<commit_message>
Project_2: Update report for partB
</commit_message>
<xml_diff>
--- a/project_2/Report2.docx
+++ b/project_2/Report2.docx
@@ -1,10 +1,10 @@
 
 <file path=word/document.xml><?xml version="1.0" encoding="utf-8"?>
-<w:document xmlns:wpc="http://schemas.microsoft.com/office/word/2010/wordprocessingCanvas" xmlns:cx="http://schemas.microsoft.com/office/drawing/2014/chartex" xmlns:cx1="http://schemas.microsoft.com/office/drawing/2015/9/8/chartex" xmlns:cx2="http://schemas.microsoft.com/office/drawing/2015/10/21/chartex" xmlns:cx3="http://schemas.microsoft.com/office/drawing/2016/5/9/chartex" xmlns:cx4="http://schemas.microsoft.com/office/drawing/2016/5/10/chartex" xmlns:cx5="http://schemas.microsoft.com/office/drawing/2016/5/11/chartex" xmlns:cx6="http://schemas.microsoft.com/office/drawing/2016/5/12/chartex" xmlns:cx7="http://schemas.microsoft.com/office/drawing/2016/5/13/chartex" xmlns:cx8="http://schemas.microsoft.com/office/drawing/2016/5/14/chartex" xmlns:mc="http://schemas.openxmlformats.org/markup-compatibility/2006" xmlns:aink="http://schemas.microsoft.com/office/drawing/2016/ink" xmlns:am3d="http://schemas.microsoft.com/office/drawing/2017/model3d" xmlns:o="urn:schemas-microsoft-com:office:office" xmlns:r="http://schemas.openxmlformats.org/officeDocument/2006/relationships" xmlns:m="http://schemas.openxmlformats.org/officeDocument/2006/math" xmlns:v="urn:schemas-microsoft-com:vml" xmlns:wp14="http://schemas.microsoft.com/office/word/2010/wordprocessingDrawing" xmlns:wp="http://schemas.openxmlformats.org/drawingml/2006/wordprocessingDrawing" xmlns:w10="urn:schemas-microsoft-com:office:word" xmlns:w="http://schemas.openxmlformats.org/wordprocessingml/2006/main" xmlns:w14="http://schemas.microsoft.com/office/word/2010/wordml" xmlns:w15="http://schemas.microsoft.com/office/word/2012/wordml" xmlns:w16cid="http://schemas.microsoft.com/office/word/2016/wordml/cid" xmlns:w16se="http://schemas.microsoft.com/office/word/2015/wordml/symex" xmlns:wpg="http://schemas.microsoft.com/office/word/2010/wordprocessingGroup" xmlns:wpi="http://schemas.microsoft.com/office/word/2010/wordprocessingInk" xmlns:wne="http://schemas.microsoft.com/office/word/2006/wordml" xmlns:wps="http://schemas.microsoft.com/office/word/2010/wordprocessingShape" mc:Ignorable="w14 w15 w16se w16cid wp14">
+<w:document xmlns:wpc="http://schemas.microsoft.com/office/word/2010/wordprocessingCanvas" xmlns:cx="http://schemas.microsoft.com/office/drawing/2014/chartex" xmlns:cx1="http://schemas.microsoft.com/office/drawing/2015/9/8/chartex" xmlns:cx2="http://schemas.microsoft.com/office/drawing/2015/10/21/chartex" xmlns:cx3="http://schemas.microsoft.com/office/drawing/2016/5/9/chartex" xmlns:cx4="http://schemas.microsoft.com/office/drawing/2016/5/10/chartex" xmlns:cx5="http://schemas.microsoft.com/office/drawing/2016/5/11/chartex" xmlns:cx6="http://schemas.microsoft.com/office/drawing/2016/5/12/chartex" xmlns:cx7="http://schemas.microsoft.com/office/drawing/2016/5/13/chartex" xmlns:cx8="http://schemas.microsoft.com/office/drawing/2016/5/14/chartex" xmlns:mc="http://schemas.openxmlformats.org/markup-compatibility/2006" xmlns:aink="http://schemas.microsoft.com/office/drawing/2016/ink" xmlns:am3d="http://schemas.microsoft.com/office/drawing/2017/model3d" xmlns:o="urn:schemas-microsoft-com:office:office" xmlns:oel="http://schemas.microsoft.com/office/2019/extlst" xmlns:r="http://schemas.openxmlformats.org/officeDocument/2006/relationships" xmlns:m="http://schemas.openxmlformats.org/officeDocument/2006/math" xmlns:v="urn:schemas-microsoft-com:vml" xmlns:wp14="http://schemas.microsoft.com/office/word/2010/wordprocessingDrawing" xmlns:wp="http://schemas.openxmlformats.org/drawingml/2006/wordprocessingDrawing" xmlns:w10="urn:schemas-microsoft-com:office:word" xmlns:w="http://schemas.openxmlformats.org/wordprocessingml/2006/main" xmlns:w14="http://schemas.microsoft.com/office/word/2010/wordml" xmlns:w15="http://schemas.microsoft.com/office/word/2012/wordml" xmlns:w16cex="http://schemas.microsoft.com/office/word/2018/wordml/cex" xmlns:w16cid="http://schemas.microsoft.com/office/word/2016/wordml/cid" xmlns:w16="http://schemas.microsoft.com/office/word/2018/wordml" xmlns:w16sdtdh="http://schemas.microsoft.com/office/word/2020/wordml/sdtdatahash" xmlns:w16se="http://schemas.microsoft.com/office/word/2015/wordml/symex" xmlns:wpg="http://schemas.microsoft.com/office/word/2010/wordprocessingGroup" xmlns:wpi="http://schemas.microsoft.com/office/word/2010/wordprocessingInk" xmlns:wne="http://schemas.microsoft.com/office/word/2006/wordml" xmlns:wps="http://schemas.microsoft.com/office/word/2010/wordprocessingShape" mc:Ignorable="w14 w15 w16se w16cid w16 w16cex w16sdtdh wp14">
   <w:body>
     <w:p>
       <w:pPr>
-        <w:pStyle w:val="Title"/>
+        <w:pStyle w:val="af1"/>
         <w:jc w:val="center"/>
       </w:pPr>
       <w:r>
@@ -22,7 +22,7 @@
     </w:p>
     <w:p>
       <w:pPr>
-        <w:pStyle w:val="Subtitle"/>
+        <w:pStyle w:val="af2"/>
       </w:pPr>
       <w:r>
         <w:t>Εργαστήριο Ψηφιακών Συστημάτων (</w:t>
@@ -36,7 +36,7 @@
     </w:p>
     <w:p>
       <w:pPr>
-        <w:pStyle w:val="Subtitle"/>
+        <w:pStyle w:val="af2"/>
       </w:pPr>
       <w:r>
         <w:t>Ιωάννης Αθανασιάδης 03491</w:t>
@@ -44,7 +44,7 @@
     </w:p>
     <w:p>
       <w:pPr>
-        <w:pStyle w:val="NoSpacing"/>
+        <w:pStyle w:val="a5"/>
         <w:jc w:val="center"/>
       </w:pPr>
       <w:r>
@@ -56,7 +56,7 @@
     </w:p>
     <w:p>
       <w:pPr>
-        <w:pStyle w:val="Heading1"/>
+        <w:pStyle w:val="1"/>
       </w:pPr>
       <w:r>
         <w:t xml:space="preserve">Μέρος Α – </w:t>
@@ -64,19 +64,12 @@
       <w:r>
         <w:t xml:space="preserve">Ελεγκτής </w:t>
       </w:r>
-      <w:proofErr w:type="spellStart"/>
       <w:r>
-        <w:t>Baud</w:t>
+        <w:rPr>
+          <w:lang w:val="en-US"/>
+        </w:rPr>
+        <w:t>Baud Rate</w:t>
       </w:r>
-      <w:proofErr w:type="spellEnd"/>
-      <w:r>
-        <w:t xml:space="preserve"> </w:t>
-      </w:r>
-      <w:proofErr w:type="spellStart"/>
-      <w:r>
-        <w:t>Rate</w:t>
-      </w:r>
-      <w:proofErr w:type="spellEnd"/>
     </w:p>
     <w:p>
       <w:r>
@@ -1540,7 +1533,7 @@
     </w:p>
     <w:p>
       <w:pPr>
-        <w:pStyle w:val="Heading1"/>
+        <w:pStyle w:val="1"/>
       </w:pPr>
       <w:r>
         <w:t xml:space="preserve">Μέρος Β – </w:t>
@@ -1572,10 +1565,9 @@
     </w:p>
     <w:p>
       <w:pPr>
-        <w:pStyle w:val="Heading2"/>
+        <w:pStyle w:val="2"/>
         <w:rPr>
           <w:i/>
-          <w:lang w:val="en-US"/>
         </w:rPr>
       </w:pPr>
       <w:r>
@@ -1587,9 +1579,22 @@
           <w:i/>
           <w:lang w:val="en-US"/>
         </w:rPr>
-        <w:t>uart_transmitter</w:t>
+        <w:t>uart</w:t>
       </w:r>
       <w:proofErr w:type="spellEnd"/>
+      <w:r>
+        <w:rPr>
+          <w:i/>
+        </w:rPr>
+        <w:t>_</w:t>
+      </w:r>
+      <w:r>
+        <w:rPr>
+          <w:i/>
+          <w:lang w:val="en-US"/>
+        </w:rPr>
+        <w:t>transmitter</w:t>
+      </w:r>
     </w:p>
     <w:p>
       <w:r>
@@ -1736,8 +1741,8 @@
         </w:rPr>
         <w:lastRenderedPageBreak/>
         <w:drawing>
-          <wp:inline distT="0" distB="0" distL="0" distR="0" wp14:anchorId="663F3A1B" wp14:editId="2F77ECC9">
-            <wp:extent cx="5267325" cy="2190750"/>
+          <wp:inline distT="0" distB="0" distL="0" distR="0" wp14:anchorId="663F3A1B" wp14:editId="4223A348">
+            <wp:extent cx="5267325" cy="2064579"/>
             <wp:effectExtent l="0" t="0" r="0" b="0"/>
             <wp:docPr id="10" name="Picture 10"/>
             <wp:cNvGraphicFramePr>
@@ -1747,7 +1752,7 @@
               <a:graphicData uri="http://schemas.openxmlformats.org/drawingml/2006/picture">
                 <pic:pic xmlns:pic="http://schemas.openxmlformats.org/drawingml/2006/picture">
                   <pic:nvPicPr>
-                    <pic:cNvPr id="0" name="Picture 12"/>
+                    <pic:cNvPr id="10" name="Picture 10"/>
                     <pic:cNvPicPr>
                       <a:picLocks noChangeAspect="1" noChangeArrowheads="1"/>
                     </pic:cNvPicPr>
@@ -1760,7 +1765,6 @@
                         </a:ext>
                       </a:extLst>
                     </a:blip>
-                    <a:srcRect/>
                     <a:stretch>
                       <a:fillRect/>
                     </a:stretch>
@@ -1768,7 +1772,7 @@
                   <pic:spPr bwMode="auto">
                     <a:xfrm>
                       <a:off x="0" y="0"/>
-                      <a:ext cx="5267325" cy="2190750"/>
+                      <a:ext cx="5267325" cy="2064579"/>
                     </a:xfrm>
                     <a:prstGeom prst="rect">
                       <a:avLst/>
@@ -1787,130 +1791,34 @@
     </w:p>
     <w:p>
       <w:pPr>
-        <w:pStyle w:val="Heading2"/>
-        <w:rPr>
-          <w:lang w:val="en-US"/>
-        </w:rPr>
-      </w:pPr>
-      <w:r>
-        <w:t xml:space="preserve">Μονάδα </w:t>
-      </w:r>
-      <w:proofErr w:type="spellStart"/>
-      <w:r>
+        <w:pStyle w:val="2"/>
         <w:rPr>
           <w:i/>
         </w:rPr>
-        <w:t>sync_reset_module</w:t>
-      </w:r>
-      <w:proofErr w:type="spellEnd"/>
-    </w:p>
-    <w:p>
+      </w:pPr>
       <w:r>
-        <w:t xml:space="preserve">Μονάδα για να συγχρονίζει το σήμα του </w:t>
-      </w:r>
-      <w:r>
-        <w:rPr>
-          <w:b/>
-          <w:i/>
-          <w:lang w:val="en-US"/>
-        </w:rPr>
-        <w:t>reset</w:t>
-      </w:r>
-      <w:r>
-        <w:t xml:space="preserve"> </w:t>
-      </w:r>
-      <w:r>
-        <w:t xml:space="preserve">στο </w:t>
+        <w:t xml:space="preserve">Μονάδα </w:t>
       </w:r>
       <w:r>
         <w:rPr>
           <w:i/>
           <w:lang w:val="en-US"/>
         </w:rPr>
-        <w:t>clock</w:t>
+        <w:t>transmitter</w:t>
       </w:r>
       <w:r>
-        <w:t>.</w:t>
-      </w:r>
-    </w:p>
-    <w:p>
-      <w:pPr>
-        <w:jc w:val="center"/>
-      </w:pPr>
-      <w:r>
-        <w:rPr>
-          <w:noProof/>
-        </w:rPr>
-        <w:drawing>
-          <wp:inline distT="0" distB="0" distL="0" distR="0" wp14:anchorId="7C7BDDE7" wp14:editId="6D19DFAA">
-            <wp:extent cx="2819400" cy="447675"/>
-            <wp:effectExtent l="0" t="0" r="0" b="9525"/>
-            <wp:docPr id="2" name="Picture 2"/>
-            <wp:cNvGraphicFramePr>
-              <a:graphicFrameLocks xmlns:a="http://schemas.openxmlformats.org/drawingml/2006/main" noChangeAspect="1"/>
-            </wp:cNvGraphicFramePr>
-            <a:graphic xmlns:a="http://schemas.openxmlformats.org/drawingml/2006/main">
-              <a:graphicData uri="http://schemas.openxmlformats.org/drawingml/2006/picture">
-                <pic:pic xmlns:pic="http://schemas.openxmlformats.org/drawingml/2006/picture">
-                  <pic:nvPicPr>
-                    <pic:cNvPr id="0" name="Picture 3"/>
-                    <pic:cNvPicPr>
-                      <a:picLocks noChangeAspect="1" noChangeArrowheads="1"/>
-                    </pic:cNvPicPr>
-                  </pic:nvPicPr>
-                  <pic:blipFill>
-                    <a:blip r:embed="rId11">
-                      <a:extLst>
-                        <a:ext uri="{28A0092B-C50C-407E-A947-70E740481C1C}">
-                          <a14:useLocalDpi xmlns:a14="http://schemas.microsoft.com/office/drawing/2010/main" val="0"/>
-                        </a:ext>
-                      </a:extLst>
-                    </a:blip>
-                    <a:srcRect/>
-                    <a:stretch>
-                      <a:fillRect/>
-                    </a:stretch>
-                  </pic:blipFill>
-                  <pic:spPr bwMode="auto">
-                    <a:xfrm>
-                      <a:off x="0" y="0"/>
-                      <a:ext cx="2819400" cy="447675"/>
-                    </a:xfrm>
-                    <a:prstGeom prst="rect">
-                      <a:avLst/>
-                    </a:prstGeom>
-                    <a:noFill/>
-                    <a:ln>
-                      <a:noFill/>
-                    </a:ln>
-                  </pic:spPr>
-                </pic:pic>
-              </a:graphicData>
-            </a:graphic>
-          </wp:inline>
-        </w:drawing>
-      </w:r>
-    </w:p>
-    <w:p>
-      <w:pPr>
-        <w:pStyle w:val="Heading2"/>
         <w:rPr>
           <w:i/>
-          <w:lang w:val="en-US"/>
         </w:rPr>
-      </w:pPr>
-      <w:r>
-        <w:t xml:space="preserve">Μονάδα </w:t>
+        <w:t>_</w:t>
       </w:r>
-      <w:proofErr w:type="spellStart"/>
       <w:r>
         <w:rPr>
           <w:i/>
           <w:lang w:val="en-US"/>
         </w:rPr>
-        <w:t>transmitter_baud</w:t>
+        <w:t>baud</w:t>
       </w:r>
-      <w:proofErr w:type="spellEnd"/>
     </w:p>
     <w:p>
       <w:r>
@@ -2035,7 +1943,7 @@
           <w:lang w:val="en-US"/>
         </w:rPr>
         <w:drawing>
-          <wp:inline distT="0" distB="0" distL="0" distR="0" wp14:anchorId="03C3B41A" wp14:editId="46E76486">
+          <wp:inline distT="0" distB="0" distL="0" distR="0" wp14:anchorId="03C3B41A" wp14:editId="355EDF34">
             <wp:extent cx="2819400" cy="828675"/>
             <wp:effectExtent l="0" t="0" r="0" b="9525"/>
             <wp:docPr id="4" name="Picture 4"/>
@@ -2046,20 +1954,19 @@
               <a:graphicData uri="http://schemas.openxmlformats.org/drawingml/2006/picture">
                 <pic:pic xmlns:pic="http://schemas.openxmlformats.org/drawingml/2006/picture">
                   <pic:nvPicPr>
-                    <pic:cNvPr id="0" name="Picture 5"/>
+                    <pic:cNvPr id="4" name="Picture 4"/>
                     <pic:cNvPicPr>
                       <a:picLocks noChangeAspect="1" noChangeArrowheads="1"/>
                     </pic:cNvPicPr>
                   </pic:nvPicPr>
                   <pic:blipFill>
-                    <a:blip r:embed="rId12">
+                    <a:blip r:embed="rId11">
                       <a:extLst>
                         <a:ext uri="{28A0092B-C50C-407E-A947-70E740481C1C}">
                           <a14:useLocalDpi xmlns:a14="http://schemas.microsoft.com/office/drawing/2010/main" val="0"/>
                         </a:ext>
                       </a:extLst>
                     </a:blip>
-                    <a:srcRect/>
                     <a:stretch>
                       <a:fillRect/>
                     </a:stretch>
@@ -2176,9 +2083,9 @@
           <w:lang w:val="en-US"/>
         </w:rPr>
         <w:drawing>
-          <wp:inline distT="0" distB="0" distL="0" distR="0" wp14:anchorId="44A50475" wp14:editId="35921712">
-            <wp:extent cx="4131087" cy="2019300"/>
-            <wp:effectExtent l="0" t="0" r="0" b="0"/>
+          <wp:inline distT="0" distB="0" distL="0" distR="0" wp14:anchorId="44A50475" wp14:editId="44860283">
+            <wp:extent cx="4131087" cy="2019299"/>
+            <wp:effectExtent l="0" t="0" r="0" b="635"/>
             <wp:docPr id="5" name="Picture 5"/>
             <wp:cNvGraphicFramePr>
               <a:graphicFrameLocks xmlns:a="http://schemas.openxmlformats.org/drawingml/2006/main" noChangeAspect="1"/>
@@ -2187,13 +2094,13 @@
               <a:graphicData uri="http://schemas.openxmlformats.org/drawingml/2006/picture">
                 <pic:pic xmlns:pic="http://schemas.openxmlformats.org/drawingml/2006/picture">
                   <pic:nvPicPr>
-                    <pic:cNvPr id="0" name="Picture 6"/>
+                    <pic:cNvPr id="5" name="Picture 5"/>
                     <pic:cNvPicPr>
                       <a:picLocks noChangeAspect="1" noChangeArrowheads="1"/>
                     </pic:cNvPicPr>
                   </pic:nvPicPr>
                   <pic:blipFill>
-                    <a:blip r:embed="rId13">
+                    <a:blip r:embed="rId12">
                       <a:extLst>
                         <a:ext uri="{28A0092B-C50C-407E-A947-70E740481C1C}">
                           <a14:useLocalDpi xmlns:a14="http://schemas.microsoft.com/office/drawing/2010/main" val="0"/>
@@ -2207,7 +2114,7 @@
                   <pic:spPr bwMode="auto">
                     <a:xfrm>
                       <a:off x="0" y="0"/>
-                      <a:ext cx="4131087" cy="2019300"/>
+                      <a:ext cx="4131087" cy="2019299"/>
                     </a:xfrm>
                     <a:prstGeom prst="rect">
                       <a:avLst/>
@@ -2226,10 +2133,9 @@
     </w:p>
     <w:p>
       <w:pPr>
-        <w:pStyle w:val="Heading2"/>
+        <w:pStyle w:val="2"/>
         <w:rPr>
           <w:i/>
-          <w:lang w:val="en-US"/>
         </w:rPr>
       </w:pPr>
       <w:r>
@@ -2241,9 +2147,35 @@
           <w:i/>
           <w:lang w:val="en-US"/>
         </w:rPr>
-        <w:t>Trasmitter_WR_module</w:t>
+        <w:t>Trasmitter</w:t>
       </w:r>
       <w:proofErr w:type="spellEnd"/>
+      <w:r>
+        <w:rPr>
+          <w:i/>
+        </w:rPr>
+        <w:t>_</w:t>
+      </w:r>
+      <w:r>
+        <w:rPr>
+          <w:i/>
+          <w:lang w:val="en-US"/>
+        </w:rPr>
+        <w:t>WR</w:t>
+      </w:r>
+      <w:r>
+        <w:rPr>
+          <w:i/>
+        </w:rPr>
+        <w:t>_</w:t>
+      </w:r>
+      <w:r>
+        <w:rPr>
+          <w:i/>
+          <w:lang w:val="en-US"/>
+        </w:rPr>
+        <w:t>module</w:t>
+      </w:r>
     </w:p>
     <w:p>
       <w:pPr>
@@ -2296,7 +2228,6 @@
         <w:rPr>
           <w:noProof/>
         </w:rPr>
-        <w:lastRenderedPageBreak/>
         <w:drawing>
           <wp:inline distT="0" distB="0" distL="0" distR="0" wp14:anchorId="7F06D6DC" wp14:editId="31D47138">
             <wp:extent cx="3390900" cy="1047750"/>
@@ -2315,7 +2246,7 @@
                     </pic:cNvPicPr>
                   </pic:nvPicPr>
                   <pic:blipFill>
-                    <a:blip r:embed="rId14">
+                    <a:blip r:embed="rId13">
                       <a:extLst>
                         <a:ext uri="{28A0092B-C50C-407E-A947-70E740481C1C}">
                           <a14:useLocalDpi xmlns:a14="http://schemas.microsoft.com/office/drawing/2010/main" val="0"/>
@@ -2349,6 +2280,7 @@
     </w:p>
     <w:p>
       <w:r>
+        <w:lastRenderedPageBreak/>
         <w:t xml:space="preserve">Εσωτερικά του </w:t>
       </w:r>
       <w:r>
@@ -2467,7 +2399,7 @@
                     </pic:cNvPicPr>
                   </pic:nvPicPr>
                   <pic:blipFill>
-                    <a:blip r:embed="rId15">
+                    <a:blip r:embed="rId14">
                       <a:extLst>
                         <a:ext uri="{28A0092B-C50C-407E-A947-70E740481C1C}">
                           <a14:useLocalDpi xmlns:a14="http://schemas.microsoft.com/office/drawing/2010/main" val="0"/>
@@ -2501,24 +2433,34 @@
     </w:p>
     <w:p>
       <w:pPr>
-        <w:pStyle w:val="Heading2"/>
+        <w:pStyle w:val="2"/>
         <w:rPr>
           <w:i/>
-          <w:lang w:val="en-US"/>
         </w:rPr>
       </w:pPr>
       <w:r>
         <w:t xml:space="preserve">Μονάδα </w:t>
       </w:r>
-      <w:proofErr w:type="spellStart"/>
       <w:r>
         <w:rPr>
           <w:i/>
           <w:lang w:val="en-US"/>
         </w:rPr>
-        <w:t>transmit_module</w:t>
+        <w:t>transmit</w:t>
       </w:r>
-      <w:proofErr w:type="spellEnd"/>
+      <w:r>
+        <w:rPr>
+          <w:i/>
+        </w:rPr>
+        <w:t>_</w:t>
+      </w:r>
+      <w:r>
+        <w:rPr>
+          <w:i/>
+          <w:lang w:val="en-US"/>
+        </w:rPr>
+        <w:t>module</w:t>
+      </w:r>
     </w:p>
     <w:p>
       <w:pPr>
@@ -2582,8 +2524,8 @@
           <w:noProof/>
         </w:rPr>
         <w:drawing>
-          <wp:inline distT="0" distB="0" distL="0" distR="0" wp14:anchorId="20F435DC" wp14:editId="34AB78FF">
-            <wp:extent cx="2628900" cy="666750"/>
+          <wp:inline distT="0" distB="0" distL="0" distR="0" wp14:anchorId="20F435DC" wp14:editId="2454ED55">
+            <wp:extent cx="3087147" cy="1219200"/>
             <wp:effectExtent l="0" t="0" r="0" b="0"/>
             <wp:docPr id="8" name="Picture 8"/>
             <wp:cNvGraphicFramePr>
@@ -2593,13 +2535,13 @@
               <a:graphicData uri="http://schemas.openxmlformats.org/drawingml/2006/picture">
                 <pic:pic xmlns:pic="http://schemas.openxmlformats.org/drawingml/2006/picture">
                   <pic:nvPicPr>
-                    <pic:cNvPr id="0" name="Picture 10"/>
+                    <pic:cNvPr id="8" name="Picture 8"/>
                     <pic:cNvPicPr>
                       <a:picLocks noChangeAspect="1" noChangeArrowheads="1"/>
                     </pic:cNvPicPr>
                   </pic:nvPicPr>
                   <pic:blipFill>
-                    <a:blip r:embed="rId16">
+                    <a:blip r:embed="rId15">
                       <a:extLst>
                         <a:ext uri="{28A0092B-C50C-407E-A947-70E740481C1C}">
                           <a14:useLocalDpi xmlns:a14="http://schemas.microsoft.com/office/drawing/2010/main" val="0"/>
@@ -2613,7 +2555,7 @@
                   <pic:spPr bwMode="auto">
                     <a:xfrm>
                       <a:off x="0" y="0"/>
-                      <a:ext cx="2628900" cy="666750"/>
+                      <a:ext cx="3096394" cy="1222852"/>
                     </a:xfrm>
                     <a:prstGeom prst="rect">
                       <a:avLst/>
@@ -2638,135 +2580,90 @@
         <w:t>Εσωτερικά</w:t>
       </w:r>
       <w:r>
-        <w:t xml:space="preserve"> έχουμε έναν μετρητή καταστάσεων, </w:t>
+        <w:t xml:space="preserve"> </w:t>
+      </w:r>
+      <w:r>
+        <w:t xml:space="preserve">αυτό το </w:t>
+      </w:r>
+      <w:r>
+        <w:rPr>
+          <w:i/>
+          <w:iCs/>
+          <w:lang w:val="en-US"/>
+        </w:rPr>
+        <w:t>module</w:t>
+      </w:r>
+      <w:r>
+        <w:t xml:space="preserve"> </w:t>
+      </w:r>
+      <w:r>
+        <w:t xml:space="preserve">περιέχει την </w:t>
       </w:r>
       <w:r>
         <w:rPr>
           <w:b/>
+          <w:bCs/>
           <w:i/>
+          <w:iCs/>
           <w:lang w:val="en-US"/>
         </w:rPr>
-        <w:t>stages</w:t>
+        <w:t>FSM</w:t>
       </w:r>
       <w:r>
-        <w:t xml:space="preserve">, </w:t>
+        <w:t xml:space="preserve"> </w:t>
       </w:r>
       <w:r>
-        <w:t xml:space="preserve">με την αλλαγή του οποίου μεταβάλλουμε τις τιμές του </w:t>
+        <w:t xml:space="preserve">για την </w:t>
       </w:r>
-      <w:proofErr w:type="spellStart"/>
       <w:r>
-        <w:rPr>
-          <w:b/>
-          <w:i/>
-          <w:lang w:val="en-US"/>
-        </w:rPr>
-        <w:t>TxD</w:t>
+        <w:t>μετάδοση</w:t>
       </w:r>
-      <w:proofErr w:type="spellEnd"/>
       <w:r>
-        <w:t xml:space="preserve"> και </w:t>
+        <w:t xml:space="preserve"> του </w:t>
       </w:r>
       <w:r>
         <w:rPr>
           <w:b/>
+          <w:bCs/>
           <w:i/>
+          <w:iCs/>
           <w:lang w:val="en-US"/>
         </w:rPr>
-        <w:t>Tx</w:t>
+        <w:t>data</w:t>
+      </w:r>
+      <w:r>
+        <w:t xml:space="preserve">. </w:t>
+      </w:r>
+      <w:r>
+        <w:t xml:space="preserve">Παρακάτω ακολουθεί το </w:t>
       </w:r>
       <w:r>
         <w:rPr>
           <w:b/>
-          <w:i/>
-        </w:rPr>
-        <w:t>_</w:t>
-      </w:r>
-      <w:r>
-        <w:rPr>
-          <w:b/>
-          <w:i/>
+          <w:bCs/>
           <w:lang w:val="en-US"/>
         </w:rPr>
-        <w:t>BUSY</w:t>
+        <w:t>dataflow</w:t>
       </w:r>
-      <w:r>
-        <w:rPr>
-          <w:i/>
-        </w:rPr>
-        <w:t>.</w:t>
-      </w:r>
-      <w:r>
-        <w:rPr>
-          <w:i/>
-        </w:rPr>
-        <w:t xml:space="preserve"> </w:t>
-      </w:r>
-      <w:r>
-        <w:t xml:space="preserve">Η </w:t>
-      </w:r>
-      <w:r>
-        <w:rPr>
-          <w:i/>
-        </w:rPr>
-        <w:t>ανενεργή</w:t>
-      </w:r>
-      <w:r>
-        <w:t xml:space="preserve"> κατάσταση του </w:t>
-      </w:r>
-      <w:r>
-        <w:rPr>
-          <w:i/>
-        </w:rPr>
-        <w:t>αποστολέα</w:t>
-      </w:r>
-      <w:r>
-        <w:t xml:space="preserve"> χαρακτηρίζεται από την </w:t>
-      </w:r>
-      <w:r>
-        <w:rPr>
-          <w:i/>
-        </w:rPr>
-        <w:t>0</w:t>
-      </w:r>
-      <w:proofErr w:type="spellStart"/>
-      <w:r>
-        <w:rPr>
-          <w:i/>
-          <w:lang w:val="en-US"/>
-        </w:rPr>
-        <w:t>xA</w:t>
-      </w:r>
-      <w:proofErr w:type="spellEnd"/>
       <w:r>
         <w:t xml:space="preserve"> </w:t>
       </w:r>
       <w:r>
-        <w:t xml:space="preserve">τιμή του </w:t>
-      </w:r>
-      <w:r>
-        <w:rPr>
-          <w:i/>
-        </w:rPr>
-        <w:t>μετρητή</w:t>
-      </w:r>
-      <w:r>
-        <w:t>.</w:t>
+        <w:t>της μηχανής καταστάσεων:</w:t>
       </w:r>
     </w:p>
     <w:p>
       <w:pPr>
         <w:jc w:val="center"/>
       </w:pPr>
-      <w:bookmarkStart w:id="0" w:name="_GoBack"/>
       <w:r>
         <w:rPr>
           <w:noProof/>
         </w:rPr>
         <w:lastRenderedPageBreak/>
         <w:drawing>
-          <wp:inline distT="0" distB="0" distL="0" distR="0" wp14:anchorId="1D5AD633" wp14:editId="3D8DDAED">
-            <wp:extent cx="5114925" cy="2971800"/>
+          <wp:inline distT="0" distB="0" distL="0" distR="0" wp14:anchorId="1D5AD633" wp14:editId="274FDE3A">
+            <wp:extent cx="1847850" cy="9487384"/>
             <wp:effectExtent l="0" t="0" r="0" b="0"/>
             <wp:docPr id="9" name="Picture 9"/>
             <wp:cNvGraphicFramePr>
@@ -2776,13 +2673,13 @@
               <a:graphicData uri="http://schemas.openxmlformats.org/drawingml/2006/picture">
                 <pic:pic xmlns:pic="http://schemas.openxmlformats.org/drawingml/2006/picture">
                   <pic:nvPicPr>
-                    <pic:cNvPr id="0" name="Picture 11"/>
+                    <pic:cNvPr id="9" name="Picture 9"/>
                     <pic:cNvPicPr>
                       <a:picLocks noChangeAspect="1" noChangeArrowheads="1"/>
                     </pic:cNvPicPr>
                   </pic:nvPicPr>
                   <pic:blipFill>
-                    <a:blip r:embed="rId17">
+                    <a:blip r:embed="rId16">
                       <a:extLst>
                         <a:ext uri="{28A0092B-C50C-407E-A947-70E740481C1C}">
                           <a14:useLocalDpi xmlns:a14="http://schemas.microsoft.com/office/drawing/2010/main" val="0"/>
@@ -2796,7 +2693,7 @@
                   <pic:spPr bwMode="auto">
                     <a:xfrm>
                       <a:off x="0" y="0"/>
-                      <a:ext cx="5114925" cy="2971800"/>
+                      <a:ext cx="1864217" cy="9571414"/>
                     </a:xfrm>
                     <a:prstGeom prst="rect">
                       <a:avLst/>
@@ -2812,12 +2709,50 @@
           </wp:inline>
         </w:drawing>
       </w:r>
-      <w:bookmarkEnd w:id="0"/>
+    </w:p>
+    <w:p>
+      <w:pPr>
+        <w:pStyle w:val="1"/>
+      </w:pPr>
+      <w:r>
+        <w:lastRenderedPageBreak/>
+        <w:t xml:space="preserve">Μέρος </w:t>
+      </w:r>
+      <w:r>
+        <w:t>Γ</w:t>
+      </w:r>
+      <w:r>
+        <w:t xml:space="preserve"> – Υλοποίηση </w:t>
+      </w:r>
+      <w:r>
+        <w:rPr>
+          <w:lang w:val="en-US"/>
+        </w:rPr>
+        <w:t>UART</w:t>
+      </w:r>
+      <w:r>
+        <w:t xml:space="preserve"> </w:t>
+      </w:r>
+      <w:r>
+        <w:t>Δέκτη</w:t>
+      </w:r>
+      <w:r>
+        <w:t xml:space="preserve"> (</w:t>
+      </w:r>
+      <w:r>
+        <w:rPr>
+          <w:lang w:val="en-US"/>
+        </w:rPr>
+        <w:t>Receiver</w:t>
+      </w:r>
+      <w:r>
+        <w:t>)</w:t>
+      </w:r>
     </w:p>
     <w:p/>
     <w:sectPr>
-      <w:headerReference w:type="default" r:id="rId18"/>
-      <w:footerReference w:type="default" r:id="rId19"/>
+      <w:headerReference w:type="default" r:id="rId17"/>
+      <w:footerReference w:type="default" r:id="rId18"/>
       <w:pgSz w:w="11906" w:h="16838" w:orient="landscape"/>
       <w:pgMar w:top="1440" w:right="1800" w:bottom="1440" w:left="1800" w:header="708" w:footer="708" w:gutter="0"/>
       <w:cols w:space="708"/>
@@ -2827,7 +2762,7 @@
 </file>
 
 <file path=word/endnotes.xml><?xml version="1.0" encoding="utf-8"?>
-<w:endnotes xmlns:wpc="http://schemas.microsoft.com/office/word/2010/wordprocessingCanvas" xmlns:cx="http://schemas.microsoft.com/office/drawing/2014/chartex" xmlns:cx1="http://schemas.microsoft.com/office/drawing/2015/9/8/chartex" xmlns:cx2="http://schemas.microsoft.com/office/drawing/2015/10/21/chartex" xmlns:cx3="http://schemas.microsoft.com/office/drawing/2016/5/9/chartex" xmlns:cx4="http://schemas.microsoft.com/office/drawing/2016/5/10/chartex" xmlns:cx5="http://schemas.microsoft.com/office/drawing/2016/5/11/chartex" xmlns:cx6="http://schemas.microsoft.com/office/drawing/2016/5/12/chartex" xmlns:cx7="http://schemas.microsoft.com/office/drawing/2016/5/13/chartex" xmlns:cx8="http://schemas.microsoft.com/office/drawing/2016/5/14/chartex" xmlns:mc="http://schemas.openxmlformats.org/markup-compatibility/2006" xmlns:aink="http://schemas.microsoft.com/office/drawing/2016/ink" xmlns:am3d="http://schemas.microsoft.com/office/drawing/2017/model3d" xmlns:o="urn:schemas-microsoft-com:office:office" xmlns:r="http://schemas.openxmlformats.org/officeDocument/2006/relationships" xmlns:m="http://schemas.openxmlformats.org/officeDocument/2006/math" xmlns:v="urn:schemas-microsoft-com:vml" xmlns:wp14="http://schemas.microsoft.com/office/word/2010/wordprocessingDrawing" xmlns:wp="http://schemas.openxmlformats.org/drawingml/2006/wordprocessingDrawing" xmlns:w10="urn:schemas-microsoft-com:office:word" xmlns:w="http://schemas.openxmlformats.org/wordprocessingml/2006/main" xmlns:w14="http://schemas.microsoft.com/office/word/2010/wordml" xmlns:w15="http://schemas.microsoft.com/office/word/2012/wordml" xmlns:w16cid="http://schemas.microsoft.com/office/word/2016/wordml/cid" xmlns:w16se="http://schemas.microsoft.com/office/word/2015/wordml/symex" xmlns:wpg="http://schemas.microsoft.com/office/word/2010/wordprocessingGroup" xmlns:wpi="http://schemas.microsoft.com/office/word/2010/wordprocessingInk" xmlns:wne="http://schemas.microsoft.com/office/word/2006/wordml" xmlns:wps="http://schemas.microsoft.com/office/word/2010/wordprocessingShape" mc:Ignorable="w14 w15 w16se w16cid wp14">
+<w:endnotes xmlns:wpc="http://schemas.microsoft.com/office/word/2010/wordprocessingCanvas" xmlns:cx="http://schemas.microsoft.com/office/drawing/2014/chartex" xmlns:cx1="http://schemas.microsoft.com/office/drawing/2015/9/8/chartex" xmlns:cx2="http://schemas.microsoft.com/office/drawing/2015/10/21/chartex" xmlns:cx3="http://schemas.microsoft.com/office/drawing/2016/5/9/chartex" xmlns:cx4="http://schemas.microsoft.com/office/drawing/2016/5/10/chartex" xmlns:cx5="http://schemas.microsoft.com/office/drawing/2016/5/11/chartex" xmlns:cx6="http://schemas.microsoft.com/office/drawing/2016/5/12/chartex" xmlns:cx7="http://schemas.microsoft.com/office/drawing/2016/5/13/chartex" xmlns:cx8="http://schemas.microsoft.com/office/drawing/2016/5/14/chartex" xmlns:mc="http://schemas.openxmlformats.org/markup-compatibility/2006" xmlns:aink="http://schemas.microsoft.com/office/drawing/2016/ink" xmlns:am3d="http://schemas.microsoft.com/office/drawing/2017/model3d" xmlns:o="urn:schemas-microsoft-com:office:office" xmlns:oel="http://schemas.microsoft.com/office/2019/extlst" xmlns:r="http://schemas.openxmlformats.org/officeDocument/2006/relationships" xmlns:m="http://schemas.openxmlformats.org/officeDocument/2006/math" xmlns:v="urn:schemas-microsoft-com:vml" xmlns:wp14="http://schemas.microsoft.com/office/word/2010/wordprocessingDrawing" xmlns:wp="http://schemas.openxmlformats.org/drawingml/2006/wordprocessingDrawing" xmlns:w10="urn:schemas-microsoft-com:office:word" xmlns:w="http://schemas.openxmlformats.org/wordprocessingml/2006/main" xmlns:w14="http://schemas.microsoft.com/office/word/2010/wordml" xmlns:w15="http://schemas.microsoft.com/office/word/2012/wordml" xmlns:w16cex="http://schemas.microsoft.com/office/word/2018/wordml/cex" xmlns:w16cid="http://schemas.microsoft.com/office/word/2016/wordml/cid" xmlns:w16="http://schemas.microsoft.com/office/word/2018/wordml" xmlns:w16sdtdh="http://schemas.microsoft.com/office/word/2020/wordml/sdtdatahash" xmlns:w16se="http://schemas.microsoft.com/office/word/2015/wordml/symex" xmlns:wpg="http://schemas.microsoft.com/office/word/2010/wordprocessingGroup" xmlns:wpi="http://schemas.microsoft.com/office/word/2010/wordprocessingInk" xmlns:wne="http://schemas.microsoft.com/office/word/2006/wordml" xmlns:wps="http://schemas.microsoft.com/office/word/2010/wordprocessingShape" mc:Ignorable="w14 w15 w16se w16cid w16 w16cex w16sdtdh wp14">
   <w:endnote w:type="separator" w:id="-1">
     <w:p>
       <w:pPr>
@@ -2859,7 +2794,7 @@
 </file>
 
 <file path=word/footer1.xml><?xml version="1.0" encoding="utf-8"?>
-<w:ftr xmlns:wpc="http://schemas.microsoft.com/office/word/2010/wordprocessingCanvas" xmlns:cx="http://schemas.microsoft.com/office/drawing/2014/chartex" xmlns:cx1="http://schemas.microsoft.com/office/drawing/2015/9/8/chartex" xmlns:cx2="http://schemas.microsoft.com/office/drawing/2015/10/21/chartex" xmlns:cx3="http://schemas.microsoft.com/office/drawing/2016/5/9/chartex" xmlns:cx4="http://schemas.microsoft.com/office/drawing/2016/5/10/chartex" xmlns:cx5="http://schemas.microsoft.com/office/drawing/2016/5/11/chartex" xmlns:cx6="http://schemas.microsoft.com/office/drawing/2016/5/12/chartex" xmlns:cx7="http://schemas.microsoft.com/office/drawing/2016/5/13/chartex" xmlns:cx8="http://schemas.microsoft.com/office/drawing/2016/5/14/chartex" xmlns:mc="http://schemas.openxmlformats.org/markup-compatibility/2006" xmlns:aink="http://schemas.microsoft.com/office/drawing/2016/ink" xmlns:am3d="http://schemas.microsoft.com/office/drawing/2017/model3d" xmlns:o="urn:schemas-microsoft-com:office:office" xmlns:r="http://schemas.openxmlformats.org/officeDocument/2006/relationships" xmlns:m="http://schemas.openxmlformats.org/officeDocument/2006/math" xmlns:v="urn:schemas-microsoft-com:vml" xmlns:wp14="http://schemas.microsoft.com/office/word/2010/wordprocessingDrawing" xmlns:wp="http://schemas.openxmlformats.org/drawingml/2006/wordprocessingDrawing" xmlns:w10="urn:schemas-microsoft-com:office:word" xmlns:w="http://schemas.openxmlformats.org/wordprocessingml/2006/main" xmlns:w14="http://schemas.microsoft.com/office/word/2010/wordml" xmlns:w15="http://schemas.microsoft.com/office/word/2012/wordml" xmlns:w16cid="http://schemas.microsoft.com/office/word/2016/wordml/cid" xmlns:w16se="http://schemas.microsoft.com/office/word/2015/wordml/symex" xmlns:wpg="http://schemas.microsoft.com/office/word/2010/wordprocessingGroup" xmlns:wpi="http://schemas.microsoft.com/office/word/2010/wordprocessingInk" xmlns:wne="http://schemas.microsoft.com/office/word/2006/wordml" xmlns:wps="http://schemas.microsoft.com/office/word/2010/wordprocessingShape" mc:Ignorable="w14 w15 w16se w16cid wp14">
+<w:ftr xmlns:wpc="http://schemas.microsoft.com/office/word/2010/wordprocessingCanvas" xmlns:cx="http://schemas.microsoft.com/office/drawing/2014/chartex" xmlns:cx1="http://schemas.microsoft.com/office/drawing/2015/9/8/chartex" xmlns:cx2="http://schemas.microsoft.com/office/drawing/2015/10/21/chartex" xmlns:cx3="http://schemas.microsoft.com/office/drawing/2016/5/9/chartex" xmlns:cx4="http://schemas.microsoft.com/office/drawing/2016/5/10/chartex" xmlns:cx5="http://schemas.microsoft.com/office/drawing/2016/5/11/chartex" xmlns:cx6="http://schemas.microsoft.com/office/drawing/2016/5/12/chartex" xmlns:cx7="http://schemas.microsoft.com/office/drawing/2016/5/13/chartex" xmlns:cx8="http://schemas.microsoft.com/office/drawing/2016/5/14/chartex" xmlns:mc="http://schemas.openxmlformats.org/markup-compatibility/2006" xmlns:aink="http://schemas.microsoft.com/office/drawing/2016/ink" xmlns:am3d="http://schemas.microsoft.com/office/drawing/2017/model3d" xmlns:o="urn:schemas-microsoft-com:office:office" xmlns:oel="http://schemas.microsoft.com/office/2019/extlst" xmlns:r="http://schemas.openxmlformats.org/officeDocument/2006/relationships" xmlns:m="http://schemas.openxmlformats.org/officeDocument/2006/math" xmlns:v="urn:schemas-microsoft-com:vml" xmlns:wp14="http://schemas.microsoft.com/office/word/2010/wordprocessingDrawing" xmlns:wp="http://schemas.openxmlformats.org/drawingml/2006/wordprocessingDrawing" xmlns:w10="urn:schemas-microsoft-com:office:word" xmlns:w="http://schemas.openxmlformats.org/wordprocessingml/2006/main" xmlns:w14="http://schemas.microsoft.com/office/word/2010/wordml" xmlns:w15="http://schemas.microsoft.com/office/word/2012/wordml" xmlns:w16cex="http://schemas.microsoft.com/office/word/2018/wordml/cex" xmlns:w16cid="http://schemas.microsoft.com/office/word/2016/wordml/cid" xmlns:w16="http://schemas.microsoft.com/office/word/2018/wordml" xmlns:w16sdtdh="http://schemas.microsoft.com/office/word/2020/wordml/sdtdatahash" xmlns:w16se="http://schemas.microsoft.com/office/word/2015/wordml/symex" xmlns:wpg="http://schemas.microsoft.com/office/word/2010/wordprocessingGroup" xmlns:wpi="http://schemas.microsoft.com/office/word/2010/wordprocessingInk" xmlns:wne="http://schemas.microsoft.com/office/word/2006/wordml" xmlns:wps="http://schemas.microsoft.com/office/word/2010/wordprocessingShape" mc:Ignorable="w14 w15 w16se w16cid w16 w16cex w16sdtdh wp14">
   <w:tbl>
     <w:tblPr>
       <w:tblW w:w="0" w:type="auto"/>
@@ -2881,7 +2816,7 @@
         </w:tcPr>
         <w:p>
           <w:pPr>
-            <w:pStyle w:val="Header"/>
+            <w:pStyle w:val="af3"/>
             <w:ind w:left="-115"/>
           </w:pPr>
         </w:p>
@@ -2892,7 +2827,7 @@
         </w:tcPr>
         <w:p>
           <w:pPr>
-            <w:pStyle w:val="Header"/>
+            <w:pStyle w:val="af3"/>
             <w:jc w:val="center"/>
           </w:pPr>
         </w:p>
@@ -2903,7 +2838,7 @@
         </w:tcPr>
         <w:p>
           <w:pPr>
-            <w:pStyle w:val="Header"/>
+            <w:pStyle w:val="af3"/>
             <w:ind w:right="-115"/>
             <w:jc w:val="right"/>
           </w:pPr>
@@ -2913,14 +2848,14 @@
   </w:tbl>
   <w:p>
     <w:pPr>
-      <w:pStyle w:val="Footer"/>
+      <w:pStyle w:val="af4"/>
     </w:pPr>
   </w:p>
 </w:ftr>
 </file>
 
 <file path=word/footnotes.xml><?xml version="1.0" encoding="utf-8"?>
-<w:footnotes xmlns:wpc="http://schemas.microsoft.com/office/word/2010/wordprocessingCanvas" xmlns:cx="http://schemas.microsoft.com/office/drawing/2014/chartex" xmlns:cx1="http://schemas.microsoft.com/office/drawing/2015/9/8/chartex" xmlns:cx2="http://schemas.microsoft.com/office/drawing/2015/10/21/chartex" xmlns:cx3="http://schemas.microsoft.com/office/drawing/2016/5/9/chartex" xmlns:cx4="http://schemas.microsoft.com/office/drawing/2016/5/10/chartex" xmlns:cx5="http://schemas.microsoft.com/office/drawing/2016/5/11/chartex" xmlns:cx6="http://schemas.microsoft.com/office/drawing/2016/5/12/chartex" xmlns:cx7="http://schemas.microsoft.com/office/drawing/2016/5/13/chartex" xmlns:cx8="http://schemas.microsoft.com/office/drawing/2016/5/14/chartex" xmlns:mc="http://schemas.openxmlformats.org/markup-compatibility/2006" xmlns:aink="http://schemas.microsoft.com/office/drawing/2016/ink" xmlns:am3d="http://schemas.microsoft.com/office/drawing/2017/model3d" xmlns:o="urn:schemas-microsoft-com:office:office" xmlns:r="http://schemas.openxmlformats.org/officeDocument/2006/relationships" xmlns:m="http://schemas.openxmlformats.org/officeDocument/2006/math" xmlns:v="urn:schemas-microsoft-com:vml" xmlns:wp14="http://schemas.microsoft.com/office/word/2010/wordprocessingDrawing" xmlns:wp="http://schemas.openxmlformats.org/drawingml/2006/wordprocessingDrawing" xmlns:w10="urn:schemas-microsoft-com:office:word" xmlns:w="http://schemas.openxmlformats.org/wordprocessingml/2006/main" xmlns:w14="http://schemas.microsoft.com/office/word/2010/wordml" xmlns:w15="http://schemas.microsoft.com/office/word/2012/wordml" xmlns:w16cid="http://schemas.microsoft.com/office/word/2016/wordml/cid" xmlns:w16se="http://schemas.microsoft.com/office/word/2015/wordml/symex" xmlns:wpg="http://schemas.microsoft.com/office/word/2010/wordprocessingGroup" xmlns:wpi="http://schemas.microsoft.com/office/word/2010/wordprocessingInk" xmlns:wne="http://schemas.microsoft.com/office/word/2006/wordml" xmlns:wps="http://schemas.microsoft.com/office/word/2010/wordprocessingShape" mc:Ignorable="w14 w15 w16se w16cid wp14">
+<w:footnotes xmlns:wpc="http://schemas.microsoft.com/office/word/2010/wordprocessingCanvas" xmlns:cx="http://schemas.microsoft.com/office/drawing/2014/chartex" xmlns:cx1="http://schemas.microsoft.com/office/drawing/2015/9/8/chartex" xmlns:cx2="http://schemas.microsoft.com/office/drawing/2015/10/21/chartex" xmlns:cx3="http://schemas.microsoft.com/office/drawing/2016/5/9/chartex" xmlns:cx4="http://schemas.microsoft.com/office/drawing/2016/5/10/chartex" xmlns:cx5="http://schemas.microsoft.com/office/drawing/2016/5/11/chartex" xmlns:cx6="http://schemas.microsoft.com/office/drawing/2016/5/12/chartex" xmlns:cx7="http://schemas.microsoft.com/office/drawing/2016/5/13/chartex" xmlns:cx8="http://schemas.microsoft.com/office/drawing/2016/5/14/chartex" xmlns:mc="http://schemas.openxmlformats.org/markup-compatibility/2006" xmlns:aink="http://schemas.microsoft.com/office/drawing/2016/ink" xmlns:am3d="http://schemas.microsoft.com/office/drawing/2017/model3d" xmlns:o="urn:schemas-microsoft-com:office:office" xmlns:oel="http://schemas.microsoft.com/office/2019/extlst" xmlns:r="http://schemas.openxmlformats.org/officeDocument/2006/relationships" xmlns:m="http://schemas.openxmlformats.org/officeDocument/2006/math" xmlns:v="urn:schemas-microsoft-com:vml" xmlns:wp14="http://schemas.microsoft.com/office/word/2010/wordprocessingDrawing" xmlns:wp="http://schemas.openxmlformats.org/drawingml/2006/wordprocessingDrawing" xmlns:w10="urn:schemas-microsoft-com:office:word" xmlns:w="http://schemas.openxmlformats.org/wordprocessingml/2006/main" xmlns:w14="http://schemas.microsoft.com/office/word/2010/wordml" xmlns:w15="http://schemas.microsoft.com/office/word/2012/wordml" xmlns:w16cex="http://schemas.microsoft.com/office/word/2018/wordml/cex" xmlns:w16cid="http://schemas.microsoft.com/office/word/2016/wordml/cid" xmlns:w16="http://schemas.microsoft.com/office/word/2018/wordml" xmlns:w16sdtdh="http://schemas.microsoft.com/office/word/2020/wordml/sdtdatahash" xmlns:w16se="http://schemas.microsoft.com/office/word/2015/wordml/symex" xmlns:wpg="http://schemas.microsoft.com/office/word/2010/wordprocessingGroup" xmlns:wpi="http://schemas.microsoft.com/office/word/2010/wordprocessingInk" xmlns:wne="http://schemas.microsoft.com/office/word/2006/wordml" xmlns:wps="http://schemas.microsoft.com/office/word/2010/wordprocessingShape" mc:Ignorable="w14 w15 w16se w16cid w16 w16cex w16sdtdh wp14">
   <w:footnote w:type="separator" w:id="-1">
     <w:p>
       <w:pPr>
@@ -2952,7 +2887,7 @@
 </file>
 
 <file path=word/header1.xml><?xml version="1.0" encoding="utf-8"?>
-<w:hdr xmlns:wpc="http://schemas.microsoft.com/office/word/2010/wordprocessingCanvas" xmlns:cx="http://schemas.microsoft.com/office/drawing/2014/chartex" xmlns:cx1="http://schemas.microsoft.com/office/drawing/2015/9/8/chartex" xmlns:cx2="http://schemas.microsoft.com/office/drawing/2015/10/21/chartex" xmlns:cx3="http://schemas.microsoft.com/office/drawing/2016/5/9/chartex" xmlns:cx4="http://schemas.microsoft.com/office/drawing/2016/5/10/chartex" xmlns:cx5="http://schemas.microsoft.com/office/drawing/2016/5/11/chartex" xmlns:cx6="http://schemas.microsoft.com/office/drawing/2016/5/12/chartex" xmlns:cx7="http://schemas.microsoft.com/office/drawing/2016/5/13/chartex" xmlns:cx8="http://schemas.microsoft.com/office/drawing/2016/5/14/chartex" xmlns:mc="http://schemas.openxmlformats.org/markup-compatibility/2006" xmlns:aink="http://schemas.microsoft.com/office/drawing/2016/ink" xmlns:am3d="http://schemas.microsoft.com/office/drawing/2017/model3d" xmlns:o="urn:schemas-microsoft-com:office:office" xmlns:r="http://schemas.openxmlformats.org/officeDocument/2006/relationships" xmlns:m="http://schemas.openxmlformats.org/officeDocument/2006/math" xmlns:v="urn:schemas-microsoft-com:vml" xmlns:wp14="http://schemas.microsoft.com/office/word/2010/wordprocessingDrawing" xmlns:wp="http://schemas.openxmlformats.org/drawingml/2006/wordprocessingDrawing" xmlns:w10="urn:schemas-microsoft-com:office:word" xmlns:w="http://schemas.openxmlformats.org/wordprocessingml/2006/main" xmlns:w14="http://schemas.microsoft.com/office/word/2010/wordml" xmlns:w15="http://schemas.microsoft.com/office/word/2012/wordml" xmlns:w16cid="http://schemas.microsoft.com/office/word/2016/wordml/cid" xmlns:w16se="http://schemas.microsoft.com/office/word/2015/wordml/symex" xmlns:wpg="http://schemas.microsoft.com/office/word/2010/wordprocessingGroup" xmlns:wpi="http://schemas.microsoft.com/office/word/2010/wordprocessingInk" xmlns:wne="http://schemas.microsoft.com/office/word/2006/wordml" xmlns:wps="http://schemas.microsoft.com/office/word/2010/wordprocessingShape" mc:Ignorable="w14 w15 w16se w16cid wp14">
+<w:hdr xmlns:wpc="http://schemas.microsoft.com/office/word/2010/wordprocessingCanvas" xmlns:cx="http://schemas.microsoft.com/office/drawing/2014/chartex" xmlns:cx1="http://schemas.microsoft.com/office/drawing/2015/9/8/chartex" xmlns:cx2="http://schemas.microsoft.com/office/drawing/2015/10/21/chartex" xmlns:cx3="http://schemas.microsoft.com/office/drawing/2016/5/9/chartex" xmlns:cx4="http://schemas.microsoft.com/office/drawing/2016/5/10/chartex" xmlns:cx5="http://schemas.microsoft.com/office/drawing/2016/5/11/chartex" xmlns:cx6="http://schemas.microsoft.com/office/drawing/2016/5/12/chartex" xmlns:cx7="http://schemas.microsoft.com/office/drawing/2016/5/13/chartex" xmlns:cx8="http://schemas.microsoft.com/office/drawing/2016/5/14/chartex" xmlns:mc="http://schemas.openxmlformats.org/markup-compatibility/2006" xmlns:aink="http://schemas.microsoft.com/office/drawing/2016/ink" xmlns:am3d="http://schemas.microsoft.com/office/drawing/2017/model3d" xmlns:o="urn:schemas-microsoft-com:office:office" xmlns:oel="http://schemas.microsoft.com/office/2019/extlst" xmlns:r="http://schemas.openxmlformats.org/officeDocument/2006/relationships" xmlns:m="http://schemas.openxmlformats.org/officeDocument/2006/math" xmlns:v="urn:schemas-microsoft-com:vml" xmlns:wp14="http://schemas.microsoft.com/office/word/2010/wordprocessingDrawing" xmlns:wp="http://schemas.openxmlformats.org/drawingml/2006/wordprocessingDrawing" xmlns:w10="urn:schemas-microsoft-com:office:word" xmlns:w="http://schemas.openxmlformats.org/wordprocessingml/2006/main" xmlns:w14="http://schemas.microsoft.com/office/word/2010/wordml" xmlns:w15="http://schemas.microsoft.com/office/word/2012/wordml" xmlns:w16cex="http://schemas.microsoft.com/office/word/2018/wordml/cex" xmlns:w16cid="http://schemas.microsoft.com/office/word/2016/wordml/cid" xmlns:w16="http://schemas.microsoft.com/office/word/2018/wordml" xmlns:w16sdtdh="http://schemas.microsoft.com/office/word/2020/wordml/sdtdatahash" xmlns:w16se="http://schemas.microsoft.com/office/word/2015/wordml/symex" xmlns:wpg="http://schemas.microsoft.com/office/word/2010/wordprocessingGroup" xmlns:wpi="http://schemas.microsoft.com/office/word/2010/wordprocessingInk" xmlns:wne="http://schemas.microsoft.com/office/word/2006/wordml" xmlns:wps="http://schemas.microsoft.com/office/word/2010/wordprocessingShape" mc:Ignorable="w14 w15 w16se w16cid w16 w16cex w16sdtdh wp14">
   <w:tbl>
     <w:tblPr>
       <w:tblStyle w:val="ListTable7Colorful-Accent310"/>
@@ -2983,7 +2918,7 @@
         </w:tcPr>
         <w:p>
           <w:pPr>
-            <w:pStyle w:val="Header"/>
+            <w:pStyle w:val="af3"/>
             <w:jc w:val="left"/>
             <w:rPr>
               <w:iCs/>
@@ -3007,7 +2942,7 @@
         </w:tcPr>
         <w:p>
           <w:pPr>
-            <w:pStyle w:val="Header"/>
+            <w:pStyle w:val="af3"/>
             <w:jc w:val="right"/>
             <w:cnfStyle w:val="100000000000" w:firstRow="1" w:lastRow="0" w:firstColumn="0" w:lastColumn="0" w:oddVBand="0" w:evenVBand="0" w:oddHBand="0" w:evenHBand="0" w:firstRowFirstColumn="0" w:firstRowLastColumn="0" w:lastRowFirstColumn="0" w:lastRowLastColumn="0"/>
             <w:rPr>
@@ -3027,20 +2962,20 @@
   </w:tbl>
   <w:p>
     <w:pPr>
-      <w:pStyle w:val="Header"/>
+      <w:pStyle w:val="af3"/>
       <w:jc w:val="right"/>
     </w:pPr>
   </w:p>
   <w:p>
     <w:pPr>
-      <w:pStyle w:val="Header"/>
+      <w:pStyle w:val="af3"/>
     </w:pPr>
   </w:p>
 </w:hdr>
 </file>
 
 <file path=word/numbering.xml><?xml version="1.0" encoding="utf-8"?>
-<w:numbering xmlns:wpc="http://schemas.microsoft.com/office/word/2010/wordprocessingCanvas" xmlns:cx="http://schemas.microsoft.com/office/drawing/2014/chartex" xmlns:cx1="http://schemas.microsoft.com/office/drawing/2015/9/8/chartex" xmlns:cx2="http://schemas.microsoft.com/office/drawing/2015/10/21/chartex" xmlns:cx3="http://schemas.microsoft.com/office/drawing/2016/5/9/chartex" xmlns:cx4="http://schemas.microsoft.com/office/drawing/2016/5/10/chartex" xmlns:cx5="http://schemas.microsoft.com/office/drawing/2016/5/11/chartex" xmlns:cx6="http://schemas.microsoft.com/office/drawing/2016/5/12/chartex" xmlns:cx7="http://schemas.microsoft.com/office/drawing/2016/5/13/chartex" xmlns:cx8="http://schemas.microsoft.com/office/drawing/2016/5/14/chartex" xmlns:mc="http://schemas.openxmlformats.org/markup-compatibility/2006" xmlns:aink="http://schemas.microsoft.com/office/drawing/2016/ink" xmlns:am3d="http://schemas.microsoft.com/office/drawing/2017/model3d" xmlns:o="urn:schemas-microsoft-com:office:office" xmlns:r="http://schemas.openxmlformats.org/officeDocument/2006/relationships" xmlns:m="http://schemas.openxmlformats.org/officeDocument/2006/math" xmlns:v="urn:schemas-microsoft-com:vml" xmlns:wp14="http://schemas.microsoft.com/office/word/2010/wordprocessingDrawing" xmlns:wp="http://schemas.openxmlformats.org/drawingml/2006/wordprocessingDrawing" xmlns:w10="urn:schemas-microsoft-com:office:word" xmlns:w="http://schemas.openxmlformats.org/wordprocessingml/2006/main" xmlns:w14="http://schemas.microsoft.com/office/word/2010/wordml" xmlns:w15="http://schemas.microsoft.com/office/word/2012/wordml" xmlns:w16cid="http://schemas.microsoft.com/office/word/2016/wordml/cid" xmlns:w16se="http://schemas.microsoft.com/office/word/2015/wordml/symex" xmlns:wpg="http://schemas.microsoft.com/office/word/2010/wordprocessingGroup" xmlns:wpi="http://schemas.microsoft.com/office/word/2010/wordprocessingInk" xmlns:wne="http://schemas.microsoft.com/office/word/2006/wordml" xmlns:wps="http://schemas.microsoft.com/office/word/2010/wordprocessingShape" mc:Ignorable="w14 w15 w16se w16cid wp14">
+<w:numbering xmlns:wpc="http://schemas.microsoft.com/office/word/2010/wordprocessingCanvas" xmlns:cx="http://schemas.microsoft.com/office/drawing/2014/chartex" xmlns:cx1="http://schemas.microsoft.com/office/drawing/2015/9/8/chartex" xmlns:cx2="http://schemas.microsoft.com/office/drawing/2015/10/21/chartex" xmlns:cx3="http://schemas.microsoft.com/office/drawing/2016/5/9/chartex" xmlns:cx4="http://schemas.microsoft.com/office/drawing/2016/5/10/chartex" xmlns:cx5="http://schemas.microsoft.com/office/drawing/2016/5/11/chartex" xmlns:cx6="http://schemas.microsoft.com/office/drawing/2016/5/12/chartex" xmlns:cx7="http://schemas.microsoft.com/office/drawing/2016/5/13/chartex" xmlns:cx8="http://schemas.microsoft.com/office/drawing/2016/5/14/chartex" xmlns:mc="http://schemas.openxmlformats.org/markup-compatibility/2006" xmlns:aink="http://schemas.microsoft.com/office/drawing/2016/ink" xmlns:am3d="http://schemas.microsoft.com/office/drawing/2017/model3d" xmlns:o="urn:schemas-microsoft-com:office:office" xmlns:oel="http://schemas.microsoft.com/office/2019/extlst" xmlns:r="http://schemas.openxmlformats.org/officeDocument/2006/relationships" xmlns:m="http://schemas.openxmlformats.org/officeDocument/2006/math" xmlns:v="urn:schemas-microsoft-com:vml" xmlns:wp14="http://schemas.microsoft.com/office/word/2010/wordprocessingDrawing" xmlns:wp="http://schemas.openxmlformats.org/drawingml/2006/wordprocessingDrawing" xmlns:w10="urn:schemas-microsoft-com:office:word" xmlns:w="http://schemas.openxmlformats.org/wordprocessingml/2006/main" xmlns:w14="http://schemas.microsoft.com/office/word/2010/wordml" xmlns:w15="http://schemas.microsoft.com/office/word/2012/wordml" xmlns:w16cex="http://schemas.microsoft.com/office/word/2018/wordml/cex" xmlns:w16cid="http://schemas.microsoft.com/office/word/2016/wordml/cid" xmlns:w16="http://schemas.microsoft.com/office/word/2018/wordml" xmlns:w16sdtdh="http://schemas.microsoft.com/office/word/2020/wordml/sdtdatahash" xmlns:w16se="http://schemas.microsoft.com/office/word/2015/wordml/symex" xmlns:wpg="http://schemas.microsoft.com/office/word/2010/wordprocessingGroup" xmlns:wpi="http://schemas.microsoft.com/office/word/2010/wordprocessingInk" xmlns:wne="http://schemas.microsoft.com/office/word/2006/wordml" xmlns:wps="http://schemas.microsoft.com/office/word/2010/wordprocessingShape" mc:Ignorable="w14 w15 w16se w16cid w16 w16cex w16sdtdh wp14">
   <w:abstractNum w:abstractNumId="0" w15:restartNumberingAfterBreak="0">
     <w:nsid w:val="00473EF1"/>
     <w:multiLevelType w:val="multilevel"/>
@@ -6555,107 +6490,107 @@
       </w:rPr>
     </w:lvl>
   </w:abstractNum>
-  <w:num w:numId="1">
+  <w:num w:numId="1" w16cid:durableId="1734541577">
     <w:abstractNumId w:val="8"/>
   </w:num>
-  <w:num w:numId="2">
+  <w:num w:numId="2" w16cid:durableId="1242373845">
     <w:abstractNumId w:val="16"/>
   </w:num>
-  <w:num w:numId="3">
+  <w:num w:numId="3" w16cid:durableId="638653914">
     <w:abstractNumId w:val="13"/>
   </w:num>
-  <w:num w:numId="4">
+  <w:num w:numId="4" w16cid:durableId="157817076">
     <w:abstractNumId w:val="1"/>
   </w:num>
-  <w:num w:numId="5">
+  <w:num w:numId="5" w16cid:durableId="452794734">
     <w:abstractNumId w:val="29"/>
   </w:num>
-  <w:num w:numId="6">
+  <w:num w:numId="6" w16cid:durableId="1512597536">
     <w:abstractNumId w:val="4"/>
   </w:num>
-  <w:num w:numId="7">
+  <w:num w:numId="7" w16cid:durableId="1547914049">
     <w:abstractNumId w:val="30"/>
   </w:num>
-  <w:num w:numId="8">
+  <w:num w:numId="8" w16cid:durableId="1497840931">
     <w:abstractNumId w:val="9"/>
   </w:num>
-  <w:num w:numId="9">
+  <w:num w:numId="9" w16cid:durableId="1026447528">
     <w:abstractNumId w:val="17"/>
   </w:num>
-  <w:num w:numId="10">
+  <w:num w:numId="10" w16cid:durableId="546794809">
     <w:abstractNumId w:val="27"/>
   </w:num>
-  <w:num w:numId="11">
+  <w:num w:numId="11" w16cid:durableId="935282887">
     <w:abstractNumId w:val="11"/>
   </w:num>
-  <w:num w:numId="12">
+  <w:num w:numId="12" w16cid:durableId="349064728">
     <w:abstractNumId w:val="28"/>
   </w:num>
-  <w:num w:numId="13">
+  <w:num w:numId="13" w16cid:durableId="1476800285">
     <w:abstractNumId w:val="25"/>
   </w:num>
-  <w:num w:numId="14">
+  <w:num w:numId="14" w16cid:durableId="52508742">
     <w:abstractNumId w:val="7"/>
   </w:num>
-  <w:num w:numId="15">
+  <w:num w:numId="15" w16cid:durableId="762140546">
     <w:abstractNumId w:val="26"/>
   </w:num>
-  <w:num w:numId="16">
+  <w:num w:numId="16" w16cid:durableId="1156531247">
     <w:abstractNumId w:val="20"/>
   </w:num>
-  <w:num w:numId="17">
+  <w:num w:numId="17" w16cid:durableId="487745222">
     <w:abstractNumId w:val="21"/>
   </w:num>
-  <w:num w:numId="18">
+  <w:num w:numId="18" w16cid:durableId="1516504501">
     <w:abstractNumId w:val="15"/>
   </w:num>
-  <w:num w:numId="19">
+  <w:num w:numId="19" w16cid:durableId="494882364">
     <w:abstractNumId w:val="23"/>
   </w:num>
-  <w:num w:numId="20">
+  <w:num w:numId="20" w16cid:durableId="2138571362">
     <w:abstractNumId w:val="3"/>
   </w:num>
-  <w:num w:numId="21">
+  <w:num w:numId="21" w16cid:durableId="1414356132">
     <w:abstractNumId w:val="14"/>
   </w:num>
-  <w:num w:numId="22">
+  <w:num w:numId="22" w16cid:durableId="61296559">
     <w:abstractNumId w:val="24"/>
   </w:num>
-  <w:num w:numId="23">
+  <w:num w:numId="23" w16cid:durableId="2075855001">
     <w:abstractNumId w:val="18"/>
   </w:num>
-  <w:num w:numId="24">
+  <w:num w:numId="24" w16cid:durableId="193738142">
     <w:abstractNumId w:val="10"/>
   </w:num>
-  <w:num w:numId="25">
+  <w:num w:numId="25" w16cid:durableId="366178080">
     <w:abstractNumId w:val="0"/>
   </w:num>
-  <w:num w:numId="26">
+  <w:num w:numId="26" w16cid:durableId="437220031">
     <w:abstractNumId w:val="2"/>
   </w:num>
-  <w:num w:numId="27">
+  <w:num w:numId="27" w16cid:durableId="867832617">
     <w:abstractNumId w:val="31"/>
   </w:num>
-  <w:num w:numId="28">
+  <w:num w:numId="28" w16cid:durableId="895167455">
     <w:abstractNumId w:val="6"/>
   </w:num>
-  <w:num w:numId="29">
+  <w:num w:numId="29" w16cid:durableId="602491321">
     <w:abstractNumId w:val="12"/>
   </w:num>
-  <w:num w:numId="30">
+  <w:num w:numId="30" w16cid:durableId="1657999707">
     <w:abstractNumId w:val="22"/>
   </w:num>
-  <w:num w:numId="31">
+  <w:num w:numId="31" w16cid:durableId="1389497333">
     <w:abstractNumId w:val="5"/>
   </w:num>
-  <w:num w:numId="32">
+  <w:num w:numId="32" w16cid:durableId="1700619531">
     <w:abstractNumId w:val="19"/>
   </w:num>
 </w:numbering>
 </file>
 
 <file path=word/styles.xml><?xml version="1.0" encoding="utf-8"?>
-<w:styles xmlns:mc="http://schemas.openxmlformats.org/markup-compatibility/2006" xmlns:r="http://schemas.openxmlformats.org/officeDocument/2006/relationships" xmlns:w="http://schemas.openxmlformats.org/wordprocessingml/2006/main" xmlns:w14="http://schemas.microsoft.com/office/word/2010/wordml" xmlns:w15="http://schemas.microsoft.com/office/word/2012/wordml" xmlns:w16cid="http://schemas.microsoft.com/office/word/2016/wordml/cid" xmlns:w16se="http://schemas.microsoft.com/office/word/2015/wordml/symex" mc:Ignorable="w14 w15 w16se w16cid">
+<w:styles xmlns:mc="http://schemas.openxmlformats.org/markup-compatibility/2006" xmlns:r="http://schemas.openxmlformats.org/officeDocument/2006/relationships" xmlns:w="http://schemas.openxmlformats.org/wordprocessingml/2006/main" xmlns:w14="http://schemas.microsoft.com/office/word/2010/wordml" xmlns:w15="http://schemas.microsoft.com/office/word/2012/wordml" xmlns:w16cex="http://schemas.microsoft.com/office/word/2018/wordml/cex" xmlns:w16cid="http://schemas.microsoft.com/office/word/2016/wordml/cid" xmlns:w16="http://schemas.microsoft.com/office/word/2018/wordml" xmlns:w16sdtdh="http://schemas.microsoft.com/office/word/2020/wordml/sdtdatahash" xmlns:w16se="http://schemas.microsoft.com/office/word/2015/wordml/symex" mc:Ignorable="w14 w15 w16se w16cid w16 w16cex w16sdtdh">
   <w:docDefaults>
     <w:rPrDefault>
       <w:rPr>
@@ -6671,7 +6606,7 @@
       </w:pPr>
     </w:pPrDefault>
   </w:docDefaults>
-  <w:latentStyles w:defLockedState="0" w:defUIPriority="99" w:defSemiHidden="0" w:defUnhideWhenUsed="0" w:defQFormat="0" w:count="375">
+  <w:latentStyles w:defLockedState="0" w:defUIPriority="99" w:defSemiHidden="0" w:defUnhideWhenUsed="0" w:defQFormat="0" w:count="376">
     <w:lsdException w:name="Normal" w:uiPriority="0" w:qFormat="1"/>
     <w:lsdException w:name="heading 1" w:uiPriority="9" w:qFormat="1"/>
     <w:lsdException w:name="heading 2" w:semiHidden="1" w:uiPriority="9" w:unhideWhenUsed="1" w:qFormat="1"/>
@@ -7047,19 +6982,20 @@
     <w:lsdException w:name="Smart Hyperlink" w:semiHidden="1" w:unhideWhenUsed="1"/>
     <w:lsdException w:name="Hashtag" w:semiHidden="1" w:unhideWhenUsed="1"/>
     <w:lsdException w:name="Unresolved Mention" w:semiHidden="1" w:unhideWhenUsed="1"/>
+    <w:lsdException w:name="Smart Link" w:semiHidden="1" w:unhideWhenUsed="1"/>
   </w:latentStyles>
-  <w:style w:type="paragraph" w:default="1" w:styleId="Normal">
+  <w:style w:type="paragraph" w:default="1" w:styleId="a">
     <w:name w:val="Normal"/>
     <w:qFormat/>
     <w:pPr>
       <w:jc w:val="both"/>
     </w:pPr>
   </w:style>
-  <w:style w:type="paragraph" w:styleId="Heading1">
+  <w:style w:type="paragraph" w:styleId="1">
     <w:name w:val="heading 1"/>
-    <w:basedOn w:val="Normal"/>
-    <w:next w:val="Normal"/>
-    <w:link w:val="Heading1Char1"/>
+    <w:basedOn w:val="a"/>
+    <w:next w:val="a"/>
+    <w:link w:val="1Char"/>
     <w:uiPriority w:val="9"/>
     <w:qFormat/>
     <w:pPr>
@@ -7075,11 +7011,11 @@
       <w:szCs w:val="32"/>
     </w:rPr>
   </w:style>
-  <w:style w:type="paragraph" w:styleId="Heading2">
+  <w:style w:type="paragraph" w:styleId="2">
     <w:name w:val="heading 2"/>
-    <w:basedOn w:val="Normal"/>
-    <w:next w:val="Normal"/>
-    <w:link w:val="Heading2Char1"/>
+    <w:basedOn w:val="a"/>
+    <w:next w:val="a"/>
+    <w:link w:val="2Char"/>
     <w:uiPriority w:val="9"/>
     <w:unhideWhenUsed/>
     <w:qFormat/>
@@ -7094,11 +7030,11 @@
       <w:sz w:val="24"/>
     </w:rPr>
   </w:style>
-  <w:style w:type="paragraph" w:styleId="Heading3">
+  <w:style w:type="paragraph" w:styleId="3">
     <w:name w:val="heading 3"/>
-    <w:basedOn w:val="Normal"/>
-    <w:next w:val="Normal"/>
-    <w:link w:val="Heading3Char1"/>
+    <w:basedOn w:val="a"/>
+    <w:next w:val="a"/>
+    <w:link w:val="3Char"/>
     <w:uiPriority w:val="9"/>
     <w:unhideWhenUsed/>
     <w:qFormat/>
@@ -7114,11 +7050,11 @@
       <w:szCs w:val="30"/>
     </w:rPr>
   </w:style>
-  <w:style w:type="paragraph" w:styleId="Heading4">
+  <w:style w:type="paragraph" w:styleId="4">
     <w:name w:val="heading 4"/>
-    <w:basedOn w:val="Normal"/>
-    <w:next w:val="Normal"/>
-    <w:link w:val="Heading4Char1"/>
+    <w:basedOn w:val="a"/>
+    <w:next w:val="a"/>
+    <w:link w:val="4Char"/>
     <w:uiPriority w:val="9"/>
     <w:unhideWhenUsed/>
     <w:qFormat/>
@@ -7136,11 +7072,11 @@
       <w:szCs w:val="26"/>
     </w:rPr>
   </w:style>
-  <w:style w:type="paragraph" w:styleId="Heading5">
+  <w:style w:type="paragraph" w:styleId="5">
     <w:name w:val="heading 5"/>
-    <w:basedOn w:val="Normal"/>
-    <w:next w:val="Normal"/>
-    <w:link w:val="Heading5Char1"/>
+    <w:basedOn w:val="a"/>
+    <w:next w:val="a"/>
+    <w:link w:val="5Char"/>
     <w:uiPriority w:val="9"/>
     <w:unhideWhenUsed/>
     <w:qFormat/>
@@ -7158,11 +7094,11 @@
       <w:szCs w:val="24"/>
     </w:rPr>
   </w:style>
-  <w:style w:type="paragraph" w:styleId="Heading6">
+  <w:style w:type="paragraph" w:styleId="6">
     <w:name w:val="heading 6"/>
-    <w:basedOn w:val="Normal"/>
-    <w:next w:val="Normal"/>
-    <w:link w:val="Heading6Char1"/>
+    <w:basedOn w:val="a"/>
+    <w:next w:val="a"/>
+    <w:link w:val="6Char"/>
     <w:uiPriority w:val="9"/>
     <w:unhideWhenUsed/>
     <w:qFormat/>
@@ -7178,11 +7114,11 @@
       <w:bCs/>
     </w:rPr>
   </w:style>
-  <w:style w:type="paragraph" w:styleId="Heading7">
+  <w:style w:type="paragraph" w:styleId="7">
     <w:name w:val="heading 7"/>
-    <w:basedOn w:val="Normal"/>
-    <w:next w:val="Normal"/>
-    <w:link w:val="Heading7Char1"/>
+    <w:basedOn w:val="a"/>
+    <w:next w:val="a"/>
+    <w:link w:val="7Char"/>
     <w:uiPriority w:val="9"/>
     <w:unhideWhenUsed/>
     <w:qFormat/>
@@ -7200,11 +7136,11 @@
       <w:iCs/>
     </w:rPr>
   </w:style>
-  <w:style w:type="paragraph" w:styleId="Heading8">
+  <w:style w:type="paragraph" w:styleId="8">
     <w:name w:val="heading 8"/>
-    <w:basedOn w:val="Normal"/>
-    <w:next w:val="Normal"/>
-    <w:link w:val="Heading8Char1"/>
+    <w:basedOn w:val="a"/>
+    <w:next w:val="a"/>
+    <w:link w:val="8Char"/>
     <w:uiPriority w:val="9"/>
     <w:unhideWhenUsed/>
     <w:qFormat/>
@@ -7220,11 +7156,11 @@
       <w:iCs/>
     </w:rPr>
   </w:style>
-  <w:style w:type="paragraph" w:styleId="Heading9">
+  <w:style w:type="paragraph" w:styleId="9">
     <w:name w:val="heading 9"/>
-    <w:basedOn w:val="Normal"/>
-    <w:next w:val="Normal"/>
-    <w:link w:val="Heading9Char1"/>
+    <w:basedOn w:val="a"/>
+    <w:next w:val="a"/>
+    <w:link w:val="9Char"/>
     <w:uiPriority w:val="9"/>
     <w:unhideWhenUsed/>
     <w:qFormat/>
@@ -7242,13 +7178,13 @@
       <w:szCs w:val="21"/>
     </w:rPr>
   </w:style>
-  <w:style w:type="character" w:default="1" w:styleId="DefaultParagraphFont">
+  <w:style w:type="character" w:default="1" w:styleId="a0">
     <w:name w:val="Default Paragraph Font"/>
     <w:uiPriority w:val="1"/>
     <w:semiHidden/>
     <w:unhideWhenUsed/>
   </w:style>
-  <w:style w:type="table" w:default="1" w:styleId="TableNormal">
+  <w:style w:type="table" w:default="1" w:styleId="a1">
     <w:name w:val="Normal Table"/>
     <w:uiPriority w:val="99"/>
     <w:semiHidden/>
@@ -7263,15 +7199,15 @@
       </w:tblCellMar>
     </w:tblPr>
   </w:style>
-  <w:style w:type="numbering" w:default="1" w:styleId="NoList">
+  <w:style w:type="numbering" w:default="1" w:styleId="a2">
     <w:name w:val="No List"/>
     <w:uiPriority w:val="99"/>
     <w:semiHidden/>
     <w:unhideWhenUsed/>
   </w:style>
-  <w:style w:type="table" w:styleId="TableGridLight">
+  <w:style w:type="table" w:styleId="a3">
     <w:name w:val="Grid Table Light"/>
-    <w:basedOn w:val="TableNormal"/>
+    <w:basedOn w:val="a1"/>
     <w:uiPriority w:val="59"/>
     <w:pPr>
       <w:spacing w:after="0" w:line="240" w:lineRule="auto"/>
@@ -7287,9 +7223,9 @@
       </w:tblBorders>
     </w:tblPr>
   </w:style>
-  <w:style w:type="table" w:styleId="GridTable1Light-Accent1">
+  <w:style w:type="table" w:styleId="1-1">
     <w:name w:val="Grid Table 1 Light Accent 1"/>
-    <w:basedOn w:val="TableNormal"/>
+    <w:basedOn w:val="a1"/>
     <w:uiPriority w:val="99"/>
     <w:pPr>
       <w:spacing w:after="0" w:line="240" w:lineRule="auto"/>
@@ -7353,9 +7289,9 @@
       </w:tcPr>
     </w:tblStylePr>
   </w:style>
-  <w:style w:type="table" w:styleId="GridTable1Light-Accent2">
+  <w:style w:type="table" w:styleId="1-2">
     <w:name w:val="Grid Table 1 Light Accent 2"/>
-    <w:basedOn w:val="TableNormal"/>
+    <w:basedOn w:val="a1"/>
     <w:uiPriority w:val="99"/>
     <w:pPr>
       <w:spacing w:after="0" w:line="240" w:lineRule="auto"/>
@@ -7419,9 +7355,9 @@
       </w:tcPr>
     </w:tblStylePr>
   </w:style>
-  <w:style w:type="table" w:styleId="GridTable1Light-Accent3">
+  <w:style w:type="table" w:styleId="1-3">
     <w:name w:val="Grid Table 1 Light Accent 3"/>
-    <w:basedOn w:val="TableNormal"/>
+    <w:basedOn w:val="a1"/>
     <w:uiPriority w:val="99"/>
     <w:pPr>
       <w:spacing w:after="0" w:line="240" w:lineRule="auto"/>
@@ -7485,9 +7421,9 @@
       </w:tcPr>
     </w:tblStylePr>
   </w:style>
-  <w:style w:type="table" w:styleId="GridTable1Light-Accent4">
+  <w:style w:type="table" w:styleId="1-4">
     <w:name w:val="Grid Table 1 Light Accent 4"/>
-    <w:basedOn w:val="TableNormal"/>
+    <w:basedOn w:val="a1"/>
     <w:uiPriority w:val="99"/>
     <w:pPr>
       <w:spacing w:after="0" w:line="240" w:lineRule="auto"/>
@@ -7551,9 +7487,9 @@
       </w:tcPr>
     </w:tblStylePr>
   </w:style>
-  <w:style w:type="table" w:styleId="GridTable1Light-Accent5">
+  <w:style w:type="table" w:styleId="1-5">
     <w:name w:val="Grid Table 1 Light Accent 5"/>
-    <w:basedOn w:val="TableNormal"/>
+    <w:basedOn w:val="a1"/>
     <w:uiPriority w:val="99"/>
     <w:pPr>
       <w:spacing w:after="0" w:line="240" w:lineRule="auto"/>
@@ -7617,9 +7553,9 @@
       </w:tcPr>
     </w:tblStylePr>
   </w:style>
-  <w:style w:type="table" w:styleId="GridTable1Light-Accent6">
+  <w:style w:type="table" w:styleId="1-6">
     <w:name w:val="Grid Table 1 Light Accent 6"/>
-    <w:basedOn w:val="TableNormal"/>
+    <w:basedOn w:val="a1"/>
     <w:uiPriority w:val="99"/>
     <w:pPr>
       <w:spacing w:after="0" w:line="240" w:lineRule="auto"/>
@@ -7683,9 +7619,9 @@
       </w:tcPr>
     </w:tblStylePr>
   </w:style>
-  <w:style w:type="table" w:styleId="GridTable2-Accent1">
+  <w:style w:type="table" w:styleId="2-1">
     <w:name w:val="Grid Table 2 Accent 1"/>
-    <w:basedOn w:val="TableNormal"/>
+    <w:basedOn w:val="a1"/>
     <w:uiPriority w:val="99"/>
     <w:pPr>
       <w:spacing w:after="0" w:line="240" w:lineRule="auto"/>
@@ -7766,9 +7702,9 @@
       </w:tcPr>
     </w:tblStylePr>
   </w:style>
-  <w:style w:type="table" w:styleId="GridTable2-Accent2">
+  <w:style w:type="table" w:styleId="2-2">
     <w:name w:val="Grid Table 2 Accent 2"/>
-    <w:basedOn w:val="TableNormal"/>
+    <w:basedOn w:val="a1"/>
     <w:uiPriority w:val="99"/>
     <w:pPr>
       <w:spacing w:after="0" w:line="240" w:lineRule="auto"/>
@@ -7849,9 +7785,9 @@
       </w:tcPr>
     </w:tblStylePr>
   </w:style>
-  <w:style w:type="table" w:styleId="GridTable2-Accent3">
+  <w:style w:type="table" w:styleId="2-3">
     <w:name w:val="Grid Table 2 Accent 3"/>
-    <w:basedOn w:val="TableNormal"/>
+    <w:basedOn w:val="a1"/>
     <w:uiPriority w:val="99"/>
     <w:pPr>
       <w:spacing w:after="0" w:line="240" w:lineRule="auto"/>
@@ -7932,9 +7868,9 @@
       </w:tcPr>
     </w:tblStylePr>
   </w:style>
-  <w:style w:type="table" w:styleId="GridTable2-Accent4">
+  <w:style w:type="table" w:styleId="2-4">
     <w:name w:val="Grid Table 2 Accent 4"/>
-    <w:basedOn w:val="TableNormal"/>
+    <w:basedOn w:val="a1"/>
     <w:uiPriority w:val="99"/>
     <w:pPr>
       <w:spacing w:after="0" w:line="240" w:lineRule="auto"/>
@@ -8015,9 +7951,9 @@
       </w:tcPr>
     </w:tblStylePr>
   </w:style>
-  <w:style w:type="table" w:styleId="GridTable2-Accent5">
+  <w:style w:type="table" w:styleId="2-5">
     <w:name w:val="Grid Table 2 Accent 5"/>
-    <w:basedOn w:val="TableNormal"/>
+    <w:basedOn w:val="a1"/>
     <w:uiPriority w:val="99"/>
     <w:pPr>
       <w:spacing w:after="0" w:line="240" w:lineRule="auto"/>
@@ -8098,9 +8034,9 @@
       </w:tcPr>
     </w:tblStylePr>
   </w:style>
-  <w:style w:type="table" w:styleId="GridTable2-Accent6">
+  <w:style w:type="table" w:styleId="2-6">
     <w:name w:val="Grid Table 2 Accent 6"/>
-    <w:basedOn w:val="TableNormal"/>
+    <w:basedOn w:val="a1"/>
     <w:uiPriority w:val="99"/>
     <w:pPr>
       <w:spacing w:after="0" w:line="240" w:lineRule="auto"/>
@@ -8181,9 +8117,9 @@
       </w:tcPr>
     </w:tblStylePr>
   </w:style>
-  <w:style w:type="table" w:styleId="GridTable3-Accent1">
+  <w:style w:type="table" w:styleId="3-1">
     <w:name w:val="Grid Table 3 Accent 1"/>
-    <w:basedOn w:val="TableNormal"/>
+    <w:basedOn w:val="a1"/>
     <w:uiPriority w:val="99"/>
     <w:pPr>
       <w:spacing w:after="0" w:line="240" w:lineRule="auto"/>
@@ -8287,9 +8223,9 @@
       </w:tcPr>
     </w:tblStylePr>
   </w:style>
-  <w:style w:type="table" w:styleId="GridTable3-Accent2">
+  <w:style w:type="table" w:styleId="3-2">
     <w:name w:val="Grid Table 3 Accent 2"/>
-    <w:basedOn w:val="TableNormal"/>
+    <w:basedOn w:val="a1"/>
     <w:uiPriority w:val="99"/>
     <w:pPr>
       <w:spacing w:after="0" w:line="240" w:lineRule="auto"/>
@@ -8393,9 +8329,9 @@
       </w:tcPr>
     </w:tblStylePr>
   </w:style>
-  <w:style w:type="table" w:styleId="GridTable3-Accent3">
+  <w:style w:type="table" w:styleId="3-3">
     <w:name w:val="Grid Table 3 Accent 3"/>
-    <w:basedOn w:val="TableNormal"/>
+    <w:basedOn w:val="a1"/>
     <w:uiPriority w:val="99"/>
     <w:pPr>
       <w:spacing w:after="0" w:line="240" w:lineRule="auto"/>
@@ -8499,9 +8435,9 @@
       </w:tcPr>
     </w:tblStylePr>
   </w:style>
-  <w:style w:type="table" w:styleId="GridTable3-Accent4">
+  <w:style w:type="table" w:styleId="3-4">
     <w:name w:val="Grid Table 3 Accent 4"/>
-    <w:basedOn w:val="TableNormal"/>
+    <w:basedOn w:val="a1"/>
     <w:uiPriority w:val="99"/>
     <w:pPr>
       <w:spacing w:after="0" w:line="240" w:lineRule="auto"/>
@@ -8605,9 +8541,9 @@
       </w:tcPr>
     </w:tblStylePr>
   </w:style>
-  <w:style w:type="table" w:styleId="GridTable3-Accent5">
+  <w:style w:type="table" w:styleId="3-5">
     <w:name w:val="Grid Table 3 Accent 5"/>
-    <w:basedOn w:val="TableNormal"/>
+    <w:basedOn w:val="a1"/>
     <w:uiPriority w:val="99"/>
     <w:pPr>
       <w:spacing w:after="0" w:line="240" w:lineRule="auto"/>
@@ -8711,9 +8647,9 @@
       </w:tcPr>
     </w:tblStylePr>
   </w:style>
-  <w:style w:type="table" w:styleId="GridTable3-Accent6">
+  <w:style w:type="table" w:styleId="3-6">
     <w:name w:val="Grid Table 3 Accent 6"/>
-    <w:basedOn w:val="TableNormal"/>
+    <w:basedOn w:val="a1"/>
     <w:uiPriority w:val="99"/>
     <w:pPr>
       <w:spacing w:after="0" w:line="240" w:lineRule="auto"/>
@@ -8817,9 +8753,9 @@
       </w:tcPr>
     </w:tblStylePr>
   </w:style>
-  <w:style w:type="table" w:styleId="GridTable4-Accent1">
+  <w:style w:type="table" w:styleId="4-1">
     <w:name w:val="Grid Table 4 Accent 1"/>
-    <w:basedOn w:val="TableNormal"/>
+    <w:basedOn w:val="a1"/>
     <w:uiPriority w:val="59"/>
     <w:pPr>
       <w:spacing w:after="0" w:line="240" w:lineRule="auto"/>
@@ -8901,9 +8837,9 @@
       </w:tcPr>
     </w:tblStylePr>
   </w:style>
-  <w:style w:type="table" w:styleId="GridTable4-Accent2">
+  <w:style w:type="table" w:styleId="4-2">
     <w:name w:val="Grid Table 4 Accent 2"/>
-    <w:basedOn w:val="TableNormal"/>
+    <w:basedOn w:val="a1"/>
     <w:uiPriority w:val="59"/>
     <w:pPr>
       <w:spacing w:after="0" w:line="240" w:lineRule="auto"/>
@@ -8985,9 +8921,9 @@
       </w:tcPr>
     </w:tblStylePr>
   </w:style>
-  <w:style w:type="table" w:styleId="GridTable4-Accent3">
+  <w:style w:type="table" w:styleId="4-3">
     <w:name w:val="Grid Table 4 Accent 3"/>
-    <w:basedOn w:val="TableNormal"/>
+    <w:basedOn w:val="a1"/>
     <w:uiPriority w:val="59"/>
     <w:pPr>
       <w:spacing w:after="0" w:line="240" w:lineRule="auto"/>
@@ -9069,9 +9005,9 @@
       </w:tcPr>
     </w:tblStylePr>
   </w:style>
-  <w:style w:type="table" w:styleId="GridTable4-Accent4">
+  <w:style w:type="table" w:styleId="4-4">
     <w:name w:val="Grid Table 4 Accent 4"/>
-    <w:basedOn w:val="TableNormal"/>
+    <w:basedOn w:val="a1"/>
     <w:uiPriority w:val="59"/>
     <w:pPr>
       <w:spacing w:after="0" w:line="240" w:lineRule="auto"/>
@@ -9153,9 +9089,9 @@
       </w:tcPr>
     </w:tblStylePr>
   </w:style>
-  <w:style w:type="table" w:styleId="GridTable4-Accent5">
+  <w:style w:type="table" w:styleId="4-5">
     <w:name w:val="Grid Table 4 Accent 5"/>
-    <w:basedOn w:val="TableNormal"/>
+    <w:basedOn w:val="a1"/>
     <w:uiPriority w:val="59"/>
     <w:pPr>
       <w:spacing w:after="0" w:line="240" w:lineRule="auto"/>
@@ -9237,9 +9173,9 @@
       </w:tcPr>
     </w:tblStylePr>
   </w:style>
-  <w:style w:type="table" w:styleId="GridTable4-Accent6">
+  <w:style w:type="table" w:styleId="4-6">
     <w:name w:val="Grid Table 4 Accent 6"/>
-    <w:basedOn w:val="TableNormal"/>
+    <w:basedOn w:val="a1"/>
     <w:uiPriority w:val="59"/>
     <w:pPr>
       <w:spacing w:after="0" w:line="240" w:lineRule="auto"/>
@@ -9321,9 +9257,9 @@
       </w:tcPr>
     </w:tblStylePr>
   </w:style>
-  <w:style w:type="table" w:styleId="GridTable5Dark-Accent2">
+  <w:style w:type="table" w:styleId="5-2">
     <w:name w:val="Grid Table 5 Dark Accent 2"/>
-    <w:basedOn w:val="TableNormal"/>
+    <w:basedOn w:val="a1"/>
     <w:uiPriority w:val="99"/>
     <w:pPr>
       <w:spacing w:after="0" w:line="240" w:lineRule="auto"/>
@@ -9405,9 +9341,9 @@
       </w:tcPr>
     </w:tblStylePr>
   </w:style>
-  <w:style w:type="table" w:styleId="GridTable5Dark-Accent3">
+  <w:style w:type="table" w:styleId="5-3">
     <w:name w:val="Grid Table 5 Dark Accent 3"/>
-    <w:basedOn w:val="TableNormal"/>
+    <w:basedOn w:val="a1"/>
     <w:uiPriority w:val="99"/>
     <w:pPr>
       <w:spacing w:after="0" w:line="240" w:lineRule="auto"/>
@@ -9489,9 +9425,9 @@
       </w:tcPr>
     </w:tblStylePr>
   </w:style>
-  <w:style w:type="table" w:styleId="GridTable5Dark-Accent5">
+  <w:style w:type="table" w:styleId="5-5">
     <w:name w:val="Grid Table 5 Dark Accent 5"/>
-    <w:basedOn w:val="TableNormal"/>
+    <w:basedOn w:val="a1"/>
     <w:uiPriority w:val="99"/>
     <w:pPr>
       <w:spacing w:after="0" w:line="240" w:lineRule="auto"/>
@@ -9573,9 +9509,9 @@
       </w:tcPr>
     </w:tblStylePr>
   </w:style>
-  <w:style w:type="table" w:styleId="GridTable5Dark-Accent6">
+  <w:style w:type="table" w:styleId="5-6">
     <w:name w:val="Grid Table 5 Dark Accent 6"/>
-    <w:basedOn w:val="TableNormal"/>
+    <w:basedOn w:val="a1"/>
     <w:uiPriority w:val="99"/>
     <w:pPr>
       <w:spacing w:after="0" w:line="240" w:lineRule="auto"/>
@@ -9657,9 +9593,9 @@
       </w:tcPr>
     </w:tblStylePr>
   </w:style>
-  <w:style w:type="table" w:styleId="GridTable6Colorful-Accent1">
+  <w:style w:type="table" w:styleId="6-1">
     <w:name w:val="Grid Table 6 Colorful Accent 1"/>
-    <w:basedOn w:val="TableNormal"/>
+    <w:basedOn w:val="a1"/>
     <w:uiPriority w:val="99"/>
     <w:pPr>
       <w:spacing w:after="0" w:line="240" w:lineRule="auto"/>
@@ -9731,9 +9667,9 @@
       </w:rPr>
     </w:tblStylePr>
   </w:style>
-  <w:style w:type="table" w:styleId="GridTable6Colorful-Accent2">
+  <w:style w:type="table" w:styleId="6-2">
     <w:name w:val="Grid Table 6 Colorful Accent 2"/>
-    <w:basedOn w:val="TableNormal"/>
+    <w:basedOn w:val="a1"/>
     <w:uiPriority w:val="99"/>
     <w:pPr>
       <w:spacing w:after="0" w:line="240" w:lineRule="auto"/>
@@ -9805,9 +9741,9 @@
       </w:rPr>
     </w:tblStylePr>
   </w:style>
-  <w:style w:type="table" w:styleId="GridTable6Colorful-Accent3">
+  <w:style w:type="table" w:styleId="6-3">
     <w:name w:val="Grid Table 6 Colorful Accent 3"/>
-    <w:basedOn w:val="TableNormal"/>
+    <w:basedOn w:val="a1"/>
     <w:uiPriority w:val="99"/>
     <w:pPr>
       <w:spacing w:after="0" w:line="240" w:lineRule="auto"/>
@@ -9879,9 +9815,9 @@
       </w:rPr>
     </w:tblStylePr>
   </w:style>
-  <w:style w:type="table" w:styleId="GridTable6Colorful-Accent4">
+  <w:style w:type="table" w:styleId="6-4">
     <w:name w:val="Grid Table 6 Colorful Accent 4"/>
-    <w:basedOn w:val="TableNormal"/>
+    <w:basedOn w:val="a1"/>
     <w:uiPriority w:val="99"/>
     <w:pPr>
       <w:spacing w:after="0" w:line="240" w:lineRule="auto"/>
@@ -9953,9 +9889,9 @@
       </w:rPr>
     </w:tblStylePr>
   </w:style>
-  <w:style w:type="table" w:styleId="GridTable6Colorful-Accent5">
+  <w:style w:type="table" w:styleId="6-5">
     <w:name w:val="Grid Table 6 Colorful Accent 5"/>
-    <w:basedOn w:val="TableNormal"/>
+    <w:basedOn w:val="a1"/>
     <w:uiPriority w:val="99"/>
     <w:pPr>
       <w:spacing w:after="0" w:line="240" w:lineRule="auto"/>
@@ -10027,9 +9963,9 @@
       </w:rPr>
     </w:tblStylePr>
   </w:style>
-  <w:style w:type="table" w:styleId="GridTable6Colorful-Accent6">
+  <w:style w:type="table" w:styleId="6-6">
     <w:name w:val="Grid Table 6 Colorful Accent 6"/>
-    <w:basedOn w:val="TableNormal"/>
+    <w:basedOn w:val="a1"/>
     <w:uiPriority w:val="99"/>
     <w:pPr>
       <w:spacing w:after="0" w:line="240" w:lineRule="auto"/>
@@ -10101,9 +10037,9 @@
       </w:rPr>
     </w:tblStylePr>
   </w:style>
-  <w:style w:type="table" w:styleId="GridTable7Colorful-Accent1">
+  <w:style w:type="table" w:styleId="7-1">
     <w:name w:val="Grid Table 7 Colorful Accent 1"/>
-    <w:basedOn w:val="TableNormal"/>
+    <w:basedOn w:val="a1"/>
     <w:uiPriority w:val="99"/>
     <w:pPr>
       <w:spacing w:after="0" w:line="240" w:lineRule="auto"/>
@@ -10218,9 +10154,9 @@
       </w:rPr>
     </w:tblStylePr>
   </w:style>
-  <w:style w:type="table" w:styleId="GridTable7Colorful-Accent2">
+  <w:style w:type="table" w:styleId="7-2">
     <w:name w:val="Grid Table 7 Colorful Accent 2"/>
-    <w:basedOn w:val="TableNormal"/>
+    <w:basedOn w:val="a1"/>
     <w:uiPriority w:val="99"/>
     <w:pPr>
       <w:spacing w:after="0" w:line="240" w:lineRule="auto"/>
@@ -10335,9 +10271,9 @@
       </w:rPr>
     </w:tblStylePr>
   </w:style>
-  <w:style w:type="table" w:styleId="GridTable7Colorful-Accent3">
+  <w:style w:type="table" w:styleId="7-3">
     <w:name w:val="Grid Table 7 Colorful Accent 3"/>
-    <w:basedOn w:val="TableNormal"/>
+    <w:basedOn w:val="a1"/>
     <w:uiPriority w:val="99"/>
     <w:pPr>
       <w:spacing w:after="0" w:line="240" w:lineRule="auto"/>
@@ -10452,9 +10388,9 @@
       </w:rPr>
     </w:tblStylePr>
   </w:style>
-  <w:style w:type="table" w:styleId="GridTable7Colorful-Accent4">
+  <w:style w:type="table" w:styleId="7-4">
     <w:name w:val="Grid Table 7 Colorful Accent 4"/>
-    <w:basedOn w:val="TableNormal"/>
+    <w:basedOn w:val="a1"/>
     <w:uiPriority w:val="99"/>
     <w:pPr>
       <w:spacing w:after="0" w:line="240" w:lineRule="auto"/>
@@ -10569,9 +10505,9 @@
       </w:rPr>
     </w:tblStylePr>
   </w:style>
-  <w:style w:type="table" w:styleId="GridTable7Colorful-Accent5">
+  <w:style w:type="table" w:styleId="7-5">
     <w:name w:val="Grid Table 7 Colorful Accent 5"/>
-    <w:basedOn w:val="TableNormal"/>
+    <w:basedOn w:val="a1"/>
     <w:uiPriority w:val="99"/>
     <w:pPr>
       <w:spacing w:after="0" w:line="240" w:lineRule="auto"/>
@@ -10686,9 +10622,9 @@
       </w:rPr>
     </w:tblStylePr>
   </w:style>
-  <w:style w:type="table" w:styleId="GridTable7Colorful-Accent6">
+  <w:style w:type="table" w:styleId="7-6">
     <w:name w:val="Grid Table 7 Colorful Accent 6"/>
-    <w:basedOn w:val="TableNormal"/>
+    <w:basedOn w:val="a1"/>
     <w:uiPriority w:val="99"/>
     <w:pPr>
       <w:spacing w:after="0" w:line="240" w:lineRule="auto"/>
@@ -10803,9 +10739,9 @@
       </w:rPr>
     </w:tblStylePr>
   </w:style>
-  <w:style w:type="table" w:styleId="ListTable1Light-Accent1">
+  <w:style w:type="table" w:styleId="1-10">
     <w:name w:val="List Table 1 Light Accent 1"/>
-    <w:basedOn w:val="TableNormal"/>
+    <w:basedOn w:val="a1"/>
     <w:uiPriority w:val="99"/>
     <w:pPr>
       <w:spacing w:after="0" w:line="240" w:lineRule="auto"/>
@@ -10869,9 +10805,9 @@
       </w:tcPr>
     </w:tblStylePr>
   </w:style>
-  <w:style w:type="table" w:styleId="ListTable1Light-Accent2">
+  <w:style w:type="table" w:styleId="1-20">
     <w:name w:val="List Table 1 Light Accent 2"/>
-    <w:basedOn w:val="TableNormal"/>
+    <w:basedOn w:val="a1"/>
     <w:uiPriority w:val="99"/>
     <w:pPr>
       <w:spacing w:after="0" w:line="240" w:lineRule="auto"/>
@@ -10935,9 +10871,9 @@
       </w:tcPr>
     </w:tblStylePr>
   </w:style>
-  <w:style w:type="table" w:styleId="ListTable1Light-Accent3">
+  <w:style w:type="table" w:styleId="1-30">
     <w:name w:val="List Table 1 Light Accent 3"/>
-    <w:basedOn w:val="TableNormal"/>
+    <w:basedOn w:val="a1"/>
     <w:uiPriority w:val="99"/>
     <w:pPr>
       <w:spacing w:after="0" w:line="240" w:lineRule="auto"/>
@@ -11001,9 +10937,9 @@
       </w:tcPr>
     </w:tblStylePr>
   </w:style>
-  <w:style w:type="table" w:styleId="ListTable1Light-Accent4">
+  <w:style w:type="table" w:styleId="1-40">
     <w:name w:val="List Table 1 Light Accent 4"/>
-    <w:basedOn w:val="TableNormal"/>
+    <w:basedOn w:val="a1"/>
     <w:uiPriority w:val="99"/>
     <w:pPr>
       <w:spacing w:after="0" w:line="240" w:lineRule="auto"/>
@@ -11067,9 +11003,9 @@
       </w:tcPr>
     </w:tblStylePr>
   </w:style>
-  <w:style w:type="table" w:styleId="ListTable1Light-Accent5">
+  <w:style w:type="table" w:styleId="1-50">
     <w:name w:val="List Table 1 Light Accent 5"/>
-    <w:basedOn w:val="TableNormal"/>
+    <w:basedOn w:val="a1"/>
     <w:uiPriority w:val="99"/>
     <w:pPr>
       <w:spacing w:after="0" w:line="240" w:lineRule="auto"/>
@@ -11133,9 +11069,9 @@
       </w:tcPr>
     </w:tblStylePr>
   </w:style>
-  <w:style w:type="table" w:styleId="ListTable1Light-Accent6">
+  <w:style w:type="table" w:styleId="1-60">
     <w:name w:val="List Table 1 Light Accent 6"/>
-    <w:basedOn w:val="TableNormal"/>
+    <w:basedOn w:val="a1"/>
     <w:uiPriority w:val="99"/>
     <w:pPr>
       <w:spacing w:after="0" w:line="240" w:lineRule="auto"/>
@@ -11199,9 +11135,9 @@
       </w:tcPr>
     </w:tblStylePr>
   </w:style>
-  <w:style w:type="table" w:styleId="ListTable2-Accent1">
+  <w:style w:type="table" w:styleId="2-10">
     <w:name w:val="List Table 2 Accent 1"/>
-    <w:basedOn w:val="TableNormal"/>
+    <w:basedOn w:val="a1"/>
     <w:uiPriority w:val="99"/>
     <w:pPr>
       <w:spacing w:after="0" w:line="240" w:lineRule="auto"/>
@@ -11288,9 +11224,9 @@
       </w:tcPr>
     </w:tblStylePr>
   </w:style>
-  <w:style w:type="table" w:styleId="ListTable2-Accent2">
+  <w:style w:type="table" w:styleId="2-20">
     <w:name w:val="List Table 2 Accent 2"/>
-    <w:basedOn w:val="TableNormal"/>
+    <w:basedOn w:val="a1"/>
     <w:uiPriority w:val="99"/>
     <w:pPr>
       <w:spacing w:after="0" w:line="240" w:lineRule="auto"/>
@@ -11377,9 +11313,9 @@
       </w:tcPr>
     </w:tblStylePr>
   </w:style>
-  <w:style w:type="table" w:styleId="ListTable2-Accent3">
+  <w:style w:type="table" w:styleId="2-30">
     <w:name w:val="List Table 2 Accent 3"/>
-    <w:basedOn w:val="TableNormal"/>
+    <w:basedOn w:val="a1"/>
     <w:uiPriority w:val="99"/>
     <w:pPr>
       <w:spacing w:after="0" w:line="240" w:lineRule="auto"/>
@@ -11466,9 +11402,9 @@
       </w:tcPr>
     </w:tblStylePr>
   </w:style>
-  <w:style w:type="table" w:styleId="ListTable2-Accent4">
+  <w:style w:type="table" w:styleId="2-40">
     <w:name w:val="List Table 2 Accent 4"/>
-    <w:basedOn w:val="TableNormal"/>
+    <w:basedOn w:val="a1"/>
     <w:uiPriority w:val="99"/>
     <w:pPr>
       <w:spacing w:after="0" w:line="240" w:lineRule="auto"/>
@@ -11555,9 +11491,9 @@
       </w:tcPr>
     </w:tblStylePr>
   </w:style>
-  <w:style w:type="table" w:styleId="ListTable2-Accent5">
+  <w:style w:type="table" w:styleId="2-50">
     <w:name w:val="List Table 2 Accent 5"/>
-    <w:basedOn w:val="TableNormal"/>
+    <w:basedOn w:val="a1"/>
     <w:uiPriority w:val="99"/>
     <w:pPr>
       <w:spacing w:after="0" w:line="240" w:lineRule="auto"/>
@@ -11644,9 +11580,9 @@
       </w:tcPr>
     </w:tblStylePr>
   </w:style>
-  <w:style w:type="table" w:styleId="ListTable2-Accent6">
+  <w:style w:type="table" w:styleId="2-60">
     <w:name w:val="List Table 2 Accent 6"/>
-    <w:basedOn w:val="TableNormal"/>
+    <w:basedOn w:val="a1"/>
     <w:uiPriority w:val="99"/>
     <w:pPr>
       <w:spacing w:after="0" w:line="240" w:lineRule="auto"/>
@@ -11733,9 +11669,9 @@
       </w:tcPr>
     </w:tblStylePr>
   </w:style>
-  <w:style w:type="table" w:styleId="ListTable3-Accent1">
+  <w:style w:type="table" w:styleId="3-10">
     <w:name w:val="List Table 3 Accent 1"/>
-    <w:basedOn w:val="TableNormal"/>
+    <w:basedOn w:val="a1"/>
     <w:uiPriority w:val="99"/>
     <w:pPr>
       <w:spacing w:after="0" w:line="240" w:lineRule="auto"/>
@@ -11809,9 +11745,9 @@
       </w:tcPr>
     </w:tblStylePr>
   </w:style>
-  <w:style w:type="table" w:styleId="ListTable3-Accent2">
+  <w:style w:type="table" w:styleId="3-20">
     <w:name w:val="List Table 3 Accent 2"/>
-    <w:basedOn w:val="TableNormal"/>
+    <w:basedOn w:val="a1"/>
     <w:uiPriority w:val="99"/>
     <w:pPr>
       <w:spacing w:after="0" w:line="240" w:lineRule="auto"/>
@@ -11885,9 +11821,9 @@
       </w:tcPr>
     </w:tblStylePr>
   </w:style>
-  <w:style w:type="table" w:styleId="ListTable3-Accent3">
+  <w:style w:type="table" w:styleId="3-30">
     <w:name w:val="List Table 3 Accent 3"/>
-    <w:basedOn w:val="TableNormal"/>
+    <w:basedOn w:val="a1"/>
     <w:uiPriority w:val="99"/>
     <w:pPr>
       <w:spacing w:after="0" w:line="240" w:lineRule="auto"/>
@@ -11961,9 +11897,9 @@
       </w:tcPr>
     </w:tblStylePr>
   </w:style>
-  <w:style w:type="table" w:styleId="ListTable3-Accent4">
+  <w:style w:type="table" w:styleId="3-40">
     <w:name w:val="List Table 3 Accent 4"/>
-    <w:basedOn w:val="TableNormal"/>
+    <w:basedOn w:val="a1"/>
     <w:uiPriority w:val="99"/>
     <w:pPr>
       <w:spacing w:after="0" w:line="240" w:lineRule="auto"/>
@@ -12037,9 +11973,9 @@
       </w:tcPr>
     </w:tblStylePr>
   </w:style>
-  <w:style w:type="table" w:styleId="ListTable3-Accent5">
+  <w:style w:type="table" w:styleId="3-50">
     <w:name w:val="List Table 3 Accent 5"/>
-    <w:basedOn w:val="TableNormal"/>
+    <w:basedOn w:val="a1"/>
     <w:uiPriority w:val="99"/>
     <w:pPr>
       <w:spacing w:after="0" w:line="240" w:lineRule="auto"/>
@@ -12113,9 +12049,9 @@
       </w:tcPr>
     </w:tblStylePr>
   </w:style>
-  <w:style w:type="table" w:styleId="ListTable3-Accent6">
+  <w:style w:type="table" w:styleId="3-60">
     <w:name w:val="List Table 3 Accent 6"/>
-    <w:basedOn w:val="TableNormal"/>
+    <w:basedOn w:val="a1"/>
     <w:uiPriority w:val="99"/>
     <w:pPr>
       <w:spacing w:after="0" w:line="240" w:lineRule="auto"/>
@@ -12189,9 +12125,9 @@
       </w:tcPr>
     </w:tblStylePr>
   </w:style>
-  <w:style w:type="table" w:styleId="ListTable4-Accent1">
+  <w:style w:type="table" w:styleId="4-10">
     <w:name w:val="List Table 4 Accent 1"/>
-    <w:basedOn w:val="TableNormal"/>
+    <w:basedOn w:val="a1"/>
     <w:uiPriority w:val="99"/>
     <w:pPr>
       <w:spacing w:after="0" w:line="240" w:lineRule="auto"/>
@@ -12260,9 +12196,9 @@
       </w:tcPr>
     </w:tblStylePr>
   </w:style>
-  <w:style w:type="table" w:styleId="ListTable4-Accent2">
+  <w:style w:type="table" w:styleId="4-20">
     <w:name w:val="List Table 4 Accent 2"/>
-    <w:basedOn w:val="TableNormal"/>
+    <w:basedOn w:val="a1"/>
     <w:uiPriority w:val="99"/>
     <w:pPr>
       <w:spacing w:after="0" w:line="240" w:lineRule="auto"/>
@@ -12331,9 +12267,9 @@
       </w:tcPr>
     </w:tblStylePr>
   </w:style>
-  <w:style w:type="table" w:styleId="ListTable4-Accent3">
+  <w:style w:type="table" w:styleId="4-30">
     <w:name w:val="List Table 4 Accent 3"/>
-    <w:basedOn w:val="TableNormal"/>
+    <w:basedOn w:val="a1"/>
     <w:uiPriority w:val="99"/>
     <w:pPr>
       <w:spacing w:after="0" w:line="240" w:lineRule="auto"/>
@@ -12402,9 +12338,9 @@
       </w:tcPr>
     </w:tblStylePr>
   </w:style>
-  <w:style w:type="table" w:styleId="ListTable4-Accent4">
+  <w:style w:type="table" w:styleId="4-40">
     <w:name w:val="List Table 4 Accent 4"/>
-    <w:basedOn w:val="TableNormal"/>
+    <w:basedOn w:val="a1"/>
     <w:uiPriority w:val="99"/>
     <w:pPr>
       <w:spacing w:after="0" w:line="240" w:lineRule="auto"/>
@@ -12473,9 +12409,9 @@
       </w:tcPr>
     </w:tblStylePr>
   </w:style>
-  <w:style w:type="table" w:styleId="ListTable4-Accent5">
+  <w:style w:type="table" w:styleId="4-50">
     <w:name w:val="List Table 4 Accent 5"/>
-    <w:basedOn w:val="TableNormal"/>
+    <w:basedOn w:val="a1"/>
     <w:uiPriority w:val="99"/>
     <w:pPr>
       <w:spacing w:after="0" w:line="240" w:lineRule="auto"/>
@@ -12544,9 +12480,9 @@
       </w:tcPr>
     </w:tblStylePr>
   </w:style>
-  <w:style w:type="table" w:styleId="ListTable4-Accent6">
+  <w:style w:type="table" w:styleId="4-60">
     <w:name w:val="List Table 4 Accent 6"/>
-    <w:basedOn w:val="TableNormal"/>
+    <w:basedOn w:val="a1"/>
     <w:uiPriority w:val="99"/>
     <w:pPr>
       <w:spacing w:after="0" w:line="240" w:lineRule="auto"/>
@@ -12615,9 +12551,9 @@
       </w:tcPr>
     </w:tblStylePr>
   </w:style>
-  <w:style w:type="table" w:styleId="ListTable5Dark-Accent1">
+  <w:style w:type="table" w:styleId="5-1">
     <w:name w:val="List Table 5 Dark Accent 1"/>
-    <w:basedOn w:val="TableNormal"/>
+    <w:basedOn w:val="a1"/>
     <w:uiPriority w:val="99"/>
     <w:pPr>
       <w:spacing w:after="0" w:line="240" w:lineRule="auto"/>
@@ -12721,9 +12657,9 @@
       </w:tcPr>
     </w:tblStylePr>
   </w:style>
-  <w:style w:type="table" w:styleId="ListTable5Dark-Accent2">
+  <w:style w:type="table" w:styleId="5-20">
     <w:name w:val="List Table 5 Dark Accent 2"/>
-    <w:basedOn w:val="TableNormal"/>
+    <w:basedOn w:val="a1"/>
     <w:uiPriority w:val="99"/>
     <w:pPr>
       <w:spacing w:after="0" w:line="240" w:lineRule="auto"/>
@@ -12827,9 +12763,9 @@
       </w:tcPr>
     </w:tblStylePr>
   </w:style>
-  <w:style w:type="table" w:styleId="ListTable5Dark-Accent3">
+  <w:style w:type="table" w:styleId="5-30">
     <w:name w:val="List Table 5 Dark Accent 3"/>
-    <w:basedOn w:val="TableNormal"/>
+    <w:basedOn w:val="a1"/>
     <w:uiPriority w:val="99"/>
     <w:pPr>
       <w:spacing w:after="0" w:line="240" w:lineRule="auto"/>
@@ -12933,9 +12869,9 @@
       </w:tcPr>
     </w:tblStylePr>
   </w:style>
-  <w:style w:type="table" w:styleId="ListTable5Dark-Accent4">
+  <w:style w:type="table" w:styleId="5-4">
     <w:name w:val="List Table 5 Dark Accent 4"/>
-    <w:basedOn w:val="TableNormal"/>
+    <w:basedOn w:val="a1"/>
     <w:uiPriority w:val="99"/>
     <w:pPr>
       <w:spacing w:after="0" w:line="240" w:lineRule="auto"/>
@@ -13039,9 +12975,9 @@
       </w:tcPr>
     </w:tblStylePr>
   </w:style>
-  <w:style w:type="table" w:styleId="ListTable5Dark-Accent5">
+  <w:style w:type="table" w:styleId="5-50">
     <w:name w:val="List Table 5 Dark Accent 5"/>
-    <w:basedOn w:val="TableNormal"/>
+    <w:basedOn w:val="a1"/>
     <w:uiPriority w:val="99"/>
     <w:pPr>
       <w:spacing w:after="0" w:line="240" w:lineRule="auto"/>
@@ -13145,9 +13081,9 @@
       </w:tcPr>
     </w:tblStylePr>
   </w:style>
-  <w:style w:type="table" w:styleId="ListTable5Dark-Accent6">
+  <w:style w:type="table" w:styleId="5-60">
     <w:name w:val="List Table 5 Dark Accent 6"/>
-    <w:basedOn w:val="TableNormal"/>
+    <w:basedOn w:val="a1"/>
     <w:uiPriority w:val="99"/>
     <w:pPr>
       <w:spacing w:after="0" w:line="240" w:lineRule="auto"/>
@@ -13251,9 +13187,9 @@
       </w:tcPr>
     </w:tblStylePr>
   </w:style>
-  <w:style w:type="table" w:styleId="ListTable6Colorful-Accent1">
+  <w:style w:type="table" w:styleId="6-10">
     <w:name w:val="List Table 6 Colorful Accent 1"/>
-    <w:basedOn w:val="TableNormal"/>
+    <w:basedOn w:val="a1"/>
     <w:uiPriority w:val="99"/>
     <w:pPr>
       <w:spacing w:after="0" w:line="240" w:lineRule="auto"/>
@@ -13327,9 +13263,9 @@
       </w:rPr>
     </w:tblStylePr>
   </w:style>
-  <w:style w:type="table" w:styleId="ListTable6Colorful-Accent2">
+  <w:style w:type="table" w:styleId="6-20">
     <w:name w:val="List Table 6 Colorful Accent 2"/>
-    <w:basedOn w:val="TableNormal"/>
+    <w:basedOn w:val="a1"/>
     <w:uiPriority w:val="99"/>
     <w:pPr>
       <w:spacing w:after="0" w:line="240" w:lineRule="auto"/>
@@ -13403,9 +13339,9 @@
       </w:rPr>
     </w:tblStylePr>
   </w:style>
-  <w:style w:type="table" w:styleId="ListTable6Colorful-Accent3">
+  <w:style w:type="table" w:styleId="6-30">
     <w:name w:val="List Table 6 Colorful Accent 3"/>
-    <w:basedOn w:val="TableNormal"/>
+    <w:basedOn w:val="a1"/>
     <w:uiPriority w:val="99"/>
     <w:pPr>
       <w:spacing w:after="0" w:line="240" w:lineRule="auto"/>
@@ -13479,9 +13415,9 @@
       </w:rPr>
     </w:tblStylePr>
   </w:style>
-  <w:style w:type="table" w:styleId="ListTable6Colorful-Accent4">
+  <w:style w:type="table" w:styleId="6-40">
     <w:name w:val="List Table 6 Colorful Accent 4"/>
-    <w:basedOn w:val="TableNormal"/>
+    <w:basedOn w:val="a1"/>
     <w:uiPriority w:val="99"/>
     <w:pPr>
       <w:spacing w:after="0" w:line="240" w:lineRule="auto"/>
@@ -13555,9 +13491,9 @@
       </w:rPr>
     </w:tblStylePr>
   </w:style>
-  <w:style w:type="table" w:styleId="ListTable6Colorful-Accent5">
+  <w:style w:type="table" w:styleId="6-50">
     <w:name w:val="List Table 6 Colorful Accent 5"/>
-    <w:basedOn w:val="TableNormal"/>
+    <w:basedOn w:val="a1"/>
     <w:uiPriority w:val="99"/>
     <w:pPr>
       <w:spacing w:after="0" w:line="240" w:lineRule="auto"/>
@@ -13631,9 +13567,9 @@
       </w:rPr>
     </w:tblStylePr>
   </w:style>
-  <w:style w:type="table" w:styleId="ListTable6Colorful-Accent6">
+  <w:style w:type="table" w:styleId="6-60">
     <w:name w:val="List Table 6 Colorful Accent 6"/>
-    <w:basedOn w:val="TableNormal"/>
+    <w:basedOn w:val="a1"/>
     <w:uiPriority w:val="99"/>
     <w:pPr>
       <w:spacing w:after="0" w:line="240" w:lineRule="auto"/>
@@ -13707,9 +13643,9 @@
       </w:rPr>
     </w:tblStylePr>
   </w:style>
-  <w:style w:type="table" w:styleId="ListTable7Colorful-Accent1">
+  <w:style w:type="table" w:styleId="7-10">
     <w:name w:val="List Table 7 Colorful Accent 1"/>
-    <w:basedOn w:val="TableNormal"/>
+    <w:basedOn w:val="a1"/>
     <w:uiPriority w:val="99"/>
     <w:pPr>
       <w:spacing w:after="0" w:line="240" w:lineRule="auto"/>
@@ -13821,9 +13757,9 @@
       </w:rPr>
     </w:tblStylePr>
   </w:style>
-  <w:style w:type="table" w:styleId="ListTable7Colorful-Accent2">
+  <w:style w:type="table" w:styleId="7-20">
     <w:name w:val="List Table 7 Colorful Accent 2"/>
-    <w:basedOn w:val="TableNormal"/>
+    <w:basedOn w:val="a1"/>
     <w:uiPriority w:val="99"/>
     <w:pPr>
       <w:spacing w:after="0" w:line="240" w:lineRule="auto"/>
@@ -13935,9 +13871,9 @@
       </w:rPr>
     </w:tblStylePr>
   </w:style>
-  <w:style w:type="table" w:styleId="ListTable7Colorful-Accent3">
+  <w:style w:type="table" w:styleId="7-30">
     <w:name w:val="List Table 7 Colorful Accent 3"/>
-    <w:basedOn w:val="TableNormal"/>
+    <w:basedOn w:val="a1"/>
     <w:uiPriority w:val="99"/>
     <w:pPr>
       <w:spacing w:after="0" w:line="240" w:lineRule="auto"/>
@@ -14049,9 +13985,9 @@
       </w:rPr>
     </w:tblStylePr>
   </w:style>
-  <w:style w:type="table" w:styleId="ListTable7Colorful-Accent4">
+  <w:style w:type="table" w:styleId="7-40">
     <w:name w:val="List Table 7 Colorful Accent 4"/>
-    <w:basedOn w:val="TableNormal"/>
+    <w:basedOn w:val="a1"/>
     <w:uiPriority w:val="99"/>
     <w:pPr>
       <w:spacing w:after="0" w:line="240" w:lineRule="auto"/>
@@ -14163,9 +14099,9 @@
       </w:rPr>
     </w:tblStylePr>
   </w:style>
-  <w:style w:type="table" w:styleId="ListTable7Colorful-Accent5">
+  <w:style w:type="table" w:styleId="7-50">
     <w:name w:val="List Table 7 Colorful Accent 5"/>
-    <w:basedOn w:val="TableNormal"/>
+    <w:basedOn w:val="a1"/>
     <w:uiPriority w:val="99"/>
     <w:pPr>
       <w:spacing w:after="0" w:line="240" w:lineRule="auto"/>
@@ -14277,9 +14213,9 @@
       </w:rPr>
     </w:tblStylePr>
   </w:style>
-  <w:style w:type="table" w:styleId="ListTable7Colorful-Accent6">
+  <w:style w:type="table" w:styleId="7-60">
     <w:name w:val="List Table 7 Colorful Accent 6"/>
-    <w:basedOn w:val="TableNormal"/>
+    <w:basedOn w:val="a1"/>
     <w:uiPriority w:val="99"/>
     <w:pPr>
       <w:spacing w:after="0" w:line="240" w:lineRule="auto"/>
@@ -14393,7 +14329,7 @@
   </w:style>
   <w:style w:type="table" w:customStyle="1" w:styleId="TableGridLight1">
     <w:name w:val="Table Grid Light1"/>
-    <w:basedOn w:val="TableNormal"/>
+    <w:basedOn w:val="a1"/>
     <w:uiPriority w:val="59"/>
     <w:pPr>
       <w:spacing w:after="0" w:line="240" w:lineRule="auto"/>
@@ -14411,7 +14347,7 @@
   </w:style>
   <w:style w:type="table" w:customStyle="1" w:styleId="GridTable1Light-Accent11">
     <w:name w:val="Grid Table 1 Light - Accent 11"/>
-    <w:basedOn w:val="TableNormal"/>
+    <w:basedOn w:val="a1"/>
     <w:uiPriority w:val="99"/>
     <w:pPr>
       <w:spacing w:after="0" w:line="240" w:lineRule="auto"/>
@@ -14477,7 +14413,7 @@
   </w:style>
   <w:style w:type="table" w:customStyle="1" w:styleId="GridTable1Light-Accent21">
     <w:name w:val="Grid Table 1 Light - Accent 21"/>
-    <w:basedOn w:val="TableNormal"/>
+    <w:basedOn w:val="a1"/>
     <w:uiPriority w:val="99"/>
     <w:pPr>
       <w:spacing w:after="0" w:line="240" w:lineRule="auto"/>
@@ -14543,7 +14479,7 @@
   </w:style>
   <w:style w:type="table" w:customStyle="1" w:styleId="GridTable1Light-Accent31">
     <w:name w:val="Grid Table 1 Light - Accent 31"/>
-    <w:basedOn w:val="TableNormal"/>
+    <w:basedOn w:val="a1"/>
     <w:uiPriority w:val="99"/>
     <w:pPr>
       <w:spacing w:after="0" w:line="240" w:lineRule="auto"/>
@@ -14609,7 +14545,7 @@
   </w:style>
   <w:style w:type="table" w:customStyle="1" w:styleId="GridTable1Light-Accent41">
     <w:name w:val="Grid Table 1 Light - Accent 41"/>
-    <w:basedOn w:val="TableNormal"/>
+    <w:basedOn w:val="a1"/>
     <w:uiPriority w:val="99"/>
     <w:pPr>
       <w:spacing w:after="0" w:line="240" w:lineRule="auto"/>
@@ -14675,7 +14611,7 @@
   </w:style>
   <w:style w:type="table" w:customStyle="1" w:styleId="GridTable1Light-Accent51">
     <w:name w:val="Grid Table 1 Light - Accent 51"/>
-    <w:basedOn w:val="TableNormal"/>
+    <w:basedOn w:val="a1"/>
     <w:uiPriority w:val="99"/>
     <w:pPr>
       <w:spacing w:after="0" w:line="240" w:lineRule="auto"/>
@@ -14741,7 +14677,7 @@
   </w:style>
   <w:style w:type="table" w:customStyle="1" w:styleId="GridTable1Light-Accent61">
     <w:name w:val="Grid Table 1 Light - Accent 61"/>
-    <w:basedOn w:val="TableNormal"/>
+    <w:basedOn w:val="a1"/>
     <w:uiPriority w:val="99"/>
     <w:pPr>
       <w:spacing w:after="0" w:line="240" w:lineRule="auto"/>
@@ -14807,7 +14743,7 @@
   </w:style>
   <w:style w:type="table" w:customStyle="1" w:styleId="GridTable2-Accent11">
     <w:name w:val="Grid Table 2 - Accent 11"/>
-    <w:basedOn w:val="TableNormal"/>
+    <w:basedOn w:val="a1"/>
     <w:uiPriority w:val="99"/>
     <w:pPr>
       <w:spacing w:after="0" w:line="240" w:lineRule="auto"/>
@@ -14890,7 +14826,7 @@
   </w:style>
   <w:style w:type="table" w:customStyle="1" w:styleId="GridTable2-Accent21">
     <w:name w:val="Grid Table 2 - Accent 21"/>
-    <w:basedOn w:val="TableNormal"/>
+    <w:basedOn w:val="a1"/>
     <w:uiPriority w:val="99"/>
     <w:pPr>
       <w:spacing w:after="0" w:line="240" w:lineRule="auto"/>
@@ -14973,7 +14909,7 @@
   </w:style>
   <w:style w:type="table" w:customStyle="1" w:styleId="GridTable2-Accent31">
     <w:name w:val="Grid Table 2 - Accent 31"/>
-    <w:basedOn w:val="TableNormal"/>
+    <w:basedOn w:val="a1"/>
     <w:uiPriority w:val="99"/>
     <w:pPr>
       <w:spacing w:after="0" w:line="240" w:lineRule="auto"/>
@@ -15056,7 +14992,7 @@
   </w:style>
   <w:style w:type="table" w:customStyle="1" w:styleId="GridTable2-Accent41">
     <w:name w:val="Grid Table 2 - Accent 41"/>
-    <w:basedOn w:val="TableNormal"/>
+    <w:basedOn w:val="a1"/>
     <w:uiPriority w:val="99"/>
     <w:pPr>
       <w:spacing w:after="0" w:line="240" w:lineRule="auto"/>
@@ -15139,7 +15075,7 @@
   </w:style>
   <w:style w:type="table" w:customStyle="1" w:styleId="GridTable2-Accent51">
     <w:name w:val="Grid Table 2 - Accent 51"/>
-    <w:basedOn w:val="TableNormal"/>
+    <w:basedOn w:val="a1"/>
     <w:uiPriority w:val="99"/>
     <w:pPr>
       <w:spacing w:after="0" w:line="240" w:lineRule="auto"/>
@@ -15222,7 +15158,7 @@
   </w:style>
   <w:style w:type="table" w:customStyle="1" w:styleId="GridTable2-Accent61">
     <w:name w:val="Grid Table 2 - Accent 61"/>
-    <w:basedOn w:val="TableNormal"/>
+    <w:basedOn w:val="a1"/>
     <w:uiPriority w:val="99"/>
     <w:pPr>
       <w:spacing w:after="0" w:line="240" w:lineRule="auto"/>
@@ -15305,7 +15241,7 @@
   </w:style>
   <w:style w:type="table" w:customStyle="1" w:styleId="GridTable3-Accent11">
     <w:name w:val="Grid Table 3 - Accent 11"/>
-    <w:basedOn w:val="TableNormal"/>
+    <w:basedOn w:val="a1"/>
     <w:uiPriority w:val="99"/>
     <w:pPr>
       <w:spacing w:after="0" w:line="240" w:lineRule="auto"/>
@@ -15411,7 +15347,7 @@
   </w:style>
   <w:style w:type="table" w:customStyle="1" w:styleId="GridTable3-Accent21">
     <w:name w:val="Grid Table 3 - Accent 21"/>
-    <w:basedOn w:val="TableNormal"/>
+    <w:basedOn w:val="a1"/>
     <w:uiPriority w:val="99"/>
     <w:pPr>
       <w:spacing w:after="0" w:line="240" w:lineRule="auto"/>
@@ -15517,7 +15453,7 @@
   </w:style>
   <w:style w:type="table" w:customStyle="1" w:styleId="GridTable3-Accent31">
     <w:name w:val="Grid Table 3 - Accent 31"/>
-    <w:basedOn w:val="TableNormal"/>
+    <w:basedOn w:val="a1"/>
     <w:uiPriority w:val="99"/>
     <w:pPr>
       <w:spacing w:after="0" w:line="240" w:lineRule="auto"/>
@@ -15623,7 +15559,7 @@
   </w:style>
   <w:style w:type="table" w:customStyle="1" w:styleId="GridTable3-Accent41">
     <w:name w:val="Grid Table 3 - Accent 41"/>
-    <w:basedOn w:val="TableNormal"/>
+    <w:basedOn w:val="a1"/>
     <w:uiPriority w:val="99"/>
     <w:pPr>
       <w:spacing w:after="0" w:line="240" w:lineRule="auto"/>
@@ -15729,7 +15665,7 @@
   </w:style>
   <w:style w:type="table" w:customStyle="1" w:styleId="GridTable3-Accent51">
     <w:name w:val="Grid Table 3 - Accent 51"/>
-    <w:basedOn w:val="TableNormal"/>
+    <w:basedOn w:val="a1"/>
     <w:uiPriority w:val="99"/>
     <w:pPr>
       <w:spacing w:after="0" w:line="240" w:lineRule="auto"/>
@@ -15835,7 +15771,7 @@
   </w:style>
   <w:style w:type="table" w:customStyle="1" w:styleId="GridTable3-Accent61">
     <w:name w:val="Grid Table 3 - Accent 61"/>
-    <w:basedOn w:val="TableNormal"/>
+    <w:basedOn w:val="a1"/>
     <w:uiPriority w:val="99"/>
     <w:pPr>
       <w:spacing w:after="0" w:line="240" w:lineRule="auto"/>
@@ -15941,7 +15877,7 @@
   </w:style>
   <w:style w:type="table" w:customStyle="1" w:styleId="GridTable4-Accent11">
     <w:name w:val="Grid Table 4 - Accent 11"/>
-    <w:basedOn w:val="TableNormal"/>
+    <w:basedOn w:val="a1"/>
     <w:uiPriority w:val="59"/>
     <w:pPr>
       <w:spacing w:after="0" w:line="240" w:lineRule="auto"/>
@@ -16025,7 +15961,7 @@
   </w:style>
   <w:style w:type="table" w:customStyle="1" w:styleId="GridTable4-Accent21">
     <w:name w:val="Grid Table 4 - Accent 21"/>
-    <w:basedOn w:val="TableNormal"/>
+    <w:basedOn w:val="a1"/>
     <w:uiPriority w:val="59"/>
     <w:pPr>
       <w:spacing w:after="0" w:line="240" w:lineRule="auto"/>
@@ -16109,7 +16045,7 @@
   </w:style>
   <w:style w:type="table" w:customStyle="1" w:styleId="GridTable4-Accent31">
     <w:name w:val="Grid Table 4 - Accent 31"/>
-    <w:basedOn w:val="TableNormal"/>
+    <w:basedOn w:val="a1"/>
     <w:uiPriority w:val="59"/>
     <w:pPr>
       <w:spacing w:after="0" w:line="240" w:lineRule="auto"/>
@@ -16193,7 +16129,7 @@
   </w:style>
   <w:style w:type="table" w:customStyle="1" w:styleId="GridTable4-Accent41">
     <w:name w:val="Grid Table 4 - Accent 41"/>
-    <w:basedOn w:val="TableNormal"/>
+    <w:basedOn w:val="a1"/>
     <w:uiPriority w:val="59"/>
     <w:pPr>
       <w:spacing w:after="0" w:line="240" w:lineRule="auto"/>
@@ -16277,7 +16213,7 @@
   </w:style>
   <w:style w:type="table" w:customStyle="1" w:styleId="GridTable4-Accent51">
     <w:name w:val="Grid Table 4 - Accent 51"/>
-    <w:basedOn w:val="TableNormal"/>
+    <w:basedOn w:val="a1"/>
     <w:uiPriority w:val="59"/>
     <w:pPr>
       <w:spacing w:after="0" w:line="240" w:lineRule="auto"/>
@@ -16361,7 +16297,7 @@
   </w:style>
   <w:style w:type="table" w:customStyle="1" w:styleId="GridTable4-Accent61">
     <w:name w:val="Grid Table 4 - Accent 61"/>
-    <w:basedOn w:val="TableNormal"/>
+    <w:basedOn w:val="a1"/>
     <w:uiPriority w:val="59"/>
     <w:pPr>
       <w:spacing w:after="0" w:line="240" w:lineRule="auto"/>
@@ -16445,7 +16381,7 @@
   </w:style>
   <w:style w:type="table" w:customStyle="1" w:styleId="GridTable5Dark-Accent21">
     <w:name w:val="Grid Table 5 Dark - Accent 21"/>
-    <w:basedOn w:val="TableNormal"/>
+    <w:basedOn w:val="a1"/>
     <w:uiPriority w:val="99"/>
     <w:pPr>
       <w:spacing w:after="0" w:line="240" w:lineRule="auto"/>
@@ -16529,7 +16465,7 @@
   </w:style>
   <w:style w:type="table" w:customStyle="1" w:styleId="GridTable5Dark-Accent31">
     <w:name w:val="Grid Table 5 Dark - Accent 31"/>
-    <w:basedOn w:val="TableNormal"/>
+    <w:basedOn w:val="a1"/>
     <w:uiPriority w:val="99"/>
     <w:pPr>
       <w:spacing w:after="0" w:line="240" w:lineRule="auto"/>
@@ -16613,7 +16549,7 @@
   </w:style>
   <w:style w:type="table" w:customStyle="1" w:styleId="GridTable5Dark-Accent51">
     <w:name w:val="Grid Table 5 Dark - Accent 51"/>
-    <w:basedOn w:val="TableNormal"/>
+    <w:basedOn w:val="a1"/>
     <w:uiPriority w:val="99"/>
     <w:pPr>
       <w:spacing w:after="0" w:line="240" w:lineRule="auto"/>
@@ -16697,7 +16633,7 @@
   </w:style>
   <w:style w:type="table" w:customStyle="1" w:styleId="GridTable5Dark-Accent61">
     <w:name w:val="Grid Table 5 Dark - Accent 61"/>
-    <w:basedOn w:val="TableNormal"/>
+    <w:basedOn w:val="a1"/>
     <w:uiPriority w:val="99"/>
     <w:pPr>
       <w:spacing w:after="0" w:line="240" w:lineRule="auto"/>
@@ -16781,7 +16717,7 @@
   </w:style>
   <w:style w:type="table" w:customStyle="1" w:styleId="GridTable6Colorful-Accent11">
     <w:name w:val="Grid Table 6 Colorful - Accent 11"/>
-    <w:basedOn w:val="TableNormal"/>
+    <w:basedOn w:val="a1"/>
     <w:uiPriority w:val="99"/>
     <w:pPr>
       <w:spacing w:after="0" w:line="240" w:lineRule="auto"/>
@@ -16855,7 +16791,7 @@
   </w:style>
   <w:style w:type="table" w:customStyle="1" w:styleId="GridTable6Colorful-Accent21">
     <w:name w:val="Grid Table 6 Colorful - Accent 21"/>
-    <w:basedOn w:val="TableNormal"/>
+    <w:basedOn w:val="a1"/>
     <w:uiPriority w:val="99"/>
     <w:pPr>
       <w:spacing w:after="0" w:line="240" w:lineRule="auto"/>
@@ -16929,7 +16865,7 @@
   </w:style>
   <w:style w:type="table" w:customStyle="1" w:styleId="GridTable6Colorful-Accent31">
     <w:name w:val="Grid Table 6 Colorful - Accent 31"/>
-    <w:basedOn w:val="TableNormal"/>
+    <w:basedOn w:val="a1"/>
     <w:uiPriority w:val="99"/>
     <w:pPr>
       <w:spacing w:after="0" w:line="240" w:lineRule="auto"/>
@@ -17003,7 +16939,7 @@
   </w:style>
   <w:style w:type="table" w:customStyle="1" w:styleId="GridTable6Colorful-Accent41">
     <w:name w:val="Grid Table 6 Colorful - Accent 41"/>
-    <w:basedOn w:val="TableNormal"/>
+    <w:basedOn w:val="a1"/>
     <w:uiPriority w:val="99"/>
     <w:pPr>
       <w:spacing w:after="0" w:line="240" w:lineRule="auto"/>
@@ -17077,7 +17013,7 @@
   </w:style>
   <w:style w:type="table" w:customStyle="1" w:styleId="GridTable6Colorful-Accent51">
     <w:name w:val="Grid Table 6 Colorful - Accent 51"/>
-    <w:basedOn w:val="TableNormal"/>
+    <w:basedOn w:val="a1"/>
     <w:uiPriority w:val="99"/>
     <w:pPr>
       <w:spacing w:after="0" w:line="240" w:lineRule="auto"/>
@@ -17151,7 +17087,7 @@
   </w:style>
   <w:style w:type="table" w:customStyle="1" w:styleId="GridTable6Colorful-Accent61">
     <w:name w:val="Grid Table 6 Colorful - Accent 61"/>
-    <w:basedOn w:val="TableNormal"/>
+    <w:basedOn w:val="a1"/>
     <w:uiPriority w:val="99"/>
     <w:pPr>
       <w:spacing w:after="0" w:line="240" w:lineRule="auto"/>
@@ -17225,7 +17161,7 @@
   </w:style>
   <w:style w:type="table" w:customStyle="1" w:styleId="GridTable7Colorful-Accent11">
     <w:name w:val="Grid Table 7 Colorful - Accent 11"/>
-    <w:basedOn w:val="TableNormal"/>
+    <w:basedOn w:val="a1"/>
     <w:uiPriority w:val="99"/>
     <w:pPr>
       <w:spacing w:after="0" w:line="240" w:lineRule="auto"/>
@@ -17342,7 +17278,7 @@
   </w:style>
   <w:style w:type="table" w:customStyle="1" w:styleId="GridTable7Colorful-Accent21">
     <w:name w:val="Grid Table 7 Colorful - Accent 21"/>
-    <w:basedOn w:val="TableNormal"/>
+    <w:basedOn w:val="a1"/>
     <w:uiPriority w:val="99"/>
     <w:pPr>
       <w:spacing w:after="0" w:line="240" w:lineRule="auto"/>
@@ -17459,7 +17395,7 @@
   </w:style>
   <w:style w:type="table" w:customStyle="1" w:styleId="GridTable7Colorful-Accent31">
     <w:name w:val="Grid Table 7 Colorful - Accent 31"/>
-    <w:basedOn w:val="TableNormal"/>
+    <w:basedOn w:val="a1"/>
     <w:uiPriority w:val="99"/>
     <w:pPr>
       <w:spacing w:after="0" w:line="240" w:lineRule="auto"/>
@@ -17576,7 +17512,7 @@
   </w:style>
   <w:style w:type="table" w:customStyle="1" w:styleId="GridTable7Colorful-Accent41">
     <w:name w:val="Grid Table 7 Colorful - Accent 41"/>
-    <w:basedOn w:val="TableNormal"/>
+    <w:basedOn w:val="a1"/>
     <w:uiPriority w:val="99"/>
     <w:pPr>
       <w:spacing w:after="0" w:line="240" w:lineRule="auto"/>
@@ -17693,7 +17629,7 @@
   </w:style>
   <w:style w:type="table" w:customStyle="1" w:styleId="GridTable7Colorful-Accent51">
     <w:name w:val="Grid Table 7 Colorful - Accent 51"/>
-    <w:basedOn w:val="TableNormal"/>
+    <w:basedOn w:val="a1"/>
     <w:uiPriority w:val="99"/>
     <w:pPr>
       <w:spacing w:after="0" w:line="240" w:lineRule="auto"/>
@@ -17810,7 +17746,7 @@
   </w:style>
   <w:style w:type="table" w:customStyle="1" w:styleId="GridTable7Colorful-Accent61">
     <w:name w:val="Grid Table 7 Colorful - Accent 61"/>
-    <w:basedOn w:val="TableNormal"/>
+    <w:basedOn w:val="a1"/>
     <w:uiPriority w:val="99"/>
     <w:pPr>
       <w:spacing w:after="0" w:line="240" w:lineRule="auto"/>
@@ -17927,7 +17863,7 @@
   </w:style>
   <w:style w:type="table" w:customStyle="1" w:styleId="ListTable1Light-Accent11">
     <w:name w:val="List Table 1 Light - Accent 11"/>
-    <w:basedOn w:val="TableNormal"/>
+    <w:basedOn w:val="a1"/>
     <w:uiPriority w:val="99"/>
     <w:pPr>
       <w:spacing w:after="0" w:line="240" w:lineRule="auto"/>
@@ -17993,7 +17929,7 @@
   </w:style>
   <w:style w:type="table" w:customStyle="1" w:styleId="ListTable1Light-Accent21">
     <w:name w:val="List Table 1 Light - Accent 21"/>
-    <w:basedOn w:val="TableNormal"/>
+    <w:basedOn w:val="a1"/>
     <w:uiPriority w:val="99"/>
     <w:pPr>
       <w:spacing w:after="0" w:line="240" w:lineRule="auto"/>
@@ -18059,7 +17995,7 @@
   </w:style>
   <w:style w:type="table" w:customStyle="1" w:styleId="ListTable1Light-Accent31">
     <w:name w:val="List Table 1 Light - Accent 31"/>
-    <w:basedOn w:val="TableNormal"/>
+    <w:basedOn w:val="a1"/>
     <w:uiPriority w:val="99"/>
     <w:pPr>
       <w:spacing w:after="0" w:line="240" w:lineRule="auto"/>
@@ -18125,7 +18061,7 @@
   </w:style>
   <w:style w:type="table" w:customStyle="1" w:styleId="ListTable1Light-Accent41">
     <w:name w:val="List Table 1 Light - Accent 41"/>
-    <w:basedOn w:val="TableNormal"/>
+    <w:basedOn w:val="a1"/>
     <w:uiPriority w:val="99"/>
     <w:pPr>
       <w:spacing w:after="0" w:line="240" w:lineRule="auto"/>
@@ -18191,7 +18127,7 @@
   </w:style>
   <w:style w:type="table" w:customStyle="1" w:styleId="ListTable1Light-Accent51">
     <w:name w:val="List Table 1 Light - Accent 51"/>
-    <w:basedOn w:val="TableNormal"/>
+    <w:basedOn w:val="a1"/>
     <w:uiPriority w:val="99"/>
     <w:pPr>
       <w:spacing w:after="0" w:line="240" w:lineRule="auto"/>
@@ -18257,7 +18193,7 @@
   </w:style>
   <w:style w:type="table" w:customStyle="1" w:styleId="ListTable1Light-Accent61">
     <w:name w:val="List Table 1 Light - Accent 61"/>
-    <w:basedOn w:val="TableNormal"/>
+    <w:basedOn w:val="a1"/>
     <w:uiPriority w:val="99"/>
     <w:pPr>
       <w:spacing w:after="0" w:line="240" w:lineRule="auto"/>
@@ -18323,7 +18259,7 @@
   </w:style>
   <w:style w:type="table" w:customStyle="1" w:styleId="ListTable2-Accent11">
     <w:name w:val="List Table 2 - Accent 11"/>
-    <w:basedOn w:val="TableNormal"/>
+    <w:basedOn w:val="a1"/>
     <w:uiPriority w:val="99"/>
     <w:pPr>
       <w:spacing w:after="0" w:line="240" w:lineRule="auto"/>
@@ -18412,7 +18348,7 @@
   </w:style>
   <w:style w:type="table" w:customStyle="1" w:styleId="ListTable2-Accent21">
     <w:name w:val="List Table 2 - Accent 21"/>
-    <w:basedOn w:val="TableNormal"/>
+    <w:basedOn w:val="a1"/>
     <w:uiPriority w:val="99"/>
     <w:pPr>
       <w:spacing w:after="0" w:line="240" w:lineRule="auto"/>
@@ -18501,7 +18437,7 @@
   </w:style>
   <w:style w:type="table" w:customStyle="1" w:styleId="ListTable2-Accent31">
     <w:name w:val="List Table 2 - Accent 31"/>
-    <w:basedOn w:val="TableNormal"/>
+    <w:basedOn w:val="a1"/>
     <w:uiPriority w:val="99"/>
     <w:pPr>
       <w:spacing w:after="0" w:line="240" w:lineRule="auto"/>
@@ -18590,7 +18526,7 @@
   </w:style>
   <w:style w:type="table" w:customStyle="1" w:styleId="ListTable2-Accent41">
     <w:name w:val="List Table 2 - Accent 41"/>
-    <w:basedOn w:val="TableNormal"/>
+    <w:basedOn w:val="a1"/>
     <w:uiPriority w:val="99"/>
     <w:pPr>
       <w:spacing w:after="0" w:line="240" w:lineRule="auto"/>
@@ -18679,7 +18615,7 @@
   </w:style>
   <w:style w:type="table" w:customStyle="1" w:styleId="ListTable2-Accent51">
     <w:name w:val="List Table 2 - Accent 51"/>
-    <w:basedOn w:val="TableNormal"/>
+    <w:basedOn w:val="a1"/>
     <w:uiPriority w:val="99"/>
     <w:pPr>
       <w:spacing w:after="0" w:line="240" w:lineRule="auto"/>
@@ -18768,7 +18704,7 @@
   </w:style>
   <w:style w:type="table" w:customStyle="1" w:styleId="ListTable2-Accent61">
     <w:name w:val="List Table 2 - Accent 61"/>
-    <w:basedOn w:val="TableNormal"/>
+    <w:basedOn w:val="a1"/>
     <w:uiPriority w:val="99"/>
     <w:pPr>
       <w:spacing w:after="0" w:line="240" w:lineRule="auto"/>
@@ -18857,7 +18793,7 @@
   </w:style>
   <w:style w:type="table" w:customStyle="1" w:styleId="ListTable3-Accent11">
     <w:name w:val="List Table 3 - Accent 11"/>
-    <w:basedOn w:val="TableNormal"/>
+    <w:basedOn w:val="a1"/>
     <w:uiPriority w:val="99"/>
     <w:pPr>
       <w:spacing w:after="0" w:line="240" w:lineRule="auto"/>
@@ -18933,7 +18869,7 @@
   </w:style>
   <w:style w:type="table" w:customStyle="1" w:styleId="ListTable3-Accent21">
     <w:name w:val="List Table 3 - Accent 21"/>
-    <w:basedOn w:val="TableNormal"/>
+    <w:basedOn w:val="a1"/>
     <w:uiPriority w:val="99"/>
     <w:pPr>
       <w:spacing w:after="0" w:line="240" w:lineRule="auto"/>
@@ -19009,7 +18945,7 @@
   </w:style>
   <w:style w:type="table" w:customStyle="1" w:styleId="ListTable3-Accent31">
     <w:name w:val="List Table 3 - Accent 31"/>
-    <w:basedOn w:val="TableNormal"/>
+    <w:basedOn w:val="a1"/>
     <w:uiPriority w:val="99"/>
     <w:pPr>
       <w:spacing w:after="0" w:line="240" w:lineRule="auto"/>
@@ -19085,7 +19021,7 @@
   </w:style>
   <w:style w:type="table" w:customStyle="1" w:styleId="ListTable3-Accent41">
     <w:name w:val="List Table 3 - Accent 41"/>
-    <w:basedOn w:val="TableNormal"/>
+    <w:basedOn w:val="a1"/>
     <w:uiPriority w:val="99"/>
     <w:pPr>
       <w:spacing w:after="0" w:line="240" w:lineRule="auto"/>
@@ -19161,7 +19097,7 @@
   </w:style>
   <w:style w:type="table" w:customStyle="1" w:styleId="ListTable3-Accent51">
     <w:name w:val="List Table 3 - Accent 51"/>
-    <w:basedOn w:val="TableNormal"/>
+    <w:basedOn w:val="a1"/>
     <w:uiPriority w:val="99"/>
     <w:pPr>
       <w:spacing w:after="0" w:line="240" w:lineRule="auto"/>
@@ -19237,7 +19173,7 @@
   </w:style>
   <w:style w:type="table" w:customStyle="1" w:styleId="ListTable3-Accent61">
     <w:name w:val="List Table 3 - Accent 61"/>
-    <w:basedOn w:val="TableNormal"/>
+    <w:basedOn w:val="a1"/>
     <w:uiPriority w:val="99"/>
     <w:pPr>
       <w:spacing w:after="0" w:line="240" w:lineRule="auto"/>
@@ -19313,7 +19249,7 @@
   </w:style>
   <w:style w:type="table" w:customStyle="1" w:styleId="ListTable4-Accent11">
     <w:name w:val="List Table 4 - Accent 11"/>
-    <w:basedOn w:val="TableNormal"/>
+    <w:basedOn w:val="a1"/>
     <w:uiPriority w:val="99"/>
     <w:pPr>
       <w:spacing w:after="0" w:line="240" w:lineRule="auto"/>
@@ -19384,7 +19320,7 @@
   </w:style>
   <w:style w:type="table" w:customStyle="1" w:styleId="ListTable4-Accent21">
     <w:name w:val="List Table 4 - Accent 21"/>
-    <w:basedOn w:val="TableNormal"/>
+    <w:basedOn w:val="a1"/>
     <w:uiPriority w:val="99"/>
     <w:pPr>
       <w:spacing w:after="0" w:line="240" w:lineRule="auto"/>
@@ -19455,7 +19391,7 @@
   </w:style>
   <w:style w:type="table" w:customStyle="1" w:styleId="ListTable4-Accent31">
     <w:name w:val="List Table 4 - Accent 31"/>
-    <w:basedOn w:val="TableNormal"/>
+    <w:basedOn w:val="a1"/>
     <w:uiPriority w:val="99"/>
     <w:pPr>
       <w:spacing w:after="0" w:line="240" w:lineRule="auto"/>
@@ -19526,7 +19462,7 @@
   </w:style>
   <w:style w:type="table" w:customStyle="1" w:styleId="ListTable4-Accent41">
     <w:name w:val="List Table 4 - Accent 41"/>
-    <w:basedOn w:val="TableNormal"/>
+    <w:basedOn w:val="a1"/>
     <w:uiPriority w:val="99"/>
     <w:pPr>
       <w:spacing w:after="0" w:line="240" w:lineRule="auto"/>
@@ -19597,7 +19533,7 @@
   </w:style>
   <w:style w:type="table" w:customStyle="1" w:styleId="ListTable4-Accent51">
     <w:name w:val="List Table 4 - Accent 51"/>
-    <w:basedOn w:val="TableNormal"/>
+    <w:basedOn w:val="a1"/>
     <w:uiPriority w:val="99"/>
     <w:pPr>
       <w:spacing w:after="0" w:line="240" w:lineRule="auto"/>
@@ -19668,7 +19604,7 @@
   </w:style>
   <w:style w:type="table" w:customStyle="1" w:styleId="ListTable4-Accent61">
     <w:name w:val="List Table 4 - Accent 61"/>
-    <w:basedOn w:val="TableNormal"/>
+    <w:basedOn w:val="a1"/>
     <w:uiPriority w:val="99"/>
     <w:pPr>
       <w:spacing w:after="0" w:line="240" w:lineRule="auto"/>
@@ -19739,7 +19675,7 @@
   </w:style>
   <w:style w:type="table" w:customStyle="1" w:styleId="ListTable5Dark-Accent11">
     <w:name w:val="List Table 5 Dark - Accent 11"/>
-    <w:basedOn w:val="TableNormal"/>
+    <w:basedOn w:val="a1"/>
     <w:uiPriority w:val="99"/>
     <w:pPr>
       <w:spacing w:after="0" w:line="240" w:lineRule="auto"/>
@@ -19845,7 +19781,7 @@
   </w:style>
   <w:style w:type="table" w:customStyle="1" w:styleId="ListTable5Dark-Accent21">
     <w:name w:val="List Table 5 Dark - Accent 21"/>
-    <w:basedOn w:val="TableNormal"/>
+    <w:basedOn w:val="a1"/>
     <w:uiPriority w:val="99"/>
     <w:pPr>
       <w:spacing w:after="0" w:line="240" w:lineRule="auto"/>
@@ -19951,7 +19887,7 @@
   </w:style>
   <w:style w:type="table" w:customStyle="1" w:styleId="ListTable5Dark-Accent31">
     <w:name w:val="List Table 5 Dark - Accent 31"/>
-    <w:basedOn w:val="TableNormal"/>
+    <w:basedOn w:val="a1"/>
     <w:uiPriority w:val="99"/>
     <w:pPr>
       <w:spacing w:after="0" w:line="240" w:lineRule="auto"/>
@@ -20057,7 +19993,7 @@
   </w:style>
   <w:style w:type="table" w:customStyle="1" w:styleId="ListTable5Dark-Accent41">
     <w:name w:val="List Table 5 Dark - Accent 41"/>
-    <w:basedOn w:val="TableNormal"/>
+    <w:basedOn w:val="a1"/>
     <w:uiPriority w:val="99"/>
     <w:pPr>
       <w:spacing w:after="0" w:line="240" w:lineRule="auto"/>
@@ -20163,7 +20099,7 @@
   </w:style>
   <w:style w:type="table" w:customStyle="1" w:styleId="ListTable5Dark-Accent51">
     <w:name w:val="List Table 5 Dark - Accent 51"/>
-    <w:basedOn w:val="TableNormal"/>
+    <w:basedOn w:val="a1"/>
     <w:uiPriority w:val="99"/>
     <w:pPr>
       <w:spacing w:after="0" w:line="240" w:lineRule="auto"/>
@@ -20269,7 +20205,7 @@
   </w:style>
   <w:style w:type="table" w:customStyle="1" w:styleId="ListTable5Dark-Accent61">
     <w:name w:val="List Table 5 Dark - Accent 61"/>
-    <w:basedOn w:val="TableNormal"/>
+    <w:basedOn w:val="a1"/>
     <w:uiPriority w:val="99"/>
     <w:pPr>
       <w:spacing w:after="0" w:line="240" w:lineRule="auto"/>
@@ -20375,7 +20311,7 @@
   </w:style>
   <w:style w:type="table" w:customStyle="1" w:styleId="ListTable6Colorful-Accent11">
     <w:name w:val="List Table 6 Colorful - Accent 11"/>
-    <w:basedOn w:val="TableNormal"/>
+    <w:basedOn w:val="a1"/>
     <w:uiPriority w:val="99"/>
     <w:pPr>
       <w:spacing w:after="0" w:line="240" w:lineRule="auto"/>
@@ -20451,7 +20387,7 @@
   </w:style>
   <w:style w:type="table" w:customStyle="1" w:styleId="ListTable6Colorful-Accent21">
     <w:name w:val="List Table 6 Colorful - Accent 21"/>
-    <w:basedOn w:val="TableNormal"/>
+    <w:basedOn w:val="a1"/>
     <w:uiPriority w:val="99"/>
     <w:pPr>
       <w:spacing w:after="0" w:line="240" w:lineRule="auto"/>
@@ -20527,7 +20463,7 @@
   </w:style>
   <w:style w:type="table" w:customStyle="1" w:styleId="ListTable6Colorful-Accent31">
     <w:name w:val="List Table 6 Colorful - Accent 31"/>
-    <w:basedOn w:val="TableNormal"/>
+    <w:basedOn w:val="a1"/>
     <w:uiPriority w:val="99"/>
     <w:pPr>
       <w:spacing w:after="0" w:line="240" w:lineRule="auto"/>
@@ -20603,7 +20539,7 @@
   </w:style>
   <w:style w:type="table" w:customStyle="1" w:styleId="ListTable6Colorful-Accent41">
     <w:name w:val="List Table 6 Colorful - Accent 41"/>
-    <w:basedOn w:val="TableNormal"/>
+    <w:basedOn w:val="a1"/>
     <w:uiPriority w:val="99"/>
     <w:pPr>
       <w:spacing w:after="0" w:line="240" w:lineRule="auto"/>
@@ -20679,7 +20615,7 @@
   </w:style>
   <w:style w:type="table" w:customStyle="1" w:styleId="ListTable6Colorful-Accent51">
     <w:name w:val="List Table 6 Colorful - Accent 51"/>
-    <w:basedOn w:val="TableNormal"/>
+    <w:basedOn w:val="a1"/>
     <w:uiPriority w:val="99"/>
     <w:pPr>
       <w:spacing w:after="0" w:line="240" w:lineRule="auto"/>
@@ -20755,7 +20691,7 @@
   </w:style>
   <w:style w:type="table" w:customStyle="1" w:styleId="ListTable6Colorful-Accent61">
     <w:name w:val="List Table 6 Colorful - Accent 61"/>
-    <w:basedOn w:val="TableNormal"/>
+    <w:basedOn w:val="a1"/>
     <w:uiPriority w:val="99"/>
     <w:pPr>
       <w:spacing w:after="0" w:line="240" w:lineRule="auto"/>
@@ -20831,7 +20767,7 @@
   </w:style>
   <w:style w:type="table" w:customStyle="1" w:styleId="ListTable7Colorful-Accent11">
     <w:name w:val="List Table 7 Colorful - Accent 11"/>
-    <w:basedOn w:val="TableNormal"/>
+    <w:basedOn w:val="a1"/>
     <w:uiPriority w:val="99"/>
     <w:pPr>
       <w:spacing w:after="0" w:line="240" w:lineRule="auto"/>
@@ -20945,7 +20881,7 @@
   </w:style>
   <w:style w:type="table" w:customStyle="1" w:styleId="ListTable7Colorful-Accent21">
     <w:name w:val="List Table 7 Colorful - Accent 21"/>
-    <w:basedOn w:val="TableNormal"/>
+    <w:basedOn w:val="a1"/>
     <w:uiPriority w:val="99"/>
     <w:pPr>
       <w:spacing w:after="0" w:line="240" w:lineRule="auto"/>
@@ -21059,7 +20995,7 @@
   </w:style>
   <w:style w:type="table" w:customStyle="1" w:styleId="ListTable7Colorful-Accent31">
     <w:name w:val="List Table 7 Colorful - Accent 31"/>
-    <w:basedOn w:val="TableNormal"/>
+    <w:basedOn w:val="a1"/>
     <w:uiPriority w:val="99"/>
     <w:pPr>
       <w:spacing w:after="0" w:line="240" w:lineRule="auto"/>
@@ -21173,7 +21109,7 @@
   </w:style>
   <w:style w:type="table" w:customStyle="1" w:styleId="ListTable7Colorful-Accent41">
     <w:name w:val="List Table 7 Colorful - Accent 41"/>
-    <w:basedOn w:val="TableNormal"/>
+    <w:basedOn w:val="a1"/>
     <w:uiPriority w:val="99"/>
     <w:pPr>
       <w:spacing w:after="0" w:line="240" w:lineRule="auto"/>
@@ -21287,7 +21223,7 @@
   </w:style>
   <w:style w:type="table" w:customStyle="1" w:styleId="ListTable7Colorful-Accent51">
     <w:name w:val="List Table 7 Colorful - Accent 51"/>
-    <w:basedOn w:val="TableNormal"/>
+    <w:basedOn w:val="a1"/>
     <w:uiPriority w:val="99"/>
     <w:pPr>
       <w:spacing w:after="0" w:line="240" w:lineRule="auto"/>
@@ -21401,7 +21337,7 @@
   </w:style>
   <w:style w:type="table" w:customStyle="1" w:styleId="ListTable7Colorful-Accent61">
     <w:name w:val="List Table 7 Colorful - Accent 61"/>
-    <w:basedOn w:val="TableNormal"/>
+    <w:basedOn w:val="a1"/>
     <w:uiPriority w:val="99"/>
     <w:pPr>
       <w:spacing w:after="0" w:line="240" w:lineRule="auto"/>
@@ -21513,10 +21449,10 @@
       </w:rPr>
     </w:tblStylePr>
   </w:style>
-  <w:style w:type="character" w:customStyle="1" w:styleId="Heading1Char1">
-    <w:name w:val="Heading 1 Char1"/>
-    <w:basedOn w:val="DefaultParagraphFont"/>
-    <w:link w:val="Heading1"/>
+  <w:style w:type="character" w:customStyle="1" w:styleId="1Char">
+    <w:name w:val="Επικεφαλίδα 1 Char"/>
+    <w:basedOn w:val="a0"/>
+    <w:link w:val="1"/>
     <w:uiPriority w:val="9"/>
     <w:rPr>
       <w:rFonts w:asciiTheme="majorHAnsi" w:eastAsiaTheme="majorEastAsia" w:hAnsiTheme="majorHAnsi" w:cstheme="majorBidi"/>
@@ -21525,20 +21461,20 @@
       <w:szCs w:val="32"/>
     </w:rPr>
   </w:style>
-  <w:style w:type="character" w:customStyle="1" w:styleId="Heading2Char1">
-    <w:name w:val="Heading 2 Char1"/>
-    <w:basedOn w:val="DefaultParagraphFont"/>
-    <w:link w:val="Heading2"/>
+  <w:style w:type="character" w:customStyle="1" w:styleId="2Char">
+    <w:name w:val="Επικεφαλίδα 2 Char"/>
+    <w:basedOn w:val="a0"/>
+    <w:link w:val="2"/>
     <w:uiPriority w:val="9"/>
     <w:rPr>
       <w:rFonts w:ascii="Arial" w:eastAsia="Arial" w:hAnsi="Arial" w:cs="Arial"/>
       <w:sz w:val="24"/>
     </w:rPr>
   </w:style>
-  <w:style w:type="character" w:customStyle="1" w:styleId="Heading3Char1">
-    <w:name w:val="Heading 3 Char1"/>
-    <w:basedOn w:val="DefaultParagraphFont"/>
-    <w:link w:val="Heading3"/>
+  <w:style w:type="character" w:customStyle="1" w:styleId="3Char">
+    <w:name w:val="Επικεφαλίδα 3 Char"/>
+    <w:basedOn w:val="a0"/>
+    <w:link w:val="3"/>
     <w:uiPriority w:val="9"/>
     <w:rPr>
       <w:rFonts w:ascii="Arial" w:eastAsia="Arial" w:hAnsi="Arial" w:cs="Arial"/>
@@ -21546,10 +21482,10 @@
       <w:szCs w:val="30"/>
     </w:rPr>
   </w:style>
-  <w:style w:type="character" w:customStyle="1" w:styleId="Heading4Char1">
-    <w:name w:val="Heading 4 Char1"/>
-    <w:basedOn w:val="DefaultParagraphFont"/>
-    <w:link w:val="Heading4"/>
+  <w:style w:type="character" w:customStyle="1" w:styleId="4Char">
+    <w:name w:val="Επικεφαλίδα 4 Char"/>
+    <w:basedOn w:val="a0"/>
+    <w:link w:val="4"/>
     <w:uiPriority w:val="9"/>
     <w:rPr>
       <w:rFonts w:ascii="Arial" w:eastAsia="Arial" w:hAnsi="Arial" w:cs="Arial"/>
@@ -21559,10 +21495,10 @@
       <w:szCs w:val="26"/>
     </w:rPr>
   </w:style>
-  <w:style w:type="character" w:customStyle="1" w:styleId="Heading5Char1">
-    <w:name w:val="Heading 5 Char1"/>
-    <w:basedOn w:val="DefaultParagraphFont"/>
-    <w:link w:val="Heading5"/>
+  <w:style w:type="character" w:customStyle="1" w:styleId="5Char">
+    <w:name w:val="Επικεφαλίδα 5 Char"/>
+    <w:basedOn w:val="a0"/>
+    <w:link w:val="5"/>
     <w:uiPriority w:val="9"/>
     <w:rPr>
       <w:rFonts w:ascii="Arial" w:eastAsia="Arial" w:hAnsi="Arial" w:cs="Arial"/>
@@ -21572,10 +21508,10 @@
       <w:szCs w:val="24"/>
     </w:rPr>
   </w:style>
-  <w:style w:type="character" w:customStyle="1" w:styleId="Heading6Char1">
-    <w:name w:val="Heading 6 Char1"/>
-    <w:basedOn w:val="DefaultParagraphFont"/>
-    <w:link w:val="Heading6"/>
+  <w:style w:type="character" w:customStyle="1" w:styleId="6Char">
+    <w:name w:val="Επικεφαλίδα 6 Char"/>
+    <w:basedOn w:val="a0"/>
+    <w:link w:val="6"/>
     <w:uiPriority w:val="9"/>
     <w:rPr>
       <w:rFonts w:ascii="Arial" w:eastAsia="Arial" w:hAnsi="Arial" w:cs="Arial"/>
@@ -21585,10 +21521,10 @@
       <w:szCs w:val="22"/>
     </w:rPr>
   </w:style>
-  <w:style w:type="character" w:customStyle="1" w:styleId="Heading7Char1">
-    <w:name w:val="Heading 7 Char1"/>
-    <w:basedOn w:val="DefaultParagraphFont"/>
-    <w:link w:val="Heading7"/>
+  <w:style w:type="character" w:customStyle="1" w:styleId="7Char">
+    <w:name w:val="Επικεφαλίδα 7 Char"/>
+    <w:basedOn w:val="a0"/>
+    <w:link w:val="7"/>
     <w:uiPriority w:val="9"/>
     <w:rPr>
       <w:rFonts w:ascii="Arial" w:eastAsia="Arial" w:hAnsi="Arial" w:cs="Arial"/>
@@ -21600,10 +21536,10 @@
       <w:szCs w:val="22"/>
     </w:rPr>
   </w:style>
-  <w:style w:type="character" w:customStyle="1" w:styleId="Heading8Char1">
-    <w:name w:val="Heading 8 Char1"/>
-    <w:basedOn w:val="DefaultParagraphFont"/>
-    <w:link w:val="Heading8"/>
+  <w:style w:type="character" w:customStyle="1" w:styleId="8Char">
+    <w:name w:val="Επικεφαλίδα 8 Char"/>
+    <w:basedOn w:val="a0"/>
+    <w:link w:val="8"/>
     <w:uiPriority w:val="9"/>
     <w:rPr>
       <w:rFonts w:ascii="Arial" w:eastAsia="Arial" w:hAnsi="Arial" w:cs="Arial"/>
@@ -21613,10 +21549,10 @@
       <w:szCs w:val="22"/>
     </w:rPr>
   </w:style>
-  <w:style w:type="character" w:customStyle="1" w:styleId="Heading9Char1">
-    <w:name w:val="Heading 9 Char1"/>
-    <w:basedOn w:val="DefaultParagraphFont"/>
-    <w:link w:val="Heading9"/>
+  <w:style w:type="character" w:customStyle="1" w:styleId="9Char">
+    <w:name w:val="Επικεφαλίδα 9 Char"/>
+    <w:basedOn w:val="a0"/>
+    <w:link w:val="9"/>
     <w:uiPriority w:val="9"/>
     <w:rPr>
       <w:rFonts w:ascii="Arial" w:eastAsia="Arial" w:hAnsi="Arial" w:cs="Arial"/>
@@ -21628,7 +21564,7 @@
   </w:style>
   <w:style w:type="character" w:customStyle="1" w:styleId="Heading1Char">
     <w:name w:val="Heading 1 Char"/>
-    <w:basedOn w:val="DefaultParagraphFont"/>
+    <w:basedOn w:val="a0"/>
     <w:uiPriority w:val="9"/>
     <w:rPr>
       <w:rFonts w:ascii="Arial" w:eastAsia="Arial" w:hAnsi="Arial" w:cs="Arial"/>
@@ -21638,7 +21574,7 @@
   </w:style>
   <w:style w:type="character" w:customStyle="1" w:styleId="Heading2Char">
     <w:name w:val="Heading 2 Char"/>
-    <w:basedOn w:val="DefaultParagraphFont"/>
+    <w:basedOn w:val="a0"/>
     <w:uiPriority w:val="9"/>
     <w:rPr>
       <w:rFonts w:ascii="Arial" w:eastAsia="Arial" w:hAnsi="Arial" w:cs="Arial"/>
@@ -21647,7 +21583,7 @@
   </w:style>
   <w:style w:type="character" w:customStyle="1" w:styleId="Heading3Char">
     <w:name w:val="Heading 3 Char"/>
-    <w:basedOn w:val="DefaultParagraphFont"/>
+    <w:basedOn w:val="a0"/>
     <w:uiPriority w:val="9"/>
     <w:rPr>
       <w:rFonts w:ascii="Arial" w:eastAsia="Arial" w:hAnsi="Arial" w:cs="Arial"/>
@@ -21657,7 +21593,7 @@
   </w:style>
   <w:style w:type="character" w:customStyle="1" w:styleId="Heading4Char">
     <w:name w:val="Heading 4 Char"/>
-    <w:basedOn w:val="DefaultParagraphFont"/>
+    <w:basedOn w:val="a0"/>
     <w:uiPriority w:val="9"/>
     <w:rPr>
       <w:rFonts w:ascii="Arial" w:eastAsia="Arial" w:hAnsi="Arial" w:cs="Arial"/>
@@ -21669,7 +21605,7 @@
   </w:style>
   <w:style w:type="character" w:customStyle="1" w:styleId="Heading5Char">
     <w:name w:val="Heading 5 Char"/>
-    <w:basedOn w:val="DefaultParagraphFont"/>
+    <w:basedOn w:val="a0"/>
     <w:uiPriority w:val="9"/>
     <w:rPr>
       <w:rFonts w:ascii="Arial" w:eastAsia="Arial" w:hAnsi="Arial" w:cs="Arial"/>
@@ -21681,7 +21617,7 @@
   </w:style>
   <w:style w:type="character" w:customStyle="1" w:styleId="Heading6Char">
     <w:name w:val="Heading 6 Char"/>
-    <w:basedOn w:val="DefaultParagraphFont"/>
+    <w:basedOn w:val="a0"/>
     <w:uiPriority w:val="9"/>
     <w:rPr>
       <w:rFonts w:ascii="Arial" w:eastAsia="Arial" w:hAnsi="Arial" w:cs="Arial"/>
@@ -21693,7 +21629,7 @@
   </w:style>
   <w:style w:type="character" w:customStyle="1" w:styleId="Heading7Char">
     <w:name w:val="Heading 7 Char"/>
-    <w:basedOn w:val="DefaultParagraphFont"/>
+    <w:basedOn w:val="a0"/>
     <w:uiPriority w:val="9"/>
     <w:rPr>
       <w:rFonts w:ascii="Arial" w:eastAsia="Arial" w:hAnsi="Arial" w:cs="Arial"/>
@@ -21707,7 +21643,7 @@
   </w:style>
   <w:style w:type="character" w:customStyle="1" w:styleId="Heading8Char">
     <w:name w:val="Heading 8 Char"/>
-    <w:basedOn w:val="DefaultParagraphFont"/>
+    <w:basedOn w:val="a0"/>
     <w:uiPriority w:val="9"/>
     <w:rPr>
       <w:rFonts w:ascii="Arial" w:eastAsia="Arial" w:hAnsi="Arial" w:cs="Arial"/>
@@ -21719,7 +21655,7 @@
   </w:style>
   <w:style w:type="character" w:customStyle="1" w:styleId="Heading9Char">
     <w:name w:val="Heading 9 Char"/>
-    <w:basedOn w:val="DefaultParagraphFont"/>
+    <w:basedOn w:val="a0"/>
     <w:uiPriority w:val="9"/>
     <w:rPr>
       <w:rFonts w:ascii="Arial" w:eastAsia="Arial" w:hAnsi="Arial" w:cs="Arial"/>
@@ -21731,7 +21667,7 @@
   </w:style>
   <w:style w:type="character" w:customStyle="1" w:styleId="TitleChar">
     <w:name w:val="Title Char"/>
-    <w:basedOn w:val="DefaultParagraphFont"/>
+    <w:basedOn w:val="a0"/>
     <w:uiPriority w:val="10"/>
     <w:rPr>
       <w:sz w:val="48"/>
@@ -21740,7 +21676,7 @@
   </w:style>
   <w:style w:type="character" w:customStyle="1" w:styleId="SubtitleChar">
     <w:name w:val="Subtitle Char"/>
-    <w:basedOn w:val="DefaultParagraphFont"/>
+    <w:basedOn w:val="a0"/>
     <w:uiPriority w:val="11"/>
     <w:rPr>
       <w:sz w:val="24"/>
@@ -21763,17 +21699,17 @@
   </w:style>
   <w:style w:type="character" w:customStyle="1" w:styleId="HeaderChar">
     <w:name w:val="Header Char"/>
-    <w:basedOn w:val="DefaultParagraphFont"/>
+    <w:basedOn w:val="a0"/>
     <w:uiPriority w:val="99"/>
   </w:style>
   <w:style w:type="character" w:customStyle="1" w:styleId="FooterChar">
     <w:name w:val="Footer Char"/>
-    <w:basedOn w:val="DefaultParagraphFont"/>
+    <w:basedOn w:val="a0"/>
     <w:uiPriority w:val="99"/>
   </w:style>
   <w:style w:type="table" w:customStyle="1" w:styleId="GridTable5Dark-Accent1">
     <w:name w:val="Grid Table 5 Dark- Accent 1"/>
-    <w:basedOn w:val="TableNormal"/>
+    <w:basedOn w:val="a1"/>
     <w:uiPriority w:val="99"/>
     <w:pPr>
       <w:spacing w:after="0" w:line="240" w:lineRule="auto"/>
@@ -21857,7 +21793,7 @@
   </w:style>
   <w:style w:type="table" w:customStyle="1" w:styleId="GridTable5Dark-Accent4">
     <w:name w:val="Grid Table 5 Dark- Accent 4"/>
-    <w:basedOn w:val="TableNormal"/>
+    <w:basedOn w:val="a1"/>
     <w:uiPriority w:val="99"/>
     <w:pPr>
       <w:spacing w:after="0" w:line="240" w:lineRule="auto"/>
@@ -21953,9 +21889,9 @@
       <w:sz w:val="20"/>
     </w:rPr>
   </w:style>
-  <w:style w:type="paragraph" w:styleId="ListParagraph">
+  <w:style w:type="paragraph" w:styleId="a4">
     <w:name w:val="List Paragraph"/>
-    <w:basedOn w:val="Normal"/>
+    <w:basedOn w:val="a"/>
     <w:uiPriority w:val="34"/>
     <w:qFormat/>
     <w:pPr>
@@ -21963,7 +21899,7 @@
       <w:contextualSpacing/>
     </w:pPr>
   </w:style>
-  <w:style w:type="paragraph" w:styleId="NoSpacing">
+  <w:style w:type="paragraph" w:styleId="a5">
     <w:name w:val="No Spacing"/>
     <w:uiPriority w:val="1"/>
     <w:qFormat/>
@@ -21971,11 +21907,11 @@
       <w:spacing w:after="0" w:line="240" w:lineRule="auto"/>
     </w:pPr>
   </w:style>
-  <w:style w:type="paragraph" w:styleId="Quote">
+  <w:style w:type="paragraph" w:styleId="a6">
     <w:name w:val="Quote"/>
-    <w:basedOn w:val="Normal"/>
-    <w:next w:val="Normal"/>
-    <w:link w:val="QuoteChar1"/>
+    <w:basedOn w:val="a"/>
+    <w:next w:val="a"/>
+    <w:link w:val="Char"/>
     <w:uiPriority w:val="29"/>
     <w:qFormat/>
     <w:pPr>
@@ -21985,19 +21921,19 @@
       <w:i/>
     </w:rPr>
   </w:style>
-  <w:style w:type="character" w:customStyle="1" w:styleId="QuoteChar1">
-    <w:name w:val="Quote Char1"/>
-    <w:link w:val="Quote"/>
+  <w:style w:type="character" w:customStyle="1" w:styleId="Char">
+    <w:name w:val="Απόσπασμα Char"/>
+    <w:link w:val="a6"/>
     <w:uiPriority w:val="29"/>
     <w:rPr>
       <w:i/>
     </w:rPr>
   </w:style>
-  <w:style w:type="paragraph" w:styleId="IntenseQuote">
+  <w:style w:type="paragraph" w:styleId="a7">
     <w:name w:val="Intense Quote"/>
-    <w:basedOn w:val="Normal"/>
-    <w:next w:val="Normal"/>
-    <w:link w:val="IntenseQuoteChar1"/>
+    <w:basedOn w:val="a"/>
+    <w:next w:val="a"/>
+    <w:link w:val="Char0"/>
     <w:uiPriority w:val="30"/>
     <w:qFormat/>
     <w:pPr>
@@ -22014,18 +21950,18 @@
       <w:i/>
     </w:rPr>
   </w:style>
-  <w:style w:type="character" w:customStyle="1" w:styleId="IntenseQuoteChar1">
-    <w:name w:val="Intense Quote Char1"/>
-    <w:link w:val="IntenseQuote"/>
+  <w:style w:type="character" w:customStyle="1" w:styleId="Char0">
+    <w:name w:val="Έντονο απόσπ. Char"/>
+    <w:link w:val="a7"/>
     <w:uiPriority w:val="30"/>
     <w:rPr>
       <w:i/>
     </w:rPr>
   </w:style>
-  <w:style w:type="paragraph" w:styleId="Caption">
+  <w:style w:type="paragraph" w:styleId="a8">
     <w:name w:val="caption"/>
-    <w:basedOn w:val="Normal"/>
-    <w:next w:val="Normal"/>
+    <w:basedOn w:val="a"/>
+    <w:next w:val="a"/>
     <w:uiPriority w:val="35"/>
     <w:semiHidden/>
     <w:unhideWhenUsed/>
@@ -22045,9 +21981,9 @@
     <w:name w:val="Caption Char"/>
     <w:uiPriority w:val="99"/>
   </w:style>
-  <w:style w:type="table" w:styleId="PlainTable1">
+  <w:style w:type="table" w:styleId="10">
     <w:name w:val="Plain Table 1"/>
-    <w:basedOn w:val="TableNormal"/>
+    <w:basedOn w:val="a1"/>
     <w:uiPriority w:val="59"/>
     <w:pPr>
       <w:spacing w:after="0" w:line="240" w:lineRule="auto"/>
@@ -22107,9 +22043,9 @@
       </w:tcPr>
     </w:tblStylePr>
   </w:style>
-  <w:style w:type="table" w:styleId="PlainTable2">
+  <w:style w:type="table" w:styleId="20">
     <w:name w:val="Plain Table 2"/>
-    <w:basedOn w:val="TableNormal"/>
+    <w:basedOn w:val="a1"/>
     <w:uiPriority w:val="59"/>
     <w:pPr>
       <w:spacing w:after="0" w:line="240" w:lineRule="auto"/>
@@ -22189,9 +22125,9 @@
       </w:tcPr>
     </w:tblStylePr>
   </w:style>
-  <w:style w:type="table" w:styleId="PlainTable3">
+  <w:style w:type="table" w:styleId="30">
     <w:name w:val="Plain Table 3"/>
-    <w:basedOn w:val="TableNormal"/>
+    <w:basedOn w:val="a1"/>
     <w:uiPriority w:val="99"/>
     <w:pPr>
       <w:spacing w:after="0" w:line="240" w:lineRule="auto"/>
@@ -22269,9 +22205,9 @@
       </w:tcPr>
     </w:tblStylePr>
   </w:style>
-  <w:style w:type="table" w:styleId="PlainTable4">
+  <w:style w:type="table" w:styleId="40">
     <w:name w:val="Plain Table 4"/>
-    <w:basedOn w:val="TableNormal"/>
+    <w:basedOn w:val="a1"/>
     <w:uiPriority w:val="99"/>
     <w:pPr>
       <w:spacing w:after="0" w:line="240" w:lineRule="auto"/>
@@ -22327,9 +22263,9 @@
       </w:tcPr>
     </w:tblStylePr>
   </w:style>
-  <w:style w:type="table" w:styleId="PlainTable5">
+  <w:style w:type="table" w:styleId="50">
     <w:name w:val="Plain Table 5"/>
-    <w:basedOn w:val="TableNormal"/>
+    <w:basedOn w:val="a1"/>
     <w:uiPriority w:val="99"/>
     <w:pPr>
       <w:spacing w:after="0" w:line="240" w:lineRule="auto"/>
@@ -22420,9 +22356,9 @@
       </w:tcPr>
     </w:tblStylePr>
   </w:style>
-  <w:style w:type="table" w:styleId="GridTable1Light">
+  <w:style w:type="table" w:styleId="11">
     <w:name w:val="Grid Table 1 Light"/>
-    <w:basedOn w:val="TableNormal"/>
+    <w:basedOn w:val="a1"/>
     <w:uiPriority w:val="99"/>
     <w:pPr>
       <w:spacing w:after="0" w:line="240" w:lineRule="auto"/>
@@ -22486,9 +22422,9 @@
       </w:tcPr>
     </w:tblStylePr>
   </w:style>
-  <w:style w:type="table" w:styleId="GridTable2">
+  <w:style w:type="table" w:styleId="21">
     <w:name w:val="Grid Table 2"/>
-    <w:basedOn w:val="TableNormal"/>
+    <w:basedOn w:val="a1"/>
     <w:uiPriority w:val="99"/>
     <w:pPr>
       <w:spacing w:after="0" w:line="240" w:lineRule="auto"/>
@@ -22569,9 +22505,9 @@
       </w:tcPr>
     </w:tblStylePr>
   </w:style>
-  <w:style w:type="table" w:styleId="GridTable3">
+  <w:style w:type="table" w:styleId="31">
     <w:name w:val="Grid Table 3"/>
-    <w:basedOn w:val="TableNormal"/>
+    <w:basedOn w:val="a1"/>
     <w:uiPriority w:val="99"/>
     <w:pPr>
       <w:spacing w:after="0" w:line="240" w:lineRule="auto"/>
@@ -22675,9 +22611,9 @@
       </w:tcPr>
     </w:tblStylePr>
   </w:style>
-  <w:style w:type="table" w:styleId="GridTable4">
+  <w:style w:type="table" w:styleId="41">
     <w:name w:val="Grid Table 4"/>
-    <w:basedOn w:val="TableNormal"/>
+    <w:basedOn w:val="a1"/>
     <w:uiPriority w:val="59"/>
     <w:pPr>
       <w:spacing w:after="0" w:line="240" w:lineRule="auto"/>
@@ -22759,9 +22695,9 @@
       </w:tcPr>
     </w:tblStylePr>
   </w:style>
-  <w:style w:type="table" w:styleId="GridTable5Dark">
+  <w:style w:type="table" w:styleId="51">
     <w:name w:val="Grid Table 5 Dark"/>
-    <w:basedOn w:val="TableNormal"/>
+    <w:basedOn w:val="a1"/>
     <w:uiPriority w:val="99"/>
     <w:pPr>
       <w:spacing w:after="0" w:line="240" w:lineRule="auto"/>
@@ -22843,16 +22779,16 @@
       </w:tcPr>
     </w:tblStylePr>
   </w:style>
-  <w:style w:type="character" w:styleId="PlaceholderText">
+  <w:style w:type="character" w:styleId="a9">
     <w:name w:val="Placeholder Text"/>
-    <w:basedOn w:val="DefaultParagraphFont"/>
+    <w:basedOn w:val="a0"/>
     <w:uiPriority w:val="99"/>
     <w:semiHidden/>
     <w:rPr>
       <w:color w:val="808080"/>
     </w:rPr>
   </w:style>
-  <w:style w:type="paragraph" w:styleId="Revision">
+  <w:style w:type="paragraph" w:styleId="aa">
     <w:name w:val="Revision"/>
     <w:hidden/>
     <w:uiPriority w:val="99"/>
@@ -22861,9 +22797,9 @@
       <w:spacing w:after="0" w:line="240" w:lineRule="auto"/>
     </w:pPr>
   </w:style>
-  <w:style w:type="table" w:styleId="GridTable6Colorful">
+  <w:style w:type="table" w:styleId="60">
     <w:name w:val="Grid Table 6 Colorful"/>
-    <w:basedOn w:val="TableNormal"/>
+    <w:basedOn w:val="a1"/>
     <w:uiPriority w:val="99"/>
     <w:pPr>
       <w:spacing w:after="0" w:line="240" w:lineRule="auto"/>
@@ -22935,9 +22871,9 @@
       </w:rPr>
     </w:tblStylePr>
   </w:style>
-  <w:style w:type="table" w:styleId="GridTable7Colorful">
+  <w:style w:type="table" w:styleId="70">
     <w:name w:val="Grid Table 7 Colorful"/>
-    <w:basedOn w:val="TableNormal"/>
+    <w:basedOn w:val="a1"/>
     <w:uiPriority w:val="99"/>
     <w:pPr>
       <w:spacing w:after="0" w:line="240" w:lineRule="auto"/>
@@ -23052,9 +22988,9 @@
       </w:rPr>
     </w:tblStylePr>
   </w:style>
-  <w:style w:type="table" w:styleId="ListTable1Light">
+  <w:style w:type="table" w:styleId="12">
     <w:name w:val="List Table 1 Light"/>
-    <w:basedOn w:val="TableNormal"/>
+    <w:basedOn w:val="a1"/>
     <w:uiPriority w:val="99"/>
     <w:pPr>
       <w:spacing w:after="0" w:line="240" w:lineRule="auto"/>
@@ -23118,9 +23054,9 @@
       </w:tcPr>
     </w:tblStylePr>
   </w:style>
-  <w:style w:type="table" w:styleId="ListTable2">
+  <w:style w:type="table" w:styleId="22">
     <w:name w:val="List Table 2"/>
-    <w:basedOn w:val="TableNormal"/>
+    <w:basedOn w:val="a1"/>
     <w:uiPriority w:val="99"/>
     <w:pPr>
       <w:spacing w:after="0" w:line="240" w:lineRule="auto"/>
@@ -23207,9 +23143,9 @@
       </w:tcPr>
     </w:tblStylePr>
   </w:style>
-  <w:style w:type="table" w:styleId="ListTable3">
+  <w:style w:type="table" w:styleId="32">
     <w:name w:val="List Table 3"/>
-    <w:basedOn w:val="TableNormal"/>
+    <w:basedOn w:val="a1"/>
     <w:uiPriority w:val="99"/>
     <w:pPr>
       <w:spacing w:after="0" w:line="240" w:lineRule="auto"/>
@@ -23283,9 +23219,9 @@
       </w:tcPr>
     </w:tblStylePr>
   </w:style>
-  <w:style w:type="table" w:styleId="ListTable4">
+  <w:style w:type="table" w:styleId="42">
     <w:name w:val="List Table 4"/>
-    <w:basedOn w:val="TableNormal"/>
+    <w:basedOn w:val="a1"/>
     <w:uiPriority w:val="99"/>
     <w:pPr>
       <w:spacing w:after="0" w:line="240" w:lineRule="auto"/>
@@ -23354,9 +23290,9 @@
       </w:tcPr>
     </w:tblStylePr>
   </w:style>
-  <w:style w:type="table" w:styleId="ListTable5Dark">
+  <w:style w:type="table" w:styleId="52">
     <w:name w:val="List Table 5 Dark"/>
-    <w:basedOn w:val="TableNormal"/>
+    <w:basedOn w:val="a1"/>
     <w:uiPriority w:val="99"/>
     <w:pPr>
       <w:spacing w:after="0" w:line="240" w:lineRule="auto"/>
@@ -23460,9 +23396,9 @@
       </w:tcPr>
     </w:tblStylePr>
   </w:style>
-  <w:style w:type="table" w:styleId="ListTable6Colorful">
+  <w:style w:type="table" w:styleId="61">
     <w:name w:val="List Table 6 Colorful"/>
-    <w:basedOn w:val="TableNormal"/>
+    <w:basedOn w:val="a1"/>
     <w:uiPriority w:val="99"/>
     <w:pPr>
       <w:spacing w:after="0" w:line="240" w:lineRule="auto"/>
@@ -23536,9 +23472,9 @@
       </w:rPr>
     </w:tblStylePr>
   </w:style>
-  <w:style w:type="table" w:styleId="ListTable7Colorful">
+  <w:style w:type="table" w:styleId="71">
     <w:name w:val="List Table 7 Colorful"/>
-    <w:basedOn w:val="TableNormal"/>
+    <w:basedOn w:val="a1"/>
     <w:uiPriority w:val="99"/>
     <w:pPr>
       <w:spacing w:after="0" w:line="240" w:lineRule="auto"/>
@@ -23652,7 +23588,7 @@
   </w:style>
   <w:style w:type="table" w:customStyle="1" w:styleId="Lined-Accent">
     <w:name w:val="Lined - Accent"/>
-    <w:basedOn w:val="TableNormal"/>
+    <w:basedOn w:val="a1"/>
     <w:uiPriority w:val="99"/>
     <w:pPr>
       <w:spacing w:after="0" w:line="240" w:lineRule="auto"/>
@@ -23749,7 +23685,7 @@
   </w:style>
   <w:style w:type="table" w:customStyle="1" w:styleId="Lined-Accent1">
     <w:name w:val="Lined - Accent 1"/>
-    <w:basedOn w:val="TableNormal"/>
+    <w:basedOn w:val="a1"/>
     <w:uiPriority w:val="99"/>
     <w:pPr>
       <w:spacing w:after="0" w:line="240" w:lineRule="auto"/>
@@ -23846,7 +23782,7 @@
   </w:style>
   <w:style w:type="table" w:customStyle="1" w:styleId="Lined-Accent2">
     <w:name w:val="Lined - Accent 2"/>
-    <w:basedOn w:val="TableNormal"/>
+    <w:basedOn w:val="a1"/>
     <w:uiPriority w:val="99"/>
     <w:pPr>
       <w:spacing w:after="0" w:line="240" w:lineRule="auto"/>
@@ -23943,7 +23879,7 @@
   </w:style>
   <w:style w:type="table" w:customStyle="1" w:styleId="Lined-Accent3">
     <w:name w:val="Lined - Accent 3"/>
-    <w:basedOn w:val="TableNormal"/>
+    <w:basedOn w:val="a1"/>
     <w:uiPriority w:val="99"/>
     <w:pPr>
       <w:spacing w:after="0" w:line="240" w:lineRule="auto"/>
@@ -24040,7 +23976,7 @@
   </w:style>
   <w:style w:type="table" w:customStyle="1" w:styleId="Lined-Accent4">
     <w:name w:val="Lined - Accent 4"/>
-    <w:basedOn w:val="TableNormal"/>
+    <w:basedOn w:val="a1"/>
     <w:uiPriority w:val="99"/>
     <w:pPr>
       <w:spacing w:after="0" w:line="240" w:lineRule="auto"/>
@@ -24137,7 +24073,7 @@
   </w:style>
   <w:style w:type="table" w:customStyle="1" w:styleId="Lined-Accent5">
     <w:name w:val="Lined - Accent 5"/>
-    <w:basedOn w:val="TableNormal"/>
+    <w:basedOn w:val="a1"/>
     <w:uiPriority w:val="99"/>
     <w:pPr>
       <w:spacing w:after="0" w:line="240" w:lineRule="auto"/>
@@ -24234,7 +24170,7 @@
   </w:style>
   <w:style w:type="table" w:customStyle="1" w:styleId="Lined-Accent6">
     <w:name w:val="Lined - Accent 6"/>
-    <w:basedOn w:val="TableNormal"/>
+    <w:basedOn w:val="a1"/>
     <w:uiPriority w:val="99"/>
     <w:pPr>
       <w:spacing w:after="0" w:line="240" w:lineRule="auto"/>
@@ -24331,7 +24267,7 @@
   </w:style>
   <w:style w:type="table" w:customStyle="1" w:styleId="BorderedLined-Accent">
     <w:name w:val="Bordered &amp; Lined - Accent"/>
-    <w:basedOn w:val="TableNormal"/>
+    <w:basedOn w:val="a1"/>
     <w:uiPriority w:val="99"/>
     <w:pPr>
       <w:spacing w:after="0" w:line="240" w:lineRule="auto"/>
@@ -24436,7 +24372,7 @@
   </w:style>
   <w:style w:type="table" w:customStyle="1" w:styleId="BorderedLined-Accent1">
     <w:name w:val="Bordered &amp; Lined - Accent 1"/>
-    <w:basedOn w:val="TableNormal"/>
+    <w:basedOn w:val="a1"/>
     <w:uiPriority w:val="99"/>
     <w:pPr>
       <w:spacing w:after="0" w:line="240" w:lineRule="auto"/>
@@ -24541,7 +24477,7 @@
   </w:style>
   <w:style w:type="table" w:customStyle="1" w:styleId="BorderedLined-Accent2">
     <w:name w:val="Bordered &amp; Lined - Accent 2"/>
-    <w:basedOn w:val="TableNormal"/>
+    <w:basedOn w:val="a1"/>
     <w:uiPriority w:val="99"/>
     <w:pPr>
       <w:spacing w:after="0" w:line="240" w:lineRule="auto"/>
@@ -24646,7 +24582,7 @@
   </w:style>
   <w:style w:type="table" w:customStyle="1" w:styleId="BorderedLined-Accent3">
     <w:name w:val="Bordered &amp; Lined - Accent 3"/>
-    <w:basedOn w:val="TableNormal"/>
+    <w:basedOn w:val="a1"/>
     <w:uiPriority w:val="99"/>
     <w:pPr>
       <w:spacing w:after="0" w:line="240" w:lineRule="auto"/>
@@ -24751,7 +24687,7 @@
   </w:style>
   <w:style w:type="table" w:customStyle="1" w:styleId="BorderedLined-Accent4">
     <w:name w:val="Bordered &amp; Lined - Accent 4"/>
-    <w:basedOn w:val="TableNormal"/>
+    <w:basedOn w:val="a1"/>
     <w:uiPriority w:val="99"/>
     <w:pPr>
       <w:spacing w:after="0" w:line="240" w:lineRule="auto"/>
@@ -24856,7 +24792,7 @@
   </w:style>
   <w:style w:type="table" w:customStyle="1" w:styleId="BorderedLined-Accent5">
     <w:name w:val="Bordered &amp; Lined - Accent 5"/>
-    <w:basedOn w:val="TableNormal"/>
+    <w:basedOn w:val="a1"/>
     <w:uiPriority w:val="99"/>
     <w:pPr>
       <w:spacing w:after="0" w:line="240" w:lineRule="auto"/>
@@ -24961,7 +24897,7 @@
   </w:style>
   <w:style w:type="table" w:customStyle="1" w:styleId="BorderedLined-Accent6">
     <w:name w:val="Bordered &amp; Lined - Accent 6"/>
-    <w:basedOn w:val="TableNormal"/>
+    <w:basedOn w:val="a1"/>
     <w:uiPriority w:val="99"/>
     <w:pPr>
       <w:spacing w:after="0" w:line="240" w:lineRule="auto"/>
@@ -25066,7 +25002,7 @@
   </w:style>
   <w:style w:type="table" w:customStyle="1" w:styleId="Bordered">
     <w:name w:val="Bordered"/>
-    <w:basedOn w:val="TableNormal"/>
+    <w:basedOn w:val="a1"/>
     <w:uiPriority w:val="99"/>
     <w:pPr>
       <w:spacing w:after="0" w:line="240" w:lineRule="auto"/>
@@ -25148,7 +25084,7 @@
   </w:style>
   <w:style w:type="table" w:customStyle="1" w:styleId="Bordered-Accent1">
     <w:name w:val="Bordered - Accent 1"/>
-    <w:basedOn w:val="TableNormal"/>
+    <w:basedOn w:val="a1"/>
     <w:uiPriority w:val="99"/>
     <w:pPr>
       <w:spacing w:after="0" w:line="240" w:lineRule="auto"/>
@@ -25230,7 +25166,7 @@
   </w:style>
   <w:style w:type="table" w:customStyle="1" w:styleId="Bordered-Accent2">
     <w:name w:val="Bordered - Accent 2"/>
-    <w:basedOn w:val="TableNormal"/>
+    <w:basedOn w:val="a1"/>
     <w:uiPriority w:val="99"/>
     <w:pPr>
       <w:spacing w:after="0" w:line="240" w:lineRule="auto"/>
@@ -25312,7 +25248,7 @@
   </w:style>
   <w:style w:type="table" w:customStyle="1" w:styleId="Bordered-Accent3">
     <w:name w:val="Bordered - Accent 3"/>
-    <w:basedOn w:val="TableNormal"/>
+    <w:basedOn w:val="a1"/>
     <w:uiPriority w:val="99"/>
     <w:pPr>
       <w:spacing w:after="0" w:line="240" w:lineRule="auto"/>
@@ -25394,7 +25330,7 @@
   </w:style>
   <w:style w:type="table" w:customStyle="1" w:styleId="Bordered-Accent4">
     <w:name w:val="Bordered - Accent 4"/>
-    <w:basedOn w:val="TableNormal"/>
+    <w:basedOn w:val="a1"/>
     <w:uiPriority w:val="99"/>
     <w:pPr>
       <w:spacing w:after="0" w:line="240" w:lineRule="auto"/>
@@ -25476,7 +25412,7 @@
   </w:style>
   <w:style w:type="table" w:customStyle="1" w:styleId="Bordered-Accent5">
     <w:name w:val="Bordered - Accent 5"/>
-    <w:basedOn w:val="TableNormal"/>
+    <w:basedOn w:val="a1"/>
     <w:uiPriority w:val="99"/>
     <w:pPr>
       <w:spacing w:after="0" w:line="240" w:lineRule="auto"/>
@@ -25558,7 +25494,7 @@
   </w:style>
   <w:style w:type="table" w:customStyle="1" w:styleId="Bordered-Accent6">
     <w:name w:val="Bordered - Accent 6"/>
-    <w:basedOn w:val="TableNormal"/>
+    <w:basedOn w:val="a1"/>
     <w:uiPriority w:val="99"/>
     <w:pPr>
       <w:spacing w:after="0" w:line="240" w:lineRule="auto"/>
@@ -25638,7 +25574,7 @@
       </w:tcPr>
     </w:tblStylePr>
   </w:style>
-  <w:style w:type="character" w:styleId="Hyperlink">
+  <w:style w:type="character" w:styleId="-">
     <w:name w:val="Hyperlink"/>
     <w:uiPriority w:val="99"/>
     <w:unhideWhenUsed/>
@@ -25647,10 +25583,10 @@
       <w:u w:val="single"/>
     </w:rPr>
   </w:style>
-  <w:style w:type="paragraph" w:styleId="FootnoteText">
+  <w:style w:type="paragraph" w:styleId="ab">
     <w:name w:val="footnote text"/>
-    <w:basedOn w:val="Normal"/>
-    <w:link w:val="FootnoteTextChar1"/>
+    <w:basedOn w:val="a"/>
+    <w:link w:val="Char1"/>
     <w:uiPriority w:val="99"/>
     <w:semiHidden/>
     <w:unhideWhenUsed/>
@@ -25661,27 +25597,27 @@
       <w:sz w:val="18"/>
     </w:rPr>
   </w:style>
-  <w:style w:type="character" w:customStyle="1" w:styleId="FootnoteTextChar1">
-    <w:name w:val="Footnote Text Char1"/>
-    <w:link w:val="FootnoteText"/>
+  <w:style w:type="character" w:customStyle="1" w:styleId="Char1">
+    <w:name w:val="Κείμενο υποσημείωσης Char"/>
+    <w:link w:val="ab"/>
     <w:uiPriority w:val="99"/>
     <w:rPr>
       <w:sz w:val="18"/>
     </w:rPr>
   </w:style>
-  <w:style w:type="character" w:styleId="FootnoteReference">
+  <w:style w:type="character" w:styleId="ac">
     <w:name w:val="footnote reference"/>
-    <w:basedOn w:val="DefaultParagraphFont"/>
+    <w:basedOn w:val="a0"/>
     <w:uiPriority w:val="99"/>
     <w:unhideWhenUsed/>
     <w:rPr>
       <w:vertAlign w:val="superscript"/>
     </w:rPr>
   </w:style>
-  <w:style w:type="paragraph" w:styleId="EndnoteText">
+  <w:style w:type="paragraph" w:styleId="ad">
     <w:name w:val="endnote text"/>
-    <w:basedOn w:val="Normal"/>
-    <w:link w:val="EndnoteTextChar1"/>
+    <w:basedOn w:val="a"/>
+    <w:link w:val="Char2"/>
     <w:uiPriority w:val="99"/>
     <w:semiHidden/>
     <w:unhideWhenUsed/>
@@ -25692,17 +25628,17 @@
       <w:sz w:val="20"/>
     </w:rPr>
   </w:style>
-  <w:style w:type="character" w:customStyle="1" w:styleId="EndnoteTextChar1">
-    <w:name w:val="Endnote Text Char1"/>
-    <w:link w:val="EndnoteText"/>
+  <w:style w:type="character" w:customStyle="1" w:styleId="Char2">
+    <w:name w:val="Κείμενο σημείωσης τέλους Char"/>
+    <w:link w:val="ad"/>
     <w:uiPriority w:val="99"/>
     <w:rPr>
       <w:sz w:val="20"/>
     </w:rPr>
   </w:style>
-  <w:style w:type="character" w:styleId="EndnoteReference">
+  <w:style w:type="character" w:styleId="ae">
     <w:name w:val="endnote reference"/>
-    <w:basedOn w:val="DefaultParagraphFont"/>
+    <w:basedOn w:val="a0"/>
     <w:uiPriority w:val="99"/>
     <w:semiHidden/>
     <w:unhideWhenUsed/>
@@ -25710,20 +25646,20 @@
       <w:vertAlign w:val="superscript"/>
     </w:rPr>
   </w:style>
-  <w:style w:type="paragraph" w:styleId="TOC1">
+  <w:style w:type="paragraph" w:styleId="13">
     <w:name w:val="toc 1"/>
-    <w:basedOn w:val="Normal"/>
-    <w:next w:val="Normal"/>
+    <w:basedOn w:val="a"/>
+    <w:next w:val="a"/>
     <w:uiPriority w:val="39"/>
     <w:unhideWhenUsed/>
     <w:pPr>
       <w:spacing w:after="57"/>
     </w:pPr>
   </w:style>
-  <w:style w:type="paragraph" w:styleId="TOC2">
+  <w:style w:type="paragraph" w:styleId="23">
     <w:name w:val="toc 2"/>
-    <w:basedOn w:val="Normal"/>
-    <w:next w:val="Normal"/>
+    <w:basedOn w:val="a"/>
+    <w:next w:val="a"/>
     <w:uiPriority w:val="39"/>
     <w:unhideWhenUsed/>
     <w:pPr>
@@ -25731,10 +25667,10 @@
       <w:ind w:left="283"/>
     </w:pPr>
   </w:style>
-  <w:style w:type="paragraph" w:styleId="TOC3">
+  <w:style w:type="paragraph" w:styleId="33">
     <w:name w:val="toc 3"/>
-    <w:basedOn w:val="Normal"/>
-    <w:next w:val="Normal"/>
+    <w:basedOn w:val="a"/>
+    <w:next w:val="a"/>
     <w:uiPriority w:val="39"/>
     <w:unhideWhenUsed/>
     <w:pPr>
@@ -25742,10 +25678,10 @@
       <w:ind w:left="567"/>
     </w:pPr>
   </w:style>
-  <w:style w:type="paragraph" w:styleId="TOC4">
+  <w:style w:type="paragraph" w:styleId="43">
     <w:name w:val="toc 4"/>
-    <w:basedOn w:val="Normal"/>
-    <w:next w:val="Normal"/>
+    <w:basedOn w:val="a"/>
+    <w:next w:val="a"/>
     <w:uiPriority w:val="39"/>
     <w:unhideWhenUsed/>
     <w:pPr>
@@ -25753,10 +25689,10 @@
       <w:ind w:left="850"/>
     </w:pPr>
   </w:style>
-  <w:style w:type="paragraph" w:styleId="TOC5">
+  <w:style w:type="paragraph" w:styleId="53">
     <w:name w:val="toc 5"/>
-    <w:basedOn w:val="Normal"/>
-    <w:next w:val="Normal"/>
+    <w:basedOn w:val="a"/>
+    <w:next w:val="a"/>
     <w:uiPriority w:val="39"/>
     <w:unhideWhenUsed/>
     <w:pPr>
@@ -25764,10 +25700,10 @@
       <w:ind w:left="1134"/>
     </w:pPr>
   </w:style>
-  <w:style w:type="paragraph" w:styleId="TOC6">
+  <w:style w:type="paragraph" w:styleId="62">
     <w:name w:val="toc 6"/>
-    <w:basedOn w:val="Normal"/>
-    <w:next w:val="Normal"/>
+    <w:basedOn w:val="a"/>
+    <w:next w:val="a"/>
     <w:uiPriority w:val="39"/>
     <w:unhideWhenUsed/>
     <w:pPr>
@@ -25775,10 +25711,10 @@
       <w:ind w:left="1417"/>
     </w:pPr>
   </w:style>
-  <w:style w:type="paragraph" w:styleId="TOC7">
+  <w:style w:type="paragraph" w:styleId="72">
     <w:name w:val="toc 7"/>
-    <w:basedOn w:val="Normal"/>
-    <w:next w:val="Normal"/>
+    <w:basedOn w:val="a"/>
+    <w:next w:val="a"/>
     <w:uiPriority w:val="39"/>
     <w:unhideWhenUsed/>
     <w:pPr>
@@ -25786,10 +25722,10 @@
       <w:ind w:left="1701"/>
     </w:pPr>
   </w:style>
-  <w:style w:type="paragraph" w:styleId="TOC8">
+  <w:style w:type="paragraph" w:styleId="80">
     <w:name w:val="toc 8"/>
-    <w:basedOn w:val="Normal"/>
-    <w:next w:val="Normal"/>
+    <w:basedOn w:val="a"/>
+    <w:next w:val="a"/>
     <w:uiPriority w:val="39"/>
     <w:unhideWhenUsed/>
     <w:pPr>
@@ -25797,10 +25733,10 @@
       <w:ind w:left="1984"/>
     </w:pPr>
   </w:style>
-  <w:style w:type="paragraph" w:styleId="TOC9">
+  <w:style w:type="paragraph" w:styleId="90">
     <w:name w:val="toc 9"/>
-    <w:basedOn w:val="Normal"/>
-    <w:next w:val="Normal"/>
+    <w:basedOn w:val="a"/>
+    <w:next w:val="a"/>
     <w:uiPriority w:val="39"/>
     <w:unhideWhenUsed/>
     <w:pPr>
@@ -25808,26 +25744,26 @@
       <w:ind w:left="2268"/>
     </w:pPr>
   </w:style>
-  <w:style w:type="paragraph" w:styleId="TOCHeading">
+  <w:style w:type="paragraph" w:styleId="af">
     <w:name w:val="TOC Heading"/>
     <w:uiPriority w:val="39"/>
     <w:unhideWhenUsed/>
   </w:style>
-  <w:style w:type="paragraph" w:styleId="TableofFigures">
+  <w:style w:type="paragraph" w:styleId="af0">
     <w:name w:val="table of figures"/>
-    <w:basedOn w:val="Normal"/>
-    <w:next w:val="Normal"/>
+    <w:basedOn w:val="a"/>
+    <w:next w:val="a"/>
     <w:uiPriority w:val="99"/>
     <w:unhideWhenUsed/>
     <w:pPr>
       <w:spacing w:after="0"/>
     </w:pPr>
   </w:style>
-  <w:style w:type="paragraph" w:styleId="Title">
+  <w:style w:type="paragraph" w:styleId="af1">
     <w:name w:val="Title"/>
-    <w:basedOn w:val="Normal"/>
-    <w:next w:val="Normal"/>
-    <w:link w:val="TitleChar1"/>
+    <w:basedOn w:val="a"/>
+    <w:next w:val="a"/>
+    <w:link w:val="Char3"/>
     <w:uiPriority w:val="10"/>
     <w:qFormat/>
     <w:pPr>
@@ -25841,10 +25777,10 @@
       <w:szCs w:val="56"/>
     </w:rPr>
   </w:style>
-  <w:style w:type="character" w:customStyle="1" w:styleId="TitleChar1">
-    <w:name w:val="Title Char1"/>
-    <w:basedOn w:val="DefaultParagraphFont"/>
-    <w:link w:val="Title"/>
+  <w:style w:type="character" w:customStyle="1" w:styleId="Char3">
+    <w:name w:val="Τίτλος Char"/>
+    <w:basedOn w:val="a0"/>
+    <w:link w:val="af1"/>
     <w:uiPriority w:val="10"/>
     <w:rPr>
       <w:rFonts w:asciiTheme="majorHAnsi" w:eastAsiaTheme="majorEastAsia" w:hAnsiTheme="majorHAnsi" w:cstheme="majorBidi"/>
@@ -25853,11 +25789,11 @@
       <w:szCs w:val="56"/>
     </w:rPr>
   </w:style>
-  <w:style w:type="paragraph" w:styleId="Subtitle">
+  <w:style w:type="paragraph" w:styleId="af2">
     <w:name w:val="Subtitle"/>
-    <w:basedOn w:val="Normal"/>
-    <w:next w:val="Normal"/>
-    <w:link w:val="SubtitleChar1"/>
+    <w:basedOn w:val="a"/>
+    <w:next w:val="a"/>
+    <w:link w:val="Char4"/>
     <w:uiPriority w:val="11"/>
     <w:qFormat/>
     <w:pPr>
@@ -25872,20 +25808,20 @@
       <w:spacing w:val="15"/>
     </w:rPr>
   </w:style>
-  <w:style w:type="character" w:customStyle="1" w:styleId="SubtitleChar1">
-    <w:name w:val="Subtitle Char1"/>
-    <w:basedOn w:val="DefaultParagraphFont"/>
-    <w:link w:val="Subtitle"/>
+  <w:style w:type="character" w:customStyle="1" w:styleId="Char4">
+    <w:name w:val="Υπότιτλος Char"/>
+    <w:basedOn w:val="a0"/>
+    <w:link w:val="af2"/>
     <w:uiPriority w:val="11"/>
     <w:rPr>
       <w:rFonts w:eastAsiaTheme="minorEastAsia"/>
       <w:spacing w:val="15"/>
     </w:rPr>
   </w:style>
-  <w:style w:type="paragraph" w:styleId="Header">
+  <w:style w:type="paragraph" w:styleId="af3">
     <w:name w:val="header"/>
-    <w:basedOn w:val="Normal"/>
-    <w:link w:val="HeaderChar1"/>
+    <w:basedOn w:val="a"/>
+    <w:link w:val="Char5"/>
     <w:uiPriority w:val="99"/>
     <w:unhideWhenUsed/>
     <w:pPr>
@@ -25896,16 +25832,16 @@
       <w:spacing w:after="0" w:line="240" w:lineRule="auto"/>
     </w:pPr>
   </w:style>
-  <w:style w:type="character" w:customStyle="1" w:styleId="HeaderChar1">
-    <w:name w:val="Header Char1"/>
-    <w:basedOn w:val="DefaultParagraphFont"/>
-    <w:link w:val="Header"/>
+  <w:style w:type="character" w:customStyle="1" w:styleId="Char5">
+    <w:name w:val="Κεφαλίδα Char"/>
+    <w:basedOn w:val="a0"/>
+    <w:link w:val="af3"/>
     <w:uiPriority w:val="99"/>
   </w:style>
-  <w:style w:type="paragraph" w:styleId="Footer">
+  <w:style w:type="paragraph" w:styleId="af4">
     <w:name w:val="footer"/>
-    <w:basedOn w:val="Normal"/>
-    <w:link w:val="FooterChar1"/>
+    <w:basedOn w:val="a"/>
+    <w:link w:val="Char6"/>
     <w:uiPriority w:val="99"/>
     <w:unhideWhenUsed/>
     <w:pPr>
@@ -25916,15 +25852,15 @@
       <w:spacing w:after="0" w:line="240" w:lineRule="auto"/>
     </w:pPr>
   </w:style>
-  <w:style w:type="character" w:customStyle="1" w:styleId="FooterChar1">
-    <w:name w:val="Footer Char1"/>
-    <w:basedOn w:val="DefaultParagraphFont"/>
-    <w:link w:val="Footer"/>
+  <w:style w:type="character" w:customStyle="1" w:styleId="Char6">
+    <w:name w:val="Υποσέλιδο Char"/>
+    <w:basedOn w:val="a0"/>
+    <w:link w:val="af4"/>
     <w:uiPriority w:val="99"/>
   </w:style>
-  <w:style w:type="table" w:styleId="TableGrid">
+  <w:style w:type="table" w:styleId="af5">
     <w:name w:val="Table Grid"/>
-    <w:basedOn w:val="TableNormal"/>
+    <w:basedOn w:val="a1"/>
     <w:uiPriority w:val="39"/>
     <w:pPr>
       <w:spacing w:after="0" w:line="240" w:lineRule="auto"/>
@@ -25942,7 +25878,7 @@
   </w:style>
   <w:style w:type="table" w:customStyle="1" w:styleId="GridTable5Dark-Accent11">
     <w:name w:val="Grid Table 5 Dark - Accent 11"/>
-    <w:basedOn w:val="TableNormal"/>
+    <w:basedOn w:val="a1"/>
     <w:uiPriority w:val="99"/>
     <w:pPr>
       <w:spacing w:after="0" w:line="240" w:lineRule="auto"/>
@@ -26026,7 +25962,7 @@
   </w:style>
   <w:style w:type="table" w:customStyle="1" w:styleId="GridTable5Dark-Accent41">
     <w:name w:val="Grid Table 5 Dark - Accent 41"/>
-    <w:basedOn w:val="TableNormal"/>
+    <w:basedOn w:val="a1"/>
     <w:uiPriority w:val="99"/>
     <w:pPr>
       <w:spacing w:after="0" w:line="240" w:lineRule="auto"/>
@@ -26110,7 +26046,7 @@
   </w:style>
   <w:style w:type="table" w:customStyle="1" w:styleId="TableGridLight10">
     <w:name w:val="Table Grid Light1"/>
-    <w:basedOn w:val="TableNormal"/>
+    <w:basedOn w:val="a1"/>
     <w:uiPriority w:val="59"/>
     <w:pPr>
       <w:spacing w:after="0" w:line="240" w:lineRule="auto"/>
@@ -26128,7 +26064,7 @@
   </w:style>
   <w:style w:type="table" w:customStyle="1" w:styleId="GridTable1Light-Accent110">
     <w:name w:val="Grid Table 1 Light - Accent 11"/>
-    <w:basedOn w:val="TableNormal"/>
+    <w:basedOn w:val="a1"/>
     <w:uiPriority w:val="99"/>
     <w:pPr>
       <w:spacing w:after="0" w:line="240" w:lineRule="auto"/>
@@ -26194,7 +26130,7 @@
   </w:style>
   <w:style w:type="table" w:customStyle="1" w:styleId="GridTable1Light-Accent210">
     <w:name w:val="Grid Table 1 Light - Accent 21"/>
-    <w:basedOn w:val="TableNormal"/>
+    <w:basedOn w:val="a1"/>
     <w:uiPriority w:val="99"/>
     <w:pPr>
       <w:spacing w:after="0" w:line="240" w:lineRule="auto"/>
@@ -26260,7 +26196,7 @@
   </w:style>
   <w:style w:type="table" w:customStyle="1" w:styleId="GridTable1Light-Accent310">
     <w:name w:val="Grid Table 1 Light - Accent 31"/>
-    <w:basedOn w:val="TableNormal"/>
+    <w:basedOn w:val="a1"/>
     <w:uiPriority w:val="99"/>
     <w:pPr>
       <w:spacing w:after="0" w:line="240" w:lineRule="auto"/>
@@ -26326,7 +26262,7 @@
   </w:style>
   <w:style w:type="table" w:customStyle="1" w:styleId="GridTable1Light-Accent410">
     <w:name w:val="Grid Table 1 Light - Accent 41"/>
-    <w:basedOn w:val="TableNormal"/>
+    <w:basedOn w:val="a1"/>
     <w:uiPriority w:val="99"/>
     <w:pPr>
       <w:spacing w:after="0" w:line="240" w:lineRule="auto"/>
@@ -26392,7 +26328,7 @@
   </w:style>
   <w:style w:type="table" w:customStyle="1" w:styleId="GridTable1Light-Accent510">
     <w:name w:val="Grid Table 1 Light - Accent 51"/>
-    <w:basedOn w:val="TableNormal"/>
+    <w:basedOn w:val="a1"/>
     <w:uiPriority w:val="99"/>
     <w:pPr>
       <w:spacing w:after="0" w:line="240" w:lineRule="auto"/>
@@ -26458,7 +26394,7 @@
   </w:style>
   <w:style w:type="table" w:customStyle="1" w:styleId="GridTable1Light-Accent610">
     <w:name w:val="Grid Table 1 Light - Accent 61"/>
-    <w:basedOn w:val="TableNormal"/>
+    <w:basedOn w:val="a1"/>
     <w:uiPriority w:val="99"/>
     <w:pPr>
       <w:spacing w:after="0" w:line="240" w:lineRule="auto"/>
@@ -26524,7 +26460,7 @@
   </w:style>
   <w:style w:type="table" w:customStyle="1" w:styleId="GridTable2-Accent110">
     <w:name w:val="Grid Table 2 - Accent 11"/>
-    <w:basedOn w:val="TableNormal"/>
+    <w:basedOn w:val="a1"/>
     <w:uiPriority w:val="99"/>
     <w:pPr>
       <w:spacing w:after="0" w:line="240" w:lineRule="auto"/>
@@ -26607,7 +26543,7 @@
   </w:style>
   <w:style w:type="table" w:customStyle="1" w:styleId="GridTable2-Accent210">
     <w:name w:val="Grid Table 2 - Accent 21"/>
-    <w:basedOn w:val="TableNormal"/>
+    <w:basedOn w:val="a1"/>
     <w:uiPriority w:val="99"/>
     <w:pPr>
       <w:spacing w:after="0" w:line="240" w:lineRule="auto"/>
@@ -26690,7 +26626,7 @@
   </w:style>
   <w:style w:type="table" w:customStyle="1" w:styleId="GridTable2-Accent310">
     <w:name w:val="Grid Table 2 - Accent 31"/>
-    <w:basedOn w:val="TableNormal"/>
+    <w:basedOn w:val="a1"/>
     <w:uiPriority w:val="99"/>
     <w:pPr>
       <w:spacing w:after="0" w:line="240" w:lineRule="auto"/>
@@ -26773,7 +26709,7 @@
   </w:style>
   <w:style w:type="table" w:customStyle="1" w:styleId="GridTable2-Accent410">
     <w:name w:val="Grid Table 2 - Accent 41"/>
-    <w:basedOn w:val="TableNormal"/>
+    <w:basedOn w:val="a1"/>
     <w:uiPriority w:val="99"/>
     <w:pPr>
       <w:spacing w:after="0" w:line="240" w:lineRule="auto"/>
@@ -26856,7 +26792,7 @@
   </w:style>
   <w:style w:type="table" w:customStyle="1" w:styleId="GridTable2-Accent510">
     <w:name w:val="Grid Table 2 - Accent 51"/>
-    <w:basedOn w:val="TableNormal"/>
+    <w:basedOn w:val="a1"/>
     <w:uiPriority w:val="99"/>
     <w:pPr>
       <w:spacing w:after="0" w:line="240" w:lineRule="auto"/>
@@ -26939,7 +26875,7 @@
   </w:style>
   <w:style w:type="table" w:customStyle="1" w:styleId="GridTable2-Accent610">
     <w:name w:val="Grid Table 2 - Accent 61"/>
-    <w:basedOn w:val="TableNormal"/>
+    <w:basedOn w:val="a1"/>
     <w:uiPriority w:val="99"/>
     <w:pPr>
       <w:spacing w:after="0" w:line="240" w:lineRule="auto"/>
@@ -27022,7 +26958,7 @@
   </w:style>
   <w:style w:type="table" w:customStyle="1" w:styleId="GridTable3-Accent110">
     <w:name w:val="Grid Table 3 - Accent 11"/>
-    <w:basedOn w:val="TableNormal"/>
+    <w:basedOn w:val="a1"/>
     <w:uiPriority w:val="99"/>
     <w:pPr>
       <w:spacing w:after="0" w:line="240" w:lineRule="auto"/>
@@ -27128,7 +27064,7 @@
   </w:style>
   <w:style w:type="table" w:customStyle="1" w:styleId="GridTable3-Accent210">
     <w:name w:val="Grid Table 3 - Accent 21"/>
-    <w:basedOn w:val="TableNormal"/>
+    <w:basedOn w:val="a1"/>
     <w:uiPriority w:val="99"/>
     <w:pPr>
       <w:spacing w:after="0" w:line="240" w:lineRule="auto"/>
@@ -27234,7 +27170,7 @@
   </w:style>
   <w:style w:type="table" w:customStyle="1" w:styleId="GridTable3-Accent310">
     <w:name w:val="Grid Table 3 - Accent 31"/>
-    <w:basedOn w:val="TableNormal"/>
+    <w:basedOn w:val="a1"/>
     <w:uiPriority w:val="99"/>
     <w:pPr>
       <w:spacing w:after="0" w:line="240" w:lineRule="auto"/>
@@ -27340,7 +27276,7 @@
   </w:style>
   <w:style w:type="table" w:customStyle="1" w:styleId="GridTable3-Accent410">
     <w:name w:val="Grid Table 3 - Accent 41"/>
-    <w:basedOn w:val="TableNormal"/>
+    <w:basedOn w:val="a1"/>
     <w:uiPriority w:val="99"/>
     <w:pPr>
       <w:spacing w:after="0" w:line="240" w:lineRule="auto"/>
@@ -27446,7 +27382,7 @@
   </w:style>
   <w:style w:type="table" w:customStyle="1" w:styleId="GridTable3-Accent510">
     <w:name w:val="Grid Table 3 - Accent 51"/>
-    <w:basedOn w:val="TableNormal"/>
+    <w:basedOn w:val="a1"/>
     <w:uiPriority w:val="99"/>
     <w:pPr>
       <w:spacing w:after="0" w:line="240" w:lineRule="auto"/>
@@ -27552,7 +27488,7 @@
   </w:style>
   <w:style w:type="table" w:customStyle="1" w:styleId="GridTable3-Accent610">
     <w:name w:val="Grid Table 3 - Accent 61"/>
-    <w:basedOn w:val="TableNormal"/>
+    <w:basedOn w:val="a1"/>
     <w:uiPriority w:val="99"/>
     <w:pPr>
       <w:spacing w:after="0" w:line="240" w:lineRule="auto"/>
@@ -27658,7 +27594,7 @@
   </w:style>
   <w:style w:type="table" w:customStyle="1" w:styleId="GridTable4-Accent110">
     <w:name w:val="Grid Table 4 - Accent 11"/>
-    <w:basedOn w:val="TableNormal"/>
+    <w:basedOn w:val="a1"/>
     <w:uiPriority w:val="59"/>
     <w:pPr>
       <w:spacing w:after="0" w:line="240" w:lineRule="auto"/>
@@ -27742,7 +27678,7 @@
   </w:style>
   <w:style w:type="table" w:customStyle="1" w:styleId="GridTable4-Accent210">
     <w:name w:val="Grid Table 4 - Accent 21"/>
-    <w:basedOn w:val="TableNormal"/>
+    <w:basedOn w:val="a1"/>
     <w:uiPriority w:val="59"/>
     <w:pPr>
       <w:spacing w:after="0" w:line="240" w:lineRule="auto"/>
@@ -27826,7 +27762,7 @@
   </w:style>
   <w:style w:type="table" w:customStyle="1" w:styleId="GridTable4-Accent310">
     <w:name w:val="Grid Table 4 - Accent 31"/>
-    <w:basedOn w:val="TableNormal"/>
+    <w:basedOn w:val="a1"/>
     <w:uiPriority w:val="59"/>
     <w:pPr>
       <w:spacing w:after="0" w:line="240" w:lineRule="auto"/>
@@ -27910,7 +27846,7 @@
   </w:style>
   <w:style w:type="table" w:customStyle="1" w:styleId="GridTable4-Accent410">
     <w:name w:val="Grid Table 4 - Accent 41"/>
-    <w:basedOn w:val="TableNormal"/>
+    <w:basedOn w:val="a1"/>
     <w:uiPriority w:val="59"/>
     <w:pPr>
       <w:spacing w:after="0" w:line="240" w:lineRule="auto"/>
@@ -27994,7 +27930,7 @@
   </w:style>
   <w:style w:type="table" w:customStyle="1" w:styleId="GridTable4-Accent510">
     <w:name w:val="Grid Table 4 - Accent 51"/>
-    <w:basedOn w:val="TableNormal"/>
+    <w:basedOn w:val="a1"/>
     <w:uiPriority w:val="59"/>
     <w:pPr>
       <w:spacing w:after="0" w:line="240" w:lineRule="auto"/>
@@ -28078,7 +28014,7 @@
   </w:style>
   <w:style w:type="table" w:customStyle="1" w:styleId="GridTable4-Accent610">
     <w:name w:val="Grid Table 4 - Accent 61"/>
-    <w:basedOn w:val="TableNormal"/>
+    <w:basedOn w:val="a1"/>
     <w:uiPriority w:val="59"/>
     <w:pPr>
       <w:spacing w:after="0" w:line="240" w:lineRule="auto"/>
@@ -28162,7 +28098,7 @@
   </w:style>
   <w:style w:type="table" w:customStyle="1" w:styleId="GridTable5Dark-Accent210">
     <w:name w:val="Grid Table 5 Dark - Accent 21"/>
-    <w:basedOn w:val="TableNormal"/>
+    <w:basedOn w:val="a1"/>
     <w:uiPriority w:val="99"/>
     <w:pPr>
       <w:spacing w:after="0" w:line="240" w:lineRule="auto"/>
@@ -28246,7 +28182,7 @@
   </w:style>
   <w:style w:type="table" w:customStyle="1" w:styleId="GridTable5Dark-Accent310">
     <w:name w:val="Grid Table 5 Dark - Accent 31"/>
-    <w:basedOn w:val="TableNormal"/>
+    <w:basedOn w:val="a1"/>
     <w:uiPriority w:val="99"/>
     <w:pPr>
       <w:spacing w:after="0" w:line="240" w:lineRule="auto"/>
@@ -28330,7 +28266,7 @@
   </w:style>
   <w:style w:type="table" w:customStyle="1" w:styleId="GridTable5Dark-Accent510">
     <w:name w:val="Grid Table 5 Dark - Accent 51"/>
-    <w:basedOn w:val="TableNormal"/>
+    <w:basedOn w:val="a1"/>
     <w:uiPriority w:val="99"/>
     <w:pPr>
       <w:spacing w:after="0" w:line="240" w:lineRule="auto"/>
@@ -28414,7 +28350,7 @@
   </w:style>
   <w:style w:type="table" w:customStyle="1" w:styleId="GridTable5Dark-Accent610">
     <w:name w:val="Grid Table 5 Dark - Accent 61"/>
-    <w:basedOn w:val="TableNormal"/>
+    <w:basedOn w:val="a1"/>
     <w:uiPriority w:val="99"/>
     <w:pPr>
       <w:spacing w:after="0" w:line="240" w:lineRule="auto"/>
@@ -28498,7 +28434,7 @@
   </w:style>
   <w:style w:type="table" w:customStyle="1" w:styleId="GridTable6Colorful-Accent110">
     <w:name w:val="Grid Table 6 Colorful - Accent 11"/>
-    <w:basedOn w:val="TableNormal"/>
+    <w:basedOn w:val="a1"/>
     <w:uiPriority w:val="99"/>
     <w:pPr>
       <w:spacing w:after="0" w:line="240" w:lineRule="auto"/>
@@ -28572,7 +28508,7 @@
   </w:style>
   <w:style w:type="table" w:customStyle="1" w:styleId="GridTable6Colorful-Accent210">
     <w:name w:val="Grid Table 6 Colorful - Accent 21"/>
-    <w:basedOn w:val="TableNormal"/>
+    <w:basedOn w:val="a1"/>
     <w:uiPriority w:val="99"/>
     <w:pPr>
       <w:spacing w:after="0" w:line="240" w:lineRule="auto"/>
@@ -28646,7 +28582,7 @@
   </w:style>
   <w:style w:type="table" w:customStyle="1" w:styleId="GridTable6Colorful-Accent310">
     <w:name w:val="Grid Table 6 Colorful - Accent 31"/>
-    <w:basedOn w:val="TableNormal"/>
+    <w:basedOn w:val="a1"/>
     <w:uiPriority w:val="99"/>
     <w:pPr>
       <w:spacing w:after="0" w:line="240" w:lineRule="auto"/>
@@ -28720,7 +28656,7 @@
   </w:style>
   <w:style w:type="table" w:customStyle="1" w:styleId="GridTable6Colorful-Accent410">
     <w:name w:val="Grid Table 6 Colorful - Accent 41"/>
-    <w:basedOn w:val="TableNormal"/>
+    <w:basedOn w:val="a1"/>
     <w:uiPriority w:val="99"/>
     <w:pPr>
       <w:spacing w:after="0" w:line="240" w:lineRule="auto"/>
@@ -28794,7 +28730,7 @@
   </w:style>
   <w:style w:type="table" w:customStyle="1" w:styleId="GridTable6Colorful-Accent510">
     <w:name w:val="Grid Table 6 Colorful - Accent 51"/>
-    <w:basedOn w:val="TableNormal"/>
+    <w:basedOn w:val="a1"/>
     <w:uiPriority w:val="99"/>
     <w:pPr>
       <w:spacing w:after="0" w:line="240" w:lineRule="auto"/>
@@ -28868,7 +28804,7 @@
   </w:style>
   <w:style w:type="table" w:customStyle="1" w:styleId="GridTable6Colorful-Accent610">
     <w:name w:val="Grid Table 6 Colorful - Accent 61"/>
-    <w:basedOn w:val="TableNormal"/>
+    <w:basedOn w:val="a1"/>
     <w:uiPriority w:val="99"/>
     <w:pPr>
       <w:spacing w:after="0" w:line="240" w:lineRule="auto"/>
@@ -28942,7 +28878,7 @@
   </w:style>
   <w:style w:type="table" w:customStyle="1" w:styleId="GridTable7Colorful-Accent110">
     <w:name w:val="Grid Table 7 Colorful - Accent 11"/>
-    <w:basedOn w:val="TableNormal"/>
+    <w:basedOn w:val="a1"/>
     <w:uiPriority w:val="99"/>
     <w:pPr>
       <w:spacing w:after="0" w:line="240" w:lineRule="auto"/>
@@ -29059,7 +28995,7 @@
   </w:style>
   <w:style w:type="table" w:customStyle="1" w:styleId="GridTable7Colorful-Accent210">
     <w:name w:val="Grid Table 7 Colorful - Accent 21"/>
-    <w:basedOn w:val="TableNormal"/>
+    <w:basedOn w:val="a1"/>
     <w:uiPriority w:val="99"/>
     <w:pPr>
       <w:spacing w:after="0" w:line="240" w:lineRule="auto"/>
@@ -29176,7 +29112,7 @@
   </w:style>
   <w:style w:type="table" w:customStyle="1" w:styleId="GridTable7Colorful-Accent310">
     <w:name w:val="Grid Table 7 Colorful - Accent 31"/>
-    <w:basedOn w:val="TableNormal"/>
+    <w:basedOn w:val="a1"/>
     <w:uiPriority w:val="99"/>
     <w:pPr>
       <w:spacing w:after="0" w:line="240" w:lineRule="auto"/>
@@ -29293,7 +29229,7 @@
   </w:style>
   <w:style w:type="table" w:customStyle="1" w:styleId="GridTable7Colorful-Accent410">
     <w:name w:val="Grid Table 7 Colorful - Accent 41"/>
-    <w:basedOn w:val="TableNormal"/>
+    <w:basedOn w:val="a1"/>
     <w:uiPriority w:val="99"/>
     <w:pPr>
       <w:spacing w:after="0" w:line="240" w:lineRule="auto"/>
@@ -29410,7 +29346,7 @@
   </w:style>
   <w:style w:type="table" w:customStyle="1" w:styleId="GridTable7Colorful-Accent510">
     <w:name w:val="Grid Table 7 Colorful - Accent 51"/>
-    <w:basedOn w:val="TableNormal"/>
+    <w:basedOn w:val="a1"/>
     <w:uiPriority w:val="99"/>
     <w:pPr>
       <w:spacing w:after="0" w:line="240" w:lineRule="auto"/>
@@ -29527,7 +29463,7 @@
   </w:style>
   <w:style w:type="table" w:customStyle="1" w:styleId="GridTable7Colorful-Accent610">
     <w:name w:val="Grid Table 7 Colorful - Accent 61"/>
-    <w:basedOn w:val="TableNormal"/>
+    <w:basedOn w:val="a1"/>
     <w:uiPriority w:val="99"/>
     <w:pPr>
       <w:spacing w:after="0" w:line="240" w:lineRule="auto"/>
@@ -29644,7 +29580,7 @@
   </w:style>
   <w:style w:type="table" w:customStyle="1" w:styleId="ListTable1Light-Accent110">
     <w:name w:val="List Table 1 Light - Accent 11"/>
-    <w:basedOn w:val="TableNormal"/>
+    <w:basedOn w:val="a1"/>
     <w:uiPriority w:val="99"/>
     <w:pPr>
       <w:spacing w:after="0" w:line="240" w:lineRule="auto"/>
@@ -29710,7 +29646,7 @@
   </w:style>
   <w:style w:type="table" w:customStyle="1" w:styleId="ListTable1Light-Accent210">
     <w:name w:val="List Table 1 Light - Accent 21"/>
-    <w:basedOn w:val="TableNormal"/>
+    <w:basedOn w:val="a1"/>
     <w:uiPriority w:val="99"/>
     <w:pPr>
       <w:spacing w:after="0" w:line="240" w:lineRule="auto"/>
@@ -29776,7 +29712,7 @@
   </w:style>
   <w:style w:type="table" w:customStyle="1" w:styleId="ListTable1Light-Accent310">
     <w:name w:val="List Table 1 Light - Accent 31"/>
-    <w:basedOn w:val="TableNormal"/>
+    <w:basedOn w:val="a1"/>
     <w:uiPriority w:val="99"/>
     <w:pPr>
       <w:spacing w:after="0" w:line="240" w:lineRule="auto"/>
@@ -29842,7 +29778,7 @@
   </w:style>
   <w:style w:type="table" w:customStyle="1" w:styleId="ListTable1Light-Accent410">
     <w:name w:val="List Table 1 Light - Accent 41"/>
-    <w:basedOn w:val="TableNormal"/>
+    <w:basedOn w:val="a1"/>
     <w:uiPriority w:val="99"/>
     <w:pPr>
       <w:spacing w:after="0" w:line="240" w:lineRule="auto"/>
@@ -29908,7 +29844,7 @@
   </w:style>
   <w:style w:type="table" w:customStyle="1" w:styleId="ListTable1Light-Accent510">
     <w:name w:val="List Table 1 Light - Accent 51"/>
-    <w:basedOn w:val="TableNormal"/>
+    <w:basedOn w:val="a1"/>
     <w:uiPriority w:val="99"/>
     <w:pPr>
       <w:spacing w:after="0" w:line="240" w:lineRule="auto"/>
@@ -29974,7 +29910,7 @@
   </w:style>
   <w:style w:type="table" w:customStyle="1" w:styleId="ListTable1Light-Accent610">
     <w:name w:val="List Table 1 Light - Accent 61"/>
-    <w:basedOn w:val="TableNormal"/>
+    <w:basedOn w:val="a1"/>
     <w:uiPriority w:val="99"/>
     <w:pPr>
       <w:spacing w:after="0" w:line="240" w:lineRule="auto"/>
@@ -30040,7 +29976,7 @@
   </w:style>
   <w:style w:type="table" w:customStyle="1" w:styleId="ListTable2-Accent110">
     <w:name w:val="List Table 2 - Accent 11"/>
-    <w:basedOn w:val="TableNormal"/>
+    <w:basedOn w:val="a1"/>
     <w:uiPriority w:val="99"/>
     <w:pPr>
       <w:spacing w:after="0" w:line="240" w:lineRule="auto"/>
@@ -30129,7 +30065,7 @@
   </w:style>
   <w:style w:type="table" w:customStyle="1" w:styleId="ListTable2-Accent210">
     <w:name w:val="List Table 2 - Accent 21"/>
-    <w:basedOn w:val="TableNormal"/>
+    <w:basedOn w:val="a1"/>
     <w:uiPriority w:val="99"/>
     <w:pPr>
       <w:spacing w:after="0" w:line="240" w:lineRule="auto"/>
@@ -30218,7 +30154,7 @@
   </w:style>
   <w:style w:type="table" w:customStyle="1" w:styleId="ListTable2-Accent310">
     <w:name w:val="List Table 2 - Accent 31"/>
-    <w:basedOn w:val="TableNormal"/>
+    <w:basedOn w:val="a1"/>
     <w:uiPriority w:val="99"/>
     <w:pPr>
       <w:spacing w:after="0" w:line="240" w:lineRule="auto"/>
@@ -30307,7 +30243,7 @@
   </w:style>
   <w:style w:type="table" w:customStyle="1" w:styleId="ListTable2-Accent410">
     <w:name w:val="List Table 2 - Accent 41"/>
-    <w:basedOn w:val="TableNormal"/>
+    <w:basedOn w:val="a1"/>
     <w:uiPriority w:val="99"/>
     <w:pPr>
       <w:spacing w:after="0" w:line="240" w:lineRule="auto"/>
@@ -30396,7 +30332,7 @@
   </w:style>
   <w:style w:type="table" w:customStyle="1" w:styleId="ListTable2-Accent510">
     <w:name w:val="List Table 2 - Accent 51"/>
-    <w:basedOn w:val="TableNormal"/>
+    <w:basedOn w:val="a1"/>
     <w:uiPriority w:val="99"/>
     <w:pPr>
       <w:spacing w:after="0" w:line="240" w:lineRule="auto"/>
@@ -30485,7 +30421,7 @@
   </w:style>
   <w:style w:type="table" w:customStyle="1" w:styleId="ListTable2-Accent610">
     <w:name w:val="List Table 2 - Accent 61"/>
-    <w:basedOn w:val="TableNormal"/>
+    <w:basedOn w:val="a1"/>
     <w:uiPriority w:val="99"/>
     <w:pPr>
       <w:spacing w:after="0" w:line="240" w:lineRule="auto"/>
@@ -30574,7 +30510,7 @@
   </w:style>
   <w:style w:type="table" w:customStyle="1" w:styleId="ListTable3-Accent110">
     <w:name w:val="List Table 3 - Accent 11"/>
-    <w:basedOn w:val="TableNormal"/>
+    <w:basedOn w:val="a1"/>
     <w:uiPriority w:val="99"/>
     <w:pPr>
       <w:spacing w:after="0" w:line="240" w:lineRule="auto"/>
@@ -30650,7 +30586,7 @@
   </w:style>
   <w:style w:type="table" w:customStyle="1" w:styleId="ListTable3-Accent210">
     <w:name w:val="List Table 3 - Accent 21"/>
-    <w:basedOn w:val="TableNormal"/>
+    <w:basedOn w:val="a1"/>
     <w:uiPriority w:val="99"/>
     <w:pPr>
       <w:spacing w:after="0" w:line="240" w:lineRule="auto"/>
@@ -30726,7 +30662,7 @@
   </w:style>
   <w:style w:type="table" w:customStyle="1" w:styleId="ListTable3-Accent310">
     <w:name w:val="List Table 3 - Accent 31"/>
-    <w:basedOn w:val="TableNormal"/>
+    <w:basedOn w:val="a1"/>
     <w:uiPriority w:val="99"/>
     <w:pPr>
       <w:spacing w:after="0" w:line="240" w:lineRule="auto"/>
@@ -30802,7 +30738,7 @@
   </w:style>
   <w:style w:type="table" w:customStyle="1" w:styleId="ListTable3-Accent410">
     <w:name w:val="List Table 3 - Accent 41"/>
-    <w:basedOn w:val="TableNormal"/>
+    <w:basedOn w:val="a1"/>
     <w:uiPriority w:val="99"/>
     <w:pPr>
       <w:spacing w:after="0" w:line="240" w:lineRule="auto"/>
@@ -30878,7 +30814,7 @@
   </w:style>
   <w:style w:type="table" w:customStyle="1" w:styleId="ListTable3-Accent510">
     <w:name w:val="List Table 3 - Accent 51"/>
-    <w:basedOn w:val="TableNormal"/>
+    <w:basedOn w:val="a1"/>
     <w:uiPriority w:val="99"/>
     <w:pPr>
       <w:spacing w:after="0" w:line="240" w:lineRule="auto"/>
@@ -30954,7 +30890,7 @@
   </w:style>
   <w:style w:type="table" w:customStyle="1" w:styleId="ListTable3-Accent610">
     <w:name w:val="List Table 3 - Accent 61"/>
-    <w:basedOn w:val="TableNormal"/>
+    <w:basedOn w:val="a1"/>
     <w:uiPriority w:val="99"/>
     <w:pPr>
       <w:spacing w:after="0" w:line="240" w:lineRule="auto"/>
@@ -31030,7 +30966,7 @@
   </w:style>
   <w:style w:type="table" w:customStyle="1" w:styleId="ListTable4-Accent110">
     <w:name w:val="List Table 4 - Accent 11"/>
-    <w:basedOn w:val="TableNormal"/>
+    <w:basedOn w:val="a1"/>
     <w:uiPriority w:val="99"/>
     <w:pPr>
       <w:spacing w:after="0" w:line="240" w:lineRule="auto"/>
@@ -31101,7 +31037,7 @@
   </w:style>
   <w:style w:type="table" w:customStyle="1" w:styleId="ListTable4-Accent210">
     <w:name w:val="List Table 4 - Accent 21"/>
-    <w:basedOn w:val="TableNormal"/>
+    <w:basedOn w:val="a1"/>
     <w:uiPriority w:val="99"/>
     <w:pPr>
       <w:spacing w:after="0" w:line="240" w:lineRule="auto"/>
@@ -31172,7 +31108,7 @@
   </w:style>
   <w:style w:type="table" w:customStyle="1" w:styleId="ListTable4-Accent310">
     <w:name w:val="List Table 4 - Accent 31"/>
-    <w:basedOn w:val="TableNormal"/>
+    <w:basedOn w:val="a1"/>
     <w:uiPriority w:val="99"/>
     <w:pPr>
       <w:spacing w:after="0" w:line="240" w:lineRule="auto"/>
@@ -31243,7 +31179,7 @@
   </w:style>
   <w:style w:type="table" w:customStyle="1" w:styleId="ListTable4-Accent410">
     <w:name w:val="List Table 4 - Accent 41"/>
-    <w:basedOn w:val="TableNormal"/>
+    <w:basedOn w:val="a1"/>
     <w:uiPriority w:val="99"/>
     <w:pPr>
       <w:spacing w:after="0" w:line="240" w:lineRule="auto"/>
@@ -31314,7 +31250,7 @@
   </w:style>
   <w:style w:type="table" w:customStyle="1" w:styleId="ListTable4-Accent510">
     <w:name w:val="List Table 4 - Accent 51"/>
-    <w:basedOn w:val="TableNormal"/>
+    <w:basedOn w:val="a1"/>
     <w:uiPriority w:val="99"/>
     <w:pPr>
       <w:spacing w:after="0" w:line="240" w:lineRule="auto"/>
@@ -31385,7 +31321,7 @@
   </w:style>
   <w:style w:type="table" w:customStyle="1" w:styleId="ListTable4-Accent610">
     <w:name w:val="List Table 4 - Accent 61"/>
-    <w:basedOn w:val="TableNormal"/>
+    <w:basedOn w:val="a1"/>
     <w:uiPriority w:val="99"/>
     <w:pPr>
       <w:spacing w:after="0" w:line="240" w:lineRule="auto"/>
@@ -31456,7 +31392,7 @@
   </w:style>
   <w:style w:type="table" w:customStyle="1" w:styleId="ListTable5Dark-Accent110">
     <w:name w:val="List Table 5 Dark - Accent 11"/>
-    <w:basedOn w:val="TableNormal"/>
+    <w:basedOn w:val="a1"/>
     <w:uiPriority w:val="99"/>
     <w:pPr>
       <w:spacing w:after="0" w:line="240" w:lineRule="auto"/>
@@ -31562,7 +31498,7 @@
   </w:style>
   <w:style w:type="table" w:customStyle="1" w:styleId="ListTable5Dark-Accent210">
     <w:name w:val="List Table 5 Dark - Accent 21"/>
-    <w:basedOn w:val="TableNormal"/>
+    <w:basedOn w:val="a1"/>
     <w:uiPriority w:val="99"/>
     <w:pPr>
       <w:spacing w:after="0" w:line="240" w:lineRule="auto"/>
@@ -31668,7 +31604,7 @@
   </w:style>
   <w:style w:type="table" w:customStyle="1" w:styleId="ListTable5Dark-Accent310">
     <w:name w:val="List Table 5 Dark - Accent 31"/>
-    <w:basedOn w:val="TableNormal"/>
+    <w:basedOn w:val="a1"/>
     <w:uiPriority w:val="99"/>
     <w:pPr>
       <w:spacing w:after="0" w:line="240" w:lineRule="auto"/>
@@ -31774,7 +31710,7 @@
   </w:style>
   <w:style w:type="table" w:customStyle="1" w:styleId="ListTable5Dark-Accent410">
     <w:name w:val="List Table 5 Dark - Accent 41"/>
-    <w:basedOn w:val="TableNormal"/>
+    <w:basedOn w:val="a1"/>
     <w:uiPriority w:val="99"/>
     <w:pPr>
       <w:spacing w:after="0" w:line="240" w:lineRule="auto"/>
@@ -31880,7 +31816,7 @@
   </w:style>
   <w:style w:type="table" w:customStyle="1" w:styleId="ListTable5Dark-Accent510">
     <w:name w:val="List Table 5 Dark - Accent 51"/>
-    <w:basedOn w:val="TableNormal"/>
+    <w:basedOn w:val="a1"/>
     <w:uiPriority w:val="99"/>
     <w:pPr>
       <w:spacing w:after="0" w:line="240" w:lineRule="auto"/>
@@ -31986,7 +31922,7 @@
   </w:style>
   <w:style w:type="table" w:customStyle="1" w:styleId="ListTable5Dark-Accent610">
     <w:name w:val="List Table 5 Dark - Accent 61"/>
-    <w:basedOn w:val="TableNormal"/>
+    <w:basedOn w:val="a1"/>
     <w:uiPriority w:val="99"/>
     <w:pPr>
       <w:spacing w:after="0" w:line="240" w:lineRule="auto"/>
@@ -32092,7 +32028,7 @@
   </w:style>
   <w:style w:type="table" w:customStyle="1" w:styleId="ListTable6Colorful-Accent110">
     <w:name w:val="List Table 6 Colorful - Accent 11"/>
-    <w:basedOn w:val="TableNormal"/>
+    <w:basedOn w:val="a1"/>
     <w:uiPriority w:val="99"/>
     <w:pPr>
       <w:spacing w:after="0" w:line="240" w:lineRule="auto"/>
@@ -32168,7 +32104,7 @@
   </w:style>
   <w:style w:type="table" w:customStyle="1" w:styleId="ListTable6Colorful-Accent210">
     <w:name w:val="List Table 6 Colorful - Accent 21"/>
-    <w:basedOn w:val="TableNormal"/>
+    <w:basedOn w:val="a1"/>
     <w:uiPriority w:val="99"/>
     <w:pPr>
       <w:spacing w:after="0" w:line="240" w:lineRule="auto"/>
@@ -32244,7 +32180,7 @@
   </w:style>
   <w:style w:type="table" w:customStyle="1" w:styleId="ListTable6Colorful-Accent310">
     <w:name w:val="List Table 6 Colorful - Accent 31"/>
-    <w:basedOn w:val="TableNormal"/>
+    <w:basedOn w:val="a1"/>
     <w:uiPriority w:val="99"/>
     <w:pPr>
       <w:spacing w:after="0" w:line="240" w:lineRule="auto"/>
@@ -32320,7 +32256,7 @@
   </w:style>
   <w:style w:type="table" w:customStyle="1" w:styleId="ListTable6Colorful-Accent410">
     <w:name w:val="List Table 6 Colorful - Accent 41"/>
-    <w:basedOn w:val="TableNormal"/>
+    <w:basedOn w:val="a1"/>
     <w:uiPriority w:val="99"/>
     <w:pPr>
       <w:spacing w:after="0" w:line="240" w:lineRule="auto"/>
@@ -32396,7 +32332,7 @@
   </w:style>
   <w:style w:type="table" w:customStyle="1" w:styleId="ListTable6Colorful-Accent510">
     <w:name w:val="List Table 6 Colorful - Accent 51"/>
-    <w:basedOn w:val="TableNormal"/>
+    <w:basedOn w:val="a1"/>
     <w:uiPriority w:val="99"/>
     <w:pPr>
       <w:spacing w:after="0" w:line="240" w:lineRule="auto"/>
@@ -32472,7 +32408,7 @@
   </w:style>
   <w:style w:type="table" w:customStyle="1" w:styleId="ListTable6Colorful-Accent610">
     <w:name w:val="List Table 6 Colorful - Accent 61"/>
-    <w:basedOn w:val="TableNormal"/>
+    <w:basedOn w:val="a1"/>
     <w:uiPriority w:val="99"/>
     <w:pPr>
       <w:spacing w:after="0" w:line="240" w:lineRule="auto"/>
@@ -32548,7 +32484,7 @@
   </w:style>
   <w:style w:type="table" w:customStyle="1" w:styleId="ListTable7Colorful-Accent110">
     <w:name w:val="List Table 7 Colorful - Accent 11"/>
-    <w:basedOn w:val="TableNormal"/>
+    <w:basedOn w:val="a1"/>
     <w:uiPriority w:val="99"/>
     <w:pPr>
       <w:spacing w:after="0" w:line="240" w:lineRule="auto"/>
@@ -32662,7 +32598,7 @@
   </w:style>
   <w:style w:type="table" w:customStyle="1" w:styleId="ListTable7Colorful-Accent210">
     <w:name w:val="List Table 7 Colorful - Accent 21"/>
-    <w:basedOn w:val="TableNormal"/>
+    <w:basedOn w:val="a1"/>
     <w:uiPriority w:val="99"/>
     <w:pPr>
       <w:spacing w:after="0" w:line="240" w:lineRule="auto"/>
@@ -32776,7 +32712,7 @@
   </w:style>
   <w:style w:type="table" w:customStyle="1" w:styleId="ListTable7Colorful-Accent310">
     <w:name w:val="List Table 7 Colorful - Accent 31"/>
-    <w:basedOn w:val="TableNormal"/>
+    <w:basedOn w:val="a1"/>
     <w:uiPriority w:val="99"/>
     <w:pPr>
       <w:spacing w:after="0" w:line="240" w:lineRule="auto"/>
@@ -32890,7 +32826,7 @@
   </w:style>
   <w:style w:type="table" w:customStyle="1" w:styleId="ListTable7Colorful-Accent410">
     <w:name w:val="List Table 7 Colorful - Accent 41"/>
-    <w:basedOn w:val="TableNormal"/>
+    <w:basedOn w:val="a1"/>
     <w:uiPriority w:val="99"/>
     <w:pPr>
       <w:spacing w:after="0" w:line="240" w:lineRule="auto"/>
@@ -33004,7 +32940,7 @@
   </w:style>
   <w:style w:type="table" w:customStyle="1" w:styleId="ListTable7Colorful-Accent510">
     <w:name w:val="List Table 7 Colorful - Accent 51"/>
-    <w:basedOn w:val="TableNormal"/>
+    <w:basedOn w:val="a1"/>
     <w:uiPriority w:val="99"/>
     <w:pPr>
       <w:spacing w:after="0" w:line="240" w:lineRule="auto"/>
@@ -33118,7 +33054,7 @@
   </w:style>
   <w:style w:type="table" w:customStyle="1" w:styleId="ListTable7Colorful-Accent610">
     <w:name w:val="List Table 7 Colorful - Accent 61"/>
-    <w:basedOn w:val="TableNormal"/>
+    <w:basedOn w:val="a1"/>
     <w:uiPriority w:val="99"/>
     <w:pPr>
       <w:spacing w:after="0" w:line="240" w:lineRule="auto"/>
@@ -33230,9 +33166,9 @@
       </w:rPr>
     </w:tblStylePr>
   </w:style>
-  <w:style w:type="character" w:styleId="CommentReference">
+  <w:style w:type="character" w:styleId="af6">
     <w:name w:val="annotation reference"/>
-    <w:basedOn w:val="DefaultParagraphFont"/>
+    <w:basedOn w:val="a0"/>
     <w:uiPriority w:val="99"/>
     <w:semiHidden/>
     <w:unhideWhenUsed/>
@@ -33241,10 +33177,10 @@
       <w:szCs w:val="16"/>
     </w:rPr>
   </w:style>
-  <w:style w:type="paragraph" w:styleId="CommentText">
+  <w:style w:type="paragraph" w:styleId="af7">
     <w:name w:val="annotation text"/>
-    <w:basedOn w:val="Normal"/>
-    <w:link w:val="CommentTextChar"/>
+    <w:basedOn w:val="a"/>
+    <w:link w:val="Char7"/>
     <w:uiPriority w:val="99"/>
     <w:unhideWhenUsed/>
     <w:pPr>
@@ -33255,21 +33191,21 @@
       <w:szCs w:val="20"/>
     </w:rPr>
   </w:style>
-  <w:style w:type="character" w:customStyle="1" w:styleId="CommentTextChar">
-    <w:name w:val="Comment Text Char"/>
-    <w:basedOn w:val="DefaultParagraphFont"/>
-    <w:link w:val="CommentText"/>
+  <w:style w:type="character" w:customStyle="1" w:styleId="Char7">
+    <w:name w:val="Κείμενο σχολίου Char"/>
+    <w:basedOn w:val="a0"/>
+    <w:link w:val="af7"/>
     <w:uiPriority w:val="99"/>
     <w:rPr>
       <w:sz w:val="20"/>
       <w:szCs w:val="20"/>
     </w:rPr>
   </w:style>
-  <w:style w:type="paragraph" w:styleId="CommentSubject">
+  <w:style w:type="paragraph" w:styleId="af8">
     <w:name w:val="annotation subject"/>
-    <w:basedOn w:val="CommentText"/>
-    <w:next w:val="CommentText"/>
-    <w:link w:val="CommentSubjectChar"/>
+    <w:basedOn w:val="af7"/>
+    <w:next w:val="af7"/>
+    <w:link w:val="Char8"/>
     <w:uiPriority w:val="99"/>
     <w:semiHidden/>
     <w:unhideWhenUsed/>
@@ -33278,10 +33214,10 @@
       <w:bCs/>
     </w:rPr>
   </w:style>
-  <w:style w:type="character" w:customStyle="1" w:styleId="CommentSubjectChar">
-    <w:name w:val="Comment Subject Char"/>
-    <w:basedOn w:val="CommentTextChar"/>
-    <w:link w:val="CommentSubject"/>
+  <w:style w:type="character" w:customStyle="1" w:styleId="Char8">
+    <w:name w:val="Θέμα σχολίου Char"/>
+    <w:basedOn w:val="Char7"/>
+    <w:link w:val="af8"/>
     <w:uiPriority w:val="99"/>
     <w:semiHidden/>
     <w:rPr>
@@ -33291,9 +33227,9 @@
       <w:szCs w:val="20"/>
     </w:rPr>
   </w:style>
-  <w:style w:type="character" w:styleId="UnresolvedMention">
+  <w:style w:type="character" w:styleId="af9">
     <w:name w:val="Unresolved Mention"/>
-    <w:basedOn w:val="DefaultParagraphFont"/>
+    <w:basedOn w:val="a0"/>
     <w:uiPriority w:val="99"/>
     <w:semiHidden/>
     <w:unhideWhenUsed/>
@@ -33302,9 +33238,9 @@
       <w:shd w:val="clear" w:color="auto" w:fill="E1DFDD"/>
     </w:rPr>
   </w:style>
-  <w:style w:type="character" w:styleId="FollowedHyperlink">
+  <w:style w:type="character" w:styleId="-0">
     <w:name w:val="FollowedHyperlink"/>
-    <w:basedOn w:val="DefaultParagraphFont"/>
+    <w:basedOn w:val="a0"/>
     <w:uiPriority w:val="99"/>
     <w:semiHidden/>
     <w:unhideWhenUsed/>
@@ -33315,7 +33251,7 @@
   </w:style>
   <w:style w:type="character" w:customStyle="1" w:styleId="cf01">
     <w:name w:val="cf01"/>
-    <w:basedOn w:val="DefaultParagraphFont"/>
+    <w:basedOn w:val="a0"/>
     <w:rPr>
       <w:rFonts w:ascii="Segoe UI" w:hAnsi="Segoe UI" w:cs="Segoe UI" w:hint="default"/>
       <w:sz w:val="18"/>

</xml_diff>